<commit_message>
Adição de anexos à Documentação
</commit_message>
<xml_diff>
--- a/Entregáveis/Tecnologia da Informação/DocumentacaoWineTech.docx
+++ b/Entregáveis/Tecnologia da Informação/DocumentacaoWineTech.docx
@@ -1,6 +1,6 @@
 
 <file path=word/document.xml><?xml version="1.0" encoding="utf-8"?>
-<w:document xmlns:wpc="http://schemas.microsoft.com/office/word/2010/wordprocessingCanvas" xmlns:cx="http://schemas.microsoft.com/office/drawing/2014/chartex" xmlns:cx1="http://schemas.microsoft.com/office/drawing/2015/9/8/chartex" xmlns:cx2="http://schemas.microsoft.com/office/drawing/2015/10/21/chartex" xmlns:cx3="http://schemas.microsoft.com/office/drawing/2016/5/9/chartex" xmlns:cx4="http://schemas.microsoft.com/office/drawing/2016/5/10/chartex" xmlns:cx5="http://schemas.microsoft.com/office/drawing/2016/5/11/chartex" xmlns:cx6="http://schemas.microsoft.com/office/drawing/2016/5/12/chartex" xmlns:cx7="http://schemas.microsoft.com/office/drawing/2016/5/13/chartex" xmlns:cx8="http://schemas.microsoft.com/office/drawing/2016/5/14/chartex" xmlns:mc="http://schemas.openxmlformats.org/markup-compatibility/2006" xmlns:aink="http://schemas.microsoft.com/office/drawing/2016/ink" xmlns:am3d="http://schemas.microsoft.com/office/drawing/2017/model3d" xmlns:o="urn:schemas-microsoft-com:office:office" xmlns:oel="http://schemas.microsoft.com/office/2019/extlst" xmlns:r="http://schemas.openxmlformats.org/officeDocument/2006/relationships" xmlns:m="http://schemas.openxmlformats.org/officeDocument/2006/math" xmlns:v="urn:schemas-microsoft-com:vml" xmlns:wp14="http://schemas.microsoft.com/office/word/2010/wordprocessingDrawing" xmlns:wp="http://schemas.openxmlformats.org/drawingml/2006/wordprocessingDrawing" xmlns:w10="urn:schemas-microsoft-com:office:word" xmlns:w="http://schemas.openxmlformats.org/wordprocessingml/2006/main" xmlns:w14="http://schemas.microsoft.com/office/word/2010/wordml" xmlns:w15="http://schemas.microsoft.com/office/word/2012/wordml" xmlns:w16cex="http://schemas.microsoft.com/office/word/2018/wordml/cex" xmlns:w16cid="http://schemas.microsoft.com/office/word/2016/wordml/cid" xmlns:w16="http://schemas.microsoft.com/office/word/2018/wordml" xmlns:w16sdtdh="http://schemas.microsoft.com/office/word/2020/wordml/sdtdatahash" xmlns:w16se="http://schemas.microsoft.com/office/word/2015/wordml/symex" xmlns:wpg="http://schemas.microsoft.com/office/word/2010/wordprocessingGroup" xmlns:wpi="http://schemas.microsoft.com/office/word/2010/wordprocessingInk" xmlns:wne="http://schemas.microsoft.com/office/word/2006/wordml" xmlns:wps="http://schemas.microsoft.com/office/word/2010/wordprocessingShape" mc:Ignorable="w14 w15 w16se w16cid w16 w16cex w16sdtdh wp14">
+<w:document xmlns:wpc="http://schemas.microsoft.com/office/word/2010/wordprocessingCanvas" xmlns:cx="http://schemas.microsoft.com/office/drawing/2014/chartex" xmlns:mc="http://schemas.openxmlformats.org/markup-compatibility/2006" xmlns:o="urn:schemas-microsoft-com:office:office" xmlns:r="http://schemas.openxmlformats.org/officeDocument/2006/relationships" xmlns:m="http://schemas.openxmlformats.org/officeDocument/2006/math" xmlns:v="urn:schemas-microsoft-com:vml" xmlns:wp14="http://schemas.microsoft.com/office/word/2010/wordprocessingDrawing" xmlns:wp="http://schemas.openxmlformats.org/drawingml/2006/wordprocessingDrawing" xmlns:w10="urn:schemas-microsoft-com:office:word" xmlns:w="http://schemas.openxmlformats.org/wordprocessingml/2006/main" xmlns:w14="http://schemas.microsoft.com/office/word/2010/wordml" xmlns:w15="http://schemas.microsoft.com/office/word/2012/wordml" xmlns:w16se="http://schemas.microsoft.com/office/word/2015/wordml/symex" xmlns:wpg="http://schemas.microsoft.com/office/word/2010/wordprocessingGroup" xmlns:wpi="http://schemas.microsoft.com/office/word/2010/wordprocessingInk" xmlns:wne="http://schemas.microsoft.com/office/word/2006/wordml" xmlns:wps="http://schemas.microsoft.com/office/word/2010/wordprocessingShape" mc:Ignorable="w14 w15 w16se wp14">
   <w:body>
     <w:p>
       <w:pPr>
@@ -21,8 +21,37 @@
           <w:color w:val="2F5496"/>
           <w:sz w:val="32"/>
         </w:rPr>
-        <w:t>Grupo 03 – WineTech</w:t>
-      </w:r>
+        <w:t xml:space="preserve">Grupo </w:t>
+      </w:r>
+      <w:r>
+        <w:rPr>
+          <w:rFonts w:ascii="Simplon Mono" w:eastAsia="Simplon Mono" w:hAnsi="Simplon Mono" w:cs="Simplon Mono"/>
+          <w:b/>
+          <w:color w:val="2F5496"/>
+          <w:sz w:val="32"/>
+        </w:rPr>
+        <w:t>11</w:t>
+      </w:r>
+      <w:r>
+        <w:rPr>
+          <w:rFonts w:ascii="Simplon Mono" w:eastAsia="Simplon Mono" w:hAnsi="Simplon Mono" w:cs="Simplon Mono"/>
+          <w:b/>
+          <w:color w:val="2F5496"/>
+          <w:sz w:val="32"/>
+        </w:rPr>
+        <w:t xml:space="preserve"> – </w:t>
+      </w:r>
+      <w:proofErr w:type="spellStart"/>
+      <w:r>
+        <w:rPr>
+          <w:rFonts w:ascii="Simplon Mono" w:eastAsia="Simplon Mono" w:hAnsi="Simplon Mono" w:cs="Simplon Mono"/>
+          <w:b/>
+          <w:color w:val="2F5496"/>
+          <w:sz w:val="32"/>
+        </w:rPr>
+        <w:t>WineTech</w:t>
+      </w:r>
+      <w:proofErr w:type="spellEnd"/>
     </w:p>
     <w:p>
       <w:pPr>
@@ -68,12 +97,6 @@
         <w:gridCol w:w="2229"/>
       </w:tblGrid>
       <w:tr>
-        <w:tblPrEx>
-          <w:tblCellMar>
-            <w:top w:w="0" w:type="dxa"/>
-            <w:bottom w:w="0" w:type="dxa"/>
-          </w:tblCellMar>
-        </w:tblPrEx>
         <w:tc>
           <w:tcPr>
             <w:tcW w:w="6068" w:type="dxa"/>
@@ -124,12 +147,6 @@
         </w:tc>
       </w:tr>
       <w:tr>
-        <w:tblPrEx>
-          <w:tblCellMar>
-            <w:top w:w="0" w:type="dxa"/>
-            <w:bottom w:w="0" w:type="dxa"/>
-          </w:tblCellMar>
-        </w:tblPrEx>
         <w:tc>
           <w:tcPr>
             <w:tcW w:w="6068" w:type="dxa"/>
@@ -190,12 +207,6 @@
         </w:tc>
       </w:tr>
       <w:tr>
-        <w:tblPrEx>
-          <w:tblCellMar>
-            <w:top w:w="0" w:type="dxa"/>
-            <w:bottom w:w="0" w:type="dxa"/>
-          </w:tblCellMar>
-        </w:tblPrEx>
         <w:tc>
           <w:tcPr>
             <w:tcW w:w="6068" w:type="dxa"/>
@@ -245,8 +256,18 @@
                 <w:color w:val="595959"/>
                 <w:sz w:val="20"/>
               </w:rPr>
-              <w:t xml:space="preserve"> Cruci</w:t>
+              <w:t xml:space="preserve"> </w:t>
             </w:r>
+            <w:proofErr w:type="spellStart"/>
+            <w:r>
+              <w:rPr>
+                <w:rFonts w:ascii="Simplon Mono" w:eastAsia="Simplon Mono" w:hAnsi="Simplon Mono" w:cs="Simplon Mono"/>
+                <w:color w:val="595959"/>
+                <w:sz w:val="20"/>
+              </w:rPr>
+              <w:t>Cruci</w:t>
+            </w:r>
+            <w:proofErr w:type="spellEnd"/>
           </w:p>
         </w:tc>
         <w:tc>
@@ -277,26 +298,12 @@
                 <w:color w:val="595959"/>
                 <w:sz w:val="20"/>
               </w:rPr>
-              <w:t>01232</w:t>
-            </w:r>
-            <w:r>
-              <w:rPr>
-                <w:rFonts w:ascii="Simplon Mono" w:eastAsia="Simplon Mono" w:hAnsi="Simplon Mono" w:cs="Simplon Mono"/>
-                <w:color w:val="595959"/>
-                <w:sz w:val="20"/>
-              </w:rPr>
-              <w:t>203</w:t>
+              <w:t>01232203</w:t>
             </w:r>
           </w:p>
         </w:tc>
       </w:tr>
       <w:tr>
-        <w:tblPrEx>
-          <w:tblCellMar>
-            <w:top w:w="0" w:type="dxa"/>
-            <w:bottom w:w="0" w:type="dxa"/>
-          </w:tblCellMar>
-        </w:tblPrEx>
         <w:tc>
           <w:tcPr>
             <w:tcW w:w="6068" w:type="dxa"/>
@@ -357,26 +364,12 @@
                 <w:color w:val="595959"/>
                 <w:sz w:val="20"/>
               </w:rPr>
-              <w:t>0123</w:t>
-            </w:r>
-            <w:r>
-              <w:rPr>
-                <w:rFonts w:ascii="Simplon Mono" w:eastAsia="Simplon Mono" w:hAnsi="Simplon Mono" w:cs="Simplon Mono"/>
-                <w:color w:val="595959"/>
-                <w:sz w:val="20"/>
-              </w:rPr>
-              <w:t>2153</w:t>
+              <w:t>01232153</w:t>
             </w:r>
           </w:p>
         </w:tc>
       </w:tr>
       <w:tr>
-        <w:tblPrEx>
-          <w:tblCellMar>
-            <w:top w:w="0" w:type="dxa"/>
-            <w:bottom w:w="0" w:type="dxa"/>
-          </w:tblCellMar>
-        </w:tblPrEx>
         <w:tc>
           <w:tcPr>
             <w:tcW w:w="6068" w:type="dxa"/>
@@ -471,12 +464,6 @@
         </w:tc>
       </w:tr>
       <w:tr>
-        <w:tblPrEx>
-          <w:tblCellMar>
-            <w:top w:w="0" w:type="dxa"/>
-            <w:bottom w:w="0" w:type="dxa"/>
-          </w:tblCellMar>
-        </w:tblPrEx>
         <w:tc>
           <w:tcPr>
             <w:tcW w:w="6068" w:type="dxa"/>
@@ -537,26 +524,12 @@
                 <w:color w:val="595959"/>
                 <w:sz w:val="20"/>
               </w:rPr>
-              <w:t>01232</w:t>
-            </w:r>
-            <w:r>
-              <w:rPr>
-                <w:rFonts w:ascii="Simplon Mono" w:eastAsia="Simplon Mono" w:hAnsi="Simplon Mono" w:cs="Simplon Mono"/>
-                <w:color w:val="595959"/>
-                <w:sz w:val="20"/>
-              </w:rPr>
-              <w:t>087</w:t>
+              <w:t>01232087</w:t>
             </w:r>
           </w:p>
         </w:tc>
       </w:tr>
       <w:tr>
-        <w:tblPrEx>
-          <w:tblCellMar>
-            <w:top w:w="0" w:type="dxa"/>
-            <w:bottom w:w="0" w:type="dxa"/>
-          </w:tblCellMar>
-        </w:tblPrEx>
         <w:tc>
           <w:tcPr>
             <w:tcW w:w="6068" w:type="dxa"/>
@@ -623,12 +596,6 @@
         </w:tc>
       </w:tr>
       <w:tr>
-        <w:tblPrEx>
-          <w:tblCellMar>
-            <w:top w:w="0" w:type="dxa"/>
-            <w:bottom w:w="0" w:type="dxa"/>
-          </w:tblCellMar>
-        </w:tblPrEx>
         <w:tc>
           <w:tcPr>
             <w:tcW w:w="6068" w:type="dxa"/>
@@ -723,87 +690,164 @@
           <w:rFonts w:ascii="Simplon Mono" w:eastAsia="Simplon Mono" w:hAnsi="Simplon Mono" w:cs="Simplon Mono"/>
           <w:color w:val="595959"/>
         </w:rPr>
-        <w:t>A vinificação é uma arte antiga que envolve a transformação das uvas em vinho, um processo que combina habilidade, tradição e ciência. Desde a colheita das uvas até o engarrafamento final, cada etapa é crucial para determinar a qualidade e o sabor do vinho. As uvas são colhidas, esmagadas e fermentadas, com o controle de variáveis como tempo, temperatura e a escolha das leveduras desempenhando um papel fundamental na definição das características finais da bebida.</w:t>
-      </w:r>
-    </w:p>
-    <w:p>
-      <w:pPr>
-        <w:spacing w:before="40" w:after="40" w:line="240" w:lineRule="auto"/>
-        <w:rPr>
-          <w:rFonts w:ascii="Simplon Mono" w:eastAsia="Simplon Mono" w:hAnsi="Simplon Mono" w:cs="Simplon Mono"/>
-          <w:color w:val="595959"/>
-        </w:rPr>
-      </w:pPr>
-      <w:r>
-        <w:rPr>
-          <w:rFonts w:ascii="Simplon Mono" w:eastAsia="Simplon Mono" w:hAnsi="Simplon Mono" w:cs="Simplon Mono"/>
-          <w:color w:val="595959"/>
-        </w:rPr>
-        <w:t>Após a fermentação, o controle de temperatura continua sendo uma parte essencial do processo de vinificação. Armazenar o vinho a uma temperatura constante é fundamental para a sua maturação adequada. Temperaturas muito elevadas podem acelerar o envelhecimento e resultar em um vinho menos equilibrado, enquanto temperaturas muito baixas podem inibir a evolução dos sabores. Manter um ambiente controlado ajuda a preservar a integridade do vinho, permitindo que ele desenvolva suas características desejadas.</w:t>
-      </w:r>
-    </w:p>
-    <w:p>
-      <w:pPr>
-        <w:spacing w:before="40" w:after="40" w:line="240" w:lineRule="auto"/>
-        <w:rPr>
-          <w:rFonts w:ascii="Simplon Mono" w:eastAsia="Simplon Mono" w:hAnsi="Simplon Mono" w:cs="Simplon Mono"/>
-          <w:color w:val="595959"/>
-        </w:rPr>
-      </w:pPr>
-      <w:r>
-        <w:rPr>
-          <w:rFonts w:ascii="Simplon Mono" w:eastAsia="Simplon Mono" w:hAnsi="Simplon Mono" w:cs="Simplon Mono"/>
-          <w:color w:val="595959"/>
-        </w:rPr>
-        <w:t>O controle de umidade também desempenha um papel significativo no armazenamento de vinhos. Umidade inadequada pode causar problemas como rolhas ressecadas ou mofadas, o que pode comprometer a qualidade do vinho. Um ambiente muito úmido pode até levar à deterioração dos rótulos e ao crescimento de fungos nas garrafas. Manter a umidade ideal, geralmente em torno de 70 e 80%, é essencial para garantir que o vinho seja preservado em condições ideais.</w:t>
-      </w:r>
-    </w:p>
-    <w:p>
-      <w:pPr>
-        <w:spacing w:before="40" w:after="40" w:line="240" w:lineRule="auto"/>
-        <w:rPr>
-          <w:rFonts w:ascii="Simplon Mono" w:eastAsia="Simplon Mono" w:hAnsi="Simplon Mono" w:cs="Simplon Mono"/>
-          <w:color w:val="595959"/>
-        </w:rPr>
-      </w:pPr>
-      <w:r>
-        <w:rPr>
-          <w:rFonts w:ascii="Simplon Mono" w:eastAsia="Simplon Mono" w:hAnsi="Simplon Mono" w:cs="Simplon Mono"/>
-          <w:color w:val="595959"/>
-        </w:rPr>
-        <w:t>O aquecimento global é uma preocupação crescente para a indústria vinícola. As mudanças climáticas afetam diretamente o cultivo de uvas, influenciando o ciclo de crescimento e a maturação das uvas. Temperaturas mais quentes podem resultar em vinhos com teor alcoólico mais elevado e menos acidez, alterando o perfil de sabor e aroma. Além disso, eventos climáticos extremos, como secas e tempestades, podem prejudicar as safras e a qualidade do vinho.</w:t>
-      </w:r>
-    </w:p>
-    <w:p>
-      <w:pPr>
-        <w:spacing w:before="40" w:after="40" w:line="240" w:lineRule="auto"/>
-        <w:rPr>
-          <w:rFonts w:ascii="Simplon Mono" w:eastAsia="Simplon Mono" w:hAnsi="Simplon Mono" w:cs="Simplon Mono"/>
-          <w:color w:val="595959"/>
-        </w:rPr>
-      </w:pPr>
-      <w:r>
-        <w:rPr>
-          <w:rFonts w:ascii="Simplon Mono" w:eastAsia="Simplon Mono" w:hAnsi="Simplon Mono" w:cs="Simplon Mono"/>
-          <w:color w:val="595959"/>
-        </w:rPr>
-        <w:t>Diante dos desafios impostos pelo aquecimento global e da necessidade de manter a qualidade do vinho, a implementação de projetos de controle de temperatura e umidade é vital. Sensores como o DHT11 e o LM35 oferecem precisão e confiabilidade para monitorar essas variáveis em adegas e caves de armazenamento. Esses sensores permitem que os produtores ajam proativamente, ajustando as condições de armazenamento quando necessário para garantir que o vinho envelheça da melhor maneira possível.</w:t>
-      </w:r>
-    </w:p>
-    <w:p>
-      <w:pPr>
-        <w:spacing w:before="40" w:after="40" w:line="240" w:lineRule="auto"/>
-        <w:rPr>
-          <w:rFonts w:ascii="Simplon Mono" w:eastAsia="Simplon Mono" w:hAnsi="Simplon Mono" w:cs="Simplon Mono"/>
-          <w:color w:val="595959"/>
-        </w:rPr>
-      </w:pPr>
-      <w:r>
-        <w:rPr>
-          <w:rFonts w:ascii="Simplon Mono" w:eastAsia="Simplon Mono" w:hAnsi="Simplon Mono" w:cs="Simplon Mono"/>
-          <w:color w:val="595959"/>
-        </w:rPr>
-        <w:t xml:space="preserve">Em resumo, a vinificação é uma fusão de arte e ciência, com o controle de temperatura e umidade desempenhando papéis cruciais em cada estágio do processo. No contexto do aquecimento global, a implementação de projetos de controle de temperatura e umidade </w:t>
+        <w:t xml:space="preserve">A vinificação é uma arte antiga que envolve a transformação das uvas em vinho, um processo que combina habilidade, tradição e ciência. Desde a colheita das uvas até o engarrafamento final, cada etapa é crucial para </w:t>
+      </w:r>
+      <w:r>
+        <w:rPr>
+          <w:rFonts w:ascii="Simplon Mono" w:eastAsia="Simplon Mono" w:hAnsi="Simplon Mono" w:cs="Simplon Mono"/>
+          <w:color w:val="595959"/>
+        </w:rPr>
+        <w:t>determinar a qualidade e o sabor do vinho. As uvas são colhidas, esmagadas e fermentadas, com o controle de variáveis como tempo, temperatura e a escolha das leveduras desempenhando um papel fundamental na definição das características finais da bebida.</w:t>
+      </w:r>
+    </w:p>
+    <w:p>
+      <w:pPr>
+        <w:spacing w:before="40" w:after="40" w:line="240" w:lineRule="auto"/>
+        <w:rPr>
+          <w:rFonts w:ascii="Simplon Mono" w:eastAsia="Simplon Mono" w:hAnsi="Simplon Mono" w:cs="Simplon Mono"/>
+          <w:color w:val="595959"/>
+        </w:rPr>
+      </w:pPr>
+      <w:r>
+        <w:rPr>
+          <w:rFonts w:ascii="Simplon Mono" w:eastAsia="Simplon Mono" w:hAnsi="Simplon Mono" w:cs="Simplon Mono"/>
+          <w:color w:val="595959"/>
+        </w:rPr>
+        <w:t>Ap</w:t>
+      </w:r>
+      <w:r>
+        <w:rPr>
+          <w:rFonts w:ascii="Simplon Mono" w:eastAsia="Simplon Mono" w:hAnsi="Simplon Mono" w:cs="Simplon Mono"/>
+          <w:color w:val="595959"/>
+        </w:rPr>
+        <w:t>ós a fermentação, o controle de temperatura continua sendo uma parte essencial do processo de vinificação. Armazenar o vinho a uma temperatura constante é fundamental para a sua maturação adequada. Temperaturas muito elevadas podem acelerar o envelheciment</w:t>
+      </w:r>
+      <w:r>
+        <w:rPr>
+          <w:rFonts w:ascii="Simplon Mono" w:eastAsia="Simplon Mono" w:hAnsi="Simplon Mono" w:cs="Simplon Mono"/>
+          <w:color w:val="595959"/>
+        </w:rPr>
+        <w:t>o e resultar em um vinho menos equilibrado, enquanto temperaturas muito baixas podem inibir a evolução dos sabores. Manter um ambiente controlado ajuda a preservar a integridade do vinho, permitindo que ele desenvolva suas características desejadas.</w:t>
+      </w:r>
+      <w:r>
+        <w:rPr>
+          <w:rFonts w:ascii="Simplon Mono" w:eastAsia="Simplon Mono" w:hAnsi="Simplon Mono" w:cs="Simplon Mono"/>
+          <w:color w:val="595959"/>
+        </w:rPr>
+        <w:t xml:space="preserve"> As faixas de temperatura ideais para os diferentes tipos de vinho variam entre 12°C e 18°C.</w:t>
+      </w:r>
+    </w:p>
+    <w:p>
+      <w:pPr>
+        <w:spacing w:before="40" w:after="40" w:line="240" w:lineRule="auto"/>
+        <w:rPr>
+          <w:rFonts w:ascii="Simplon Mono" w:eastAsia="Simplon Mono" w:hAnsi="Simplon Mono" w:cs="Simplon Mono"/>
+          <w:color w:val="595959"/>
+        </w:rPr>
+      </w:pPr>
+      <w:r>
+        <w:rPr>
+          <w:rFonts w:ascii="Simplon Mono" w:eastAsia="Simplon Mono" w:hAnsi="Simplon Mono" w:cs="Simplon Mono"/>
+          <w:color w:val="595959"/>
+        </w:rPr>
+        <w:t>O cont</w:t>
+      </w:r>
+      <w:r>
+        <w:rPr>
+          <w:rFonts w:ascii="Simplon Mono" w:eastAsia="Simplon Mono" w:hAnsi="Simplon Mono" w:cs="Simplon Mono"/>
+          <w:color w:val="595959"/>
+        </w:rPr>
+        <w:t>role de umidade também desempenha um papel significativo no armazenamento de vinhos. Umidade inadequada pode causar problemas como rolhas ressecadas ou mofadas, o que pode comprometer a qualidade do vinho. Um ambiente muito úmido pode até levar à deteriora</w:t>
+      </w:r>
+      <w:r>
+        <w:rPr>
+          <w:rFonts w:ascii="Simplon Mono" w:eastAsia="Simplon Mono" w:hAnsi="Simplon Mono" w:cs="Simplon Mono"/>
+          <w:color w:val="595959"/>
+        </w:rPr>
+        <w:t>ção dos rótulos e ao crescimento de fungos nas garrafas. Manter a umidade ideal, geralmente em torno de 70 e 80%, é essencial para garantir que o vinho seja preservado em condições ideais.</w:t>
+      </w:r>
+    </w:p>
+    <w:p>
+      <w:pPr>
+        <w:spacing w:before="40" w:after="40" w:line="240" w:lineRule="auto"/>
+        <w:rPr>
+          <w:rFonts w:ascii="Simplon Mono" w:eastAsia="Simplon Mono" w:hAnsi="Simplon Mono" w:cs="Simplon Mono"/>
+          <w:color w:val="595959"/>
+        </w:rPr>
+      </w:pPr>
+      <w:r>
+        <w:rPr>
+          <w:rFonts w:ascii="Simplon Mono" w:eastAsia="Simplon Mono" w:hAnsi="Simplon Mono" w:cs="Simplon Mono"/>
+          <w:color w:val="595959"/>
+        </w:rPr>
+        <w:t>O aquecimento global é uma preocupação crescente para a indústria v</w:t>
+      </w:r>
+      <w:r>
+        <w:rPr>
+          <w:rFonts w:ascii="Simplon Mono" w:eastAsia="Simplon Mono" w:hAnsi="Simplon Mono" w:cs="Simplon Mono"/>
+          <w:color w:val="595959"/>
+        </w:rPr>
+        <w:t>inícola. As mudanças climáticas afetam diretamente o cultivo de uvas, influenciando o ciclo de crescimento e a maturação das uvas. Temperaturas mais quentes podem resultar em vinhos com teor alcoólico mais elevado e menos acidez, alterando o perfil de sabo</w:t>
+      </w:r>
+      <w:r>
+        <w:rPr>
+          <w:rFonts w:ascii="Simplon Mono" w:eastAsia="Simplon Mono" w:hAnsi="Simplon Mono" w:cs="Simplon Mono"/>
+          <w:color w:val="595959"/>
+        </w:rPr>
+        <w:t>r e aroma. Além disso, eventos climáticos extremos, como secas e tempestades, podem prejudicar as safras e a qualidade do vinho.</w:t>
+      </w:r>
+    </w:p>
+    <w:p>
+      <w:pPr>
+        <w:spacing w:before="40" w:after="40" w:line="240" w:lineRule="auto"/>
+        <w:rPr>
+          <w:rFonts w:ascii="Simplon Mono" w:eastAsia="Simplon Mono" w:hAnsi="Simplon Mono" w:cs="Simplon Mono"/>
+          <w:color w:val="595959"/>
+        </w:rPr>
+      </w:pPr>
+      <w:r>
+        <w:rPr>
+          <w:rFonts w:ascii="Simplon Mono" w:eastAsia="Simplon Mono" w:hAnsi="Simplon Mono" w:cs="Simplon Mono"/>
+          <w:color w:val="595959"/>
+        </w:rPr>
+        <w:t>Diante dos desafios impostos pelo aquecimento global e da necessidade de manter a qualidade do vinho, a implementação de projet</w:t>
+      </w:r>
+      <w:r>
+        <w:rPr>
+          <w:rFonts w:ascii="Simplon Mono" w:eastAsia="Simplon Mono" w:hAnsi="Simplon Mono" w:cs="Simplon Mono"/>
+          <w:color w:val="595959"/>
+        </w:rPr>
+        <w:t>os de controle de temperatura e umidade é vital. Sensores como o DHT11 e o LM35 oferecem precisão e confiabilidade para monitorar essas variáveis em adegas e caves de armazenamento. Esses sensores permitem que os produtores ajam proativamente, ajustando as</w:t>
+      </w:r>
+      <w:r>
+        <w:rPr>
+          <w:rFonts w:ascii="Simplon Mono" w:eastAsia="Simplon Mono" w:hAnsi="Simplon Mono" w:cs="Simplon Mono"/>
+          <w:color w:val="595959"/>
+        </w:rPr>
+        <w:t xml:space="preserve"> condições de armazenamento quando necessário para garantir que o vinho envelheça da melhor maneira possível.</w:t>
+      </w:r>
+    </w:p>
+    <w:p>
+      <w:pPr>
+        <w:spacing w:before="40" w:after="40" w:line="240" w:lineRule="auto"/>
+        <w:rPr>
+          <w:rFonts w:ascii="Simplon Mono" w:eastAsia="Simplon Mono" w:hAnsi="Simplon Mono" w:cs="Simplon Mono"/>
+          <w:color w:val="595959"/>
+        </w:rPr>
+      </w:pPr>
+      <w:r>
+        <w:rPr>
+          <w:rFonts w:ascii="Simplon Mono" w:eastAsia="Simplon Mono" w:hAnsi="Simplon Mono" w:cs="Simplon Mono"/>
+          <w:color w:val="595959"/>
+        </w:rPr>
+        <w:t>Em resumo, a vinificação é uma fusão de arte e ciência, com o controle de temperatura e umidade desempenhando papéis cruciais em cada estágio do p</w:t>
+      </w:r>
+      <w:r>
+        <w:rPr>
+          <w:rFonts w:ascii="Simplon Mono" w:eastAsia="Simplon Mono" w:hAnsi="Simplon Mono" w:cs="Simplon Mono"/>
+          <w:color w:val="595959"/>
+        </w:rPr>
+        <w:t xml:space="preserve">rocesso. No contexto do </w:t>
       </w:r>
       <w:r>
         <w:rPr>
@@ -811,7 +855,14 @@
           <w:color w:val="595959"/>
         </w:rPr>
         <w:lastRenderedPageBreak/>
-        <w:t>com sensores como o DHT11 e o LM35 se torna uma estratégia essencial para proteger a qualidade e a tradição vinícola em um mundo em constante mudança.</w:t>
+        <w:t>aquecimento global, a implementação de projetos de controle de temperatura e umidade com sensores como o DHT11 e o LM35 se torna uma estratégia essencial para proteger a qualidade e a tradição vinícola em um mundo em constante mudan</w:t>
+      </w:r>
+      <w:r>
+        <w:rPr>
+          <w:rFonts w:ascii="Simplon Mono" w:eastAsia="Simplon Mono" w:hAnsi="Simplon Mono" w:cs="Simplon Mono"/>
+          <w:color w:val="595959"/>
+        </w:rPr>
+        <w:t>ça.</w:t>
       </w:r>
     </w:p>
     <w:p>
@@ -887,7 +938,21 @@
           <w:rFonts w:ascii="Simplon Mono" w:eastAsia="Simplon Mono" w:hAnsi="Simplon Mono" w:cs="Simplon Mono"/>
           <w:color w:val="595959"/>
         </w:rPr>
-        <w:t>Proteger o investimento dos proprietários da adega contra possíveis perdas que podem chegar a cerca de 20% em relação à qualidade dos vinhos armazenados em barris, os quais podem atingir valores inestimáveis.</w:t>
+        <w:t>Proteger o i</w:t>
+      </w:r>
+      <w:r>
+        <w:rPr>
+          <w:rFonts w:ascii="Simplon Mono" w:eastAsia="Simplon Mono" w:hAnsi="Simplon Mono" w:cs="Simplon Mono"/>
+          <w:color w:val="595959"/>
+        </w:rPr>
+        <w:t>nvestimento dos proprietários de</w:t>
+      </w:r>
+      <w:r>
+        <w:rPr>
+          <w:rFonts w:ascii="Simplon Mono" w:eastAsia="Simplon Mono" w:hAnsi="Simplon Mono" w:cs="Simplon Mono"/>
+          <w:color w:val="595959"/>
+        </w:rPr>
+        <w:t xml:space="preserve"> adega contra possíveis perdas que podem chegar a cerca de 20% em relação à qualidade dos vinhos armazenados em barris, os quais podem atingir valores inestimáveis.</w:t>
       </w:r>
     </w:p>
     <w:p>
@@ -943,7 +1008,14 @@
           <w:rFonts w:ascii="Simplon Mono" w:eastAsia="Simplon Mono" w:hAnsi="Simplon Mono" w:cs="Simplon Mono"/>
           <w:color w:val="595959"/>
         </w:rPr>
-        <w:t>Preservar a qualidade e o valor dos vinhos, minimizando perdas e reduzindo o desperdício, através da melhoria das condições de armazenamento, com ênfase no controle preciso da temperatura e umidade ambiente.</w:t>
+        <w:t>Preservar a qualidade e o valor dos vinhos, minimizando perdas</w:t>
+      </w:r>
+      <w:r>
+        <w:rPr>
+          <w:rFonts w:ascii="Simplon Mono" w:eastAsia="Simplon Mono" w:hAnsi="Simplon Mono" w:cs="Simplon Mono"/>
+          <w:color w:val="595959"/>
+        </w:rPr>
+        <w:t xml:space="preserve"> e reduzindo o desperdício, através da melhoria das condições de armazenamento, com ênfase no controle preciso da temperatura e umidade ambiente.</w:t>
       </w:r>
     </w:p>
     <w:p>
@@ -994,7 +1066,14 @@
           <w:rFonts w:ascii="Simplon Mono" w:eastAsia="Simplon Mono" w:hAnsi="Simplon Mono" w:cs="Simplon Mono"/>
           <w:color w:val="595959"/>
         </w:rPr>
-        <w:t>ção de sensores de alta qualidade e precisão para monitorar as condições de armazenamento.</w:t>
+        <w:t>ção de sensores de alta qualidade e precisão para monit</w:t>
+      </w:r>
+      <w:r>
+        <w:rPr>
+          <w:rFonts w:ascii="Simplon Mono" w:eastAsia="Simplon Mono" w:hAnsi="Simplon Mono" w:cs="Simplon Mono"/>
+          <w:color w:val="595959"/>
+        </w:rPr>
+        <w:t>orar as condições de armazenamento.</w:t>
       </w:r>
     </w:p>
     <w:p>
@@ -1042,7 +1121,14 @@
           <w:rFonts w:ascii="Simplon Mono" w:eastAsia="Simplon Mono" w:hAnsi="Simplon Mono" w:cs="Simplon Mono"/>
           <w:color w:val="595959"/>
         </w:rPr>
-        <w:t>ção de uma equipe de desenvolvedores responsável pela criação do site institucional.</w:t>
+        <w:t xml:space="preserve">ção de uma </w:t>
+      </w:r>
+      <w:r>
+        <w:rPr>
+          <w:rFonts w:ascii="Simplon Mono" w:eastAsia="Simplon Mono" w:hAnsi="Simplon Mono" w:cs="Simplon Mono"/>
+          <w:color w:val="595959"/>
+        </w:rPr>
+        <w:t>equipe de desenvolvedores responsável pela criação do site institucional.</w:t>
       </w:r>
     </w:p>
     <w:p>
@@ -1090,7 +1176,14 @@
           <w:rFonts w:ascii="Simplon Mono" w:eastAsia="Simplon Mono" w:hAnsi="Simplon Mono" w:cs="Simplon Mono"/>
           <w:color w:val="595959"/>
         </w:rPr>
-        <w:t>ção: Utilização de software de simulação, se necessário, para testar diferentes cenários relacionados às condições de armazenamento.</w:t>
+        <w:t>ção: Utilização de software de simulação, s</w:t>
+      </w:r>
+      <w:r>
+        <w:rPr>
+          <w:rFonts w:ascii="Simplon Mono" w:eastAsia="Simplon Mono" w:hAnsi="Simplon Mono" w:cs="Simplon Mono"/>
+          <w:color w:val="595959"/>
+        </w:rPr>
+        <w:t>e necessário, para testar diferentes cenários relacionados às condições de armazenamento.</w:t>
       </w:r>
     </w:p>
     <w:p>
@@ -1159,7 +1252,14 @@
           <w:rFonts w:ascii="Simplon Mono" w:eastAsia="Simplon Mono" w:hAnsi="Simplon Mono" w:cs="Simplon Mono"/>
           <w:color w:val="595959"/>
         </w:rPr>
-        <w:t>Sistema de Monitoramento em Tempo Real: Um sistema de monitoramento em tempo real que coleta e registra dados de temperatura e umidade dos locais de armazenamento dos grãos de café.</w:t>
+        <w:t xml:space="preserve">Sistema de Monitoramento em Tempo Real: </w:t>
+      </w:r>
+      <w:r>
+        <w:rPr>
+          <w:rFonts w:ascii="Simplon Mono" w:eastAsia="Simplon Mono" w:hAnsi="Simplon Mono" w:cs="Simplon Mono"/>
+          <w:color w:val="595959"/>
+        </w:rPr>
+        <w:t>Um sistema de monitoramento em tempo real que coleta e registra dados de temperatura e umidade dos locais de armazenamento dos grãos de café.</w:t>
       </w:r>
     </w:p>
     <w:p>
@@ -1338,7 +1438,6 @@
           <w:b/>
           <w:color w:val="595959"/>
         </w:rPr>
-        <w:lastRenderedPageBreak/>
         <w:t xml:space="preserve">26 de setembro: </w:t>
       </w:r>
     </w:p>
@@ -1514,14 +1613,7 @@
           <w:rFonts w:ascii="Simplon Mono" w:eastAsia="Simplon Mono" w:hAnsi="Simplon Mono" w:cs="Simplon Mono"/>
           <w:color w:val="595959"/>
         </w:rPr>
-        <w:t>S</w:t>
-      </w:r>
-      <w:r>
-        <w:rPr>
-          <w:rFonts w:ascii="Simplon Mono" w:eastAsia="Simplon Mono" w:hAnsi="Simplon Mono" w:cs="Simplon Mono"/>
-          <w:color w:val="595959"/>
-        </w:rPr>
-        <w:t>ite em inglês.</w:t>
+        <w:t>Site em inglês.</w:t>
       </w:r>
     </w:p>
     <w:p>
@@ -1642,7 +1734,14 @@
           <w:rFonts w:ascii="Simplon Mono" w:eastAsia="Simplon Mono" w:hAnsi="Simplon Mono" w:cs="Simplon Mono"/>
           <w:color w:val="595959"/>
         </w:rPr>
-        <w:t>Uma dashboard em tempo real deve ser fornecida para exibir as leituras dos sensores e os alarmes.</w:t>
+        <w:t>Uma dashboard em tempo real deve ser fornecida para exibir as leituras dos sensore</w:t>
+      </w:r>
+      <w:r>
+        <w:rPr>
+          <w:rFonts w:ascii="Simplon Mono" w:eastAsia="Simplon Mono" w:hAnsi="Simplon Mono" w:cs="Simplon Mono"/>
+          <w:color w:val="595959"/>
+        </w:rPr>
+        <w:t>s e os alarmes.</w:t>
       </w:r>
     </w:p>
     <w:p>
@@ -1692,7 +1791,14 @@
           <w:rFonts w:ascii="Simplon Mono" w:eastAsia="Simplon Mono" w:hAnsi="Simplon Mono" w:cs="Simplon Mono"/>
           <w:color w:val="595959"/>
         </w:rPr>
-        <w:t>O sistema deve ser capaz de definir limites de temperatura e umidade aceitáveis e enviar notificações de alerta quando esses limites forem excedidos.</w:t>
+        <w:t>O sistema deve ser capaz de definir limites de temperatura e umidade aceitáveis e enviar notif</w:t>
+      </w:r>
+      <w:r>
+        <w:rPr>
+          <w:rFonts w:ascii="Simplon Mono" w:eastAsia="Simplon Mono" w:hAnsi="Simplon Mono" w:cs="Simplon Mono"/>
+          <w:color w:val="595959"/>
+        </w:rPr>
+        <w:t>icações de alerta quando esses limites forem excedidos.</w:t>
       </w:r>
     </w:p>
     <w:p>
@@ -1742,7 +1848,14 @@
           <w:rFonts w:ascii="Simplon Mono" w:eastAsia="Simplon Mono" w:hAnsi="Simplon Mono" w:cs="Simplon Mono"/>
           <w:color w:val="595959"/>
         </w:rPr>
-        <w:t xml:space="preserve"> A dashboard deve ser intuitiva e de fácil utilização, com gráficos claros e informações relevantes.</w:t>
+        <w:t xml:space="preserve"> A dashboard deve ser intuitiva e de fácil utilização</w:t>
+      </w:r>
+      <w:r>
+        <w:rPr>
+          <w:rFonts w:ascii="Simplon Mono" w:eastAsia="Simplon Mono" w:hAnsi="Simplon Mono" w:cs="Simplon Mono"/>
+          <w:color w:val="595959"/>
+        </w:rPr>
+        <w:t>, com gráficos claros e informações relevantes.</w:t>
       </w:r>
     </w:p>
     <w:p>
@@ -1842,7 +1955,14 @@
           <w:rFonts w:ascii="Simplon Mono" w:eastAsia="Simplon Mono" w:hAnsi="Simplon Mono" w:cs="Simplon Mono"/>
           <w:color w:val="595959"/>
         </w:rPr>
-        <w:t>: Os alertas devem ser enviados por e-mail.</w:t>
+        <w:t>: Os alertas devem ser envia</w:t>
+      </w:r>
+      <w:r>
+        <w:rPr>
+          <w:rFonts w:ascii="Simplon Mono" w:eastAsia="Simplon Mono" w:hAnsi="Simplon Mono" w:cs="Simplon Mono"/>
+          <w:color w:val="595959"/>
+        </w:rPr>
+        <w:t>dos por e-mail.</w:t>
       </w:r>
     </w:p>
     <w:p>
@@ -1933,7 +2053,14 @@
           <w:rFonts w:ascii="Simplon Mono" w:eastAsia="Simplon Mono" w:hAnsi="Simplon Mono" w:cs="Simplon Mono"/>
           <w:color w:val="595959"/>
         </w:rPr>
-        <w:t>Implementar um plano de backup para garantir a segurança dos dados e a capacidade de recuperação em caso de falha.</w:t>
+        <w:t>Implementar um plano de backup para garantir a seguranç</w:t>
+      </w:r>
+      <w:r>
+        <w:rPr>
+          <w:rFonts w:ascii="Simplon Mono" w:eastAsia="Simplon Mono" w:hAnsi="Simplon Mono" w:cs="Simplon Mono"/>
+          <w:color w:val="595959"/>
+        </w:rPr>
+        <w:t>a dos dados e a capacidade de recuperação em caso de falha.</w:t>
       </w:r>
     </w:p>
     <w:p>
@@ -1990,7 +2117,6 @@
           <w:color w:val="2F5496"/>
           <w:sz w:val="32"/>
         </w:rPr>
-        <w:lastRenderedPageBreak/>
         <w:t xml:space="preserve">Premissas </w:t>
       </w:r>
     </w:p>
@@ -2051,7 +2177,14 @@
           <w:rFonts w:ascii="Simplon Mono" w:eastAsia="Simplon Mono" w:hAnsi="Simplon Mono" w:cs="Simplon Mono"/>
           <w:color w:val="595959"/>
         </w:rPr>
-        <w:t xml:space="preserve"> A equipe de desenvolvimento poderá coletar feedback dos usuários para aprimorar continuamente a dashboard e o sistema de monitoramento.</w:t>
+        <w:t xml:space="preserve"> A equipe de desenvolvimento poderá coletar f</w:t>
+      </w:r>
+      <w:r>
+        <w:rPr>
+          <w:rFonts w:ascii="Simplon Mono" w:eastAsia="Simplon Mono" w:hAnsi="Simplon Mono" w:cs="Simplon Mono"/>
+          <w:color w:val="595959"/>
+        </w:rPr>
+        <w:t>eedback dos usuários para aprimorar continuamente a dashboard e o sistema de monitoramento.</w:t>
       </w:r>
     </w:p>
     <w:p>
@@ -2108,7 +2241,14 @@
           <w:rFonts w:ascii="Simplon Mono" w:eastAsia="Simplon Mono" w:hAnsi="Simplon Mono" w:cs="Simplon Mono"/>
           <w:color w:val="595959"/>
         </w:rPr>
-        <w:t xml:space="preserve"> Se as adegas já tiverem sistemas de controle ou segurança, a integração com esses sistemas pode ser restrita devido às limitações técnicas.</w:t>
+        <w:t xml:space="preserve"> Se as adegas já tiverem sistemas de controle ou segurança, a integração com esses sistemas pode ser restrita devido </w:t>
+      </w:r>
+      <w:r>
+        <w:rPr>
+          <w:rFonts w:ascii="Simplon Mono" w:eastAsia="Simplon Mono" w:hAnsi="Simplon Mono" w:cs="Simplon Mono"/>
+          <w:color w:val="595959"/>
+        </w:rPr>
+        <w:t>às limitações técnicas.</w:t>
       </w:r>
     </w:p>
     <w:p>
@@ -2134,6 +2274,306 @@
           <w:color w:val="595959"/>
         </w:rPr>
         <w:t xml:space="preserve"> A dependência da conexão à internet pode resultar em interrupções no monitoramento em caso de falhas na rede.</w:t>
+      </w:r>
+    </w:p>
+    <w:p>
+      <w:pPr>
+        <w:spacing w:before="40" w:after="40" w:line="240" w:lineRule="auto"/>
+        <w:ind w:left="360"/>
+        <w:rPr>
+          <w:rFonts w:ascii="Simplon Mono" w:eastAsia="Simplon Mono" w:hAnsi="Simplon Mono" w:cs="Simplon Mono"/>
+        </w:rPr>
+      </w:pPr>
+    </w:p>
+    <w:p>
+      <w:pPr>
+        <w:keepNext/>
+        <w:keepLines/>
+        <w:spacing w:before="240" w:after="0" w:line="240" w:lineRule="auto"/>
+        <w:rPr>
+          <w:rFonts w:ascii="Simplon Mono" w:eastAsia="Simplon Mono" w:hAnsi="Simplon Mono" w:cs="Simplon Mono"/>
+          <w:b/>
+          <w:color w:val="2F5496"/>
+          <w:sz w:val="32"/>
+        </w:rPr>
+      </w:pPr>
+      <w:r>
+        <w:rPr>
+          <w:rFonts w:ascii="Simplon Mono" w:eastAsia="Simplon Mono" w:hAnsi="Simplon Mono" w:cs="Simplon Mono"/>
+          <w:b/>
+          <w:color w:val="2F5496"/>
+          <w:sz w:val="32"/>
+        </w:rPr>
+        <w:t>Anexos</w:t>
+      </w:r>
+      <w:bookmarkStart w:id="0" w:name="_GoBack"/>
+      <w:bookmarkEnd w:id="0"/>
+    </w:p>
+    <w:p>
+      <w:pPr>
+        <w:keepNext/>
+        <w:keepLines/>
+        <w:spacing w:before="240" w:after="0" w:line="240" w:lineRule="auto"/>
+        <w:rPr>
+          <w:rFonts w:ascii="Simplon Mono" w:eastAsia="Simplon Mono" w:hAnsi="Simplon Mono" w:cs="Simplon Mono"/>
+          <w:b/>
+          <w:color w:val="2F5496"/>
+          <w:sz w:val="32"/>
+        </w:rPr>
+      </w:pPr>
+    </w:p>
+    <w:p>
+      <w:pPr>
+        <w:spacing w:before="40" w:after="40" w:line="240" w:lineRule="auto"/>
+        <w:ind w:left="360"/>
+        <w:rPr>
+          <w:rFonts w:ascii="Simplon Mono" w:eastAsia="Simplon Mono" w:hAnsi="Simplon Mono" w:cs="Simplon Mono"/>
+          <w:color w:val="595959"/>
+        </w:rPr>
+      </w:pPr>
+      <w:r>
+        <w:rPr>
+          <w:rFonts w:ascii="Simplon Mono" w:eastAsia="Simplon Mono" w:hAnsi="Simplon Mono" w:cs="Simplon Mono"/>
+          <w:noProof/>
+          <w:color w:val="595959"/>
+        </w:rPr>
+        <w:drawing>
+          <wp:inline distT="0" distB="0" distL="0" distR="0" wp14:anchorId="4503C264" wp14:editId="47E2080D">
+            <wp:extent cx="5400040" cy="3037205"/>
+            <wp:effectExtent l="0" t="0" r="0" b="0"/>
+            <wp:docPr id="2" name="Imagem 2"/>
+            <wp:cNvGraphicFramePr>
+              <a:graphicFrameLocks xmlns:a="http://schemas.openxmlformats.org/drawingml/2006/main" noChangeAspect="1"/>
+            </wp:cNvGraphicFramePr>
+            <a:graphic xmlns:a="http://schemas.openxmlformats.org/drawingml/2006/main">
+              <a:graphicData uri="http://schemas.openxmlformats.org/drawingml/2006/picture">
+                <pic:pic xmlns:pic="http://schemas.openxmlformats.org/drawingml/2006/picture">
+                  <pic:nvPicPr>
+                    <pic:cNvPr id="2" name="12.png"/>
+                    <pic:cNvPicPr/>
+                  </pic:nvPicPr>
+                  <pic:blipFill>
+                    <a:blip r:embed="rId7" cstate="print">
+                      <a:extLst>
+                        <a:ext uri="{28A0092B-C50C-407E-A947-70E740481C1C}">
+                          <a14:useLocalDpi xmlns:a14="http://schemas.microsoft.com/office/drawing/2010/main" val="0"/>
+                        </a:ext>
+                      </a:extLst>
+                    </a:blip>
+                    <a:stretch>
+                      <a:fillRect/>
+                    </a:stretch>
+                  </pic:blipFill>
+                  <pic:spPr>
+                    <a:xfrm>
+                      <a:off x="0" y="0"/>
+                      <a:ext cx="5400040" cy="3037205"/>
+                    </a:xfrm>
+                    <a:prstGeom prst="rect">
+                      <a:avLst/>
+                    </a:prstGeom>
+                  </pic:spPr>
+                </pic:pic>
+              </a:graphicData>
+            </a:graphic>
+          </wp:inline>
+        </w:drawing>
+      </w:r>
+    </w:p>
+    <w:p>
+      <w:pPr>
+        <w:spacing w:before="40" w:after="40" w:line="240" w:lineRule="auto"/>
+        <w:ind w:left="360"/>
+        <w:rPr>
+          <w:rFonts w:ascii="Simplon Mono" w:eastAsia="Simplon Mono" w:hAnsi="Simplon Mono" w:cs="Simplon Mono"/>
+          <w:color w:val="595959"/>
+        </w:rPr>
+      </w:pPr>
+      <w:r>
+        <w:rPr>
+          <w:rFonts w:ascii="Simplon Mono" w:eastAsia="Simplon Mono" w:hAnsi="Simplon Mono" w:cs="Simplon Mono"/>
+          <w:noProof/>
+          <w:color w:val="595959"/>
+        </w:rPr>
+        <w:lastRenderedPageBreak/>
+        <w:drawing>
+          <wp:inline distT="0" distB="0" distL="0" distR="0" wp14:anchorId="41158840" wp14:editId="18E14587">
+            <wp:extent cx="5400040" cy="3037205"/>
+            <wp:effectExtent l="0" t="0" r="0" b="0"/>
+            <wp:docPr id="4" name="Imagem 4"/>
+            <wp:cNvGraphicFramePr>
+              <a:graphicFrameLocks xmlns:a="http://schemas.openxmlformats.org/drawingml/2006/main" noChangeAspect="1"/>
+            </wp:cNvGraphicFramePr>
+            <a:graphic xmlns:a="http://schemas.openxmlformats.org/drawingml/2006/main">
+              <a:graphicData uri="http://schemas.openxmlformats.org/drawingml/2006/picture">
+                <pic:pic xmlns:pic="http://schemas.openxmlformats.org/drawingml/2006/picture">
+                  <pic:nvPicPr>
+                    <pic:cNvPr id="4" name="5.png"/>
+                    <pic:cNvPicPr/>
+                  </pic:nvPicPr>
+                  <pic:blipFill>
+                    <a:blip r:embed="rId8" cstate="print">
+                      <a:extLst>
+                        <a:ext uri="{28A0092B-C50C-407E-A947-70E740481C1C}">
+                          <a14:useLocalDpi xmlns:a14="http://schemas.microsoft.com/office/drawing/2010/main" val="0"/>
+                        </a:ext>
+                      </a:extLst>
+                    </a:blip>
+                    <a:stretch>
+                      <a:fillRect/>
+                    </a:stretch>
+                  </pic:blipFill>
+                  <pic:spPr>
+                    <a:xfrm>
+                      <a:off x="0" y="0"/>
+                      <a:ext cx="5400040" cy="3037205"/>
+                    </a:xfrm>
+                    <a:prstGeom prst="rect">
+                      <a:avLst/>
+                    </a:prstGeom>
+                  </pic:spPr>
+                </pic:pic>
+              </a:graphicData>
+            </a:graphic>
+          </wp:inline>
+        </w:drawing>
+      </w:r>
+    </w:p>
+    <w:p>
+      <w:pPr>
+        <w:spacing w:before="40" w:after="40" w:line="240" w:lineRule="auto"/>
+        <w:ind w:left="360"/>
+        <w:rPr>
+          <w:rFonts w:ascii="Simplon Mono" w:eastAsia="Simplon Mono" w:hAnsi="Simplon Mono" w:cs="Simplon Mono"/>
+          <w:color w:val="595959"/>
+        </w:rPr>
+      </w:pPr>
+    </w:p>
+    <w:p>
+      <w:pPr>
+        <w:spacing w:before="40" w:after="40" w:line="240" w:lineRule="auto"/>
+        <w:ind w:left="360"/>
+        <w:rPr>
+          <w:rFonts w:ascii="Simplon Mono" w:eastAsia="Simplon Mono" w:hAnsi="Simplon Mono" w:cs="Simplon Mono"/>
+          <w:color w:val="595959"/>
+        </w:rPr>
+      </w:pPr>
+      <w:r>
+        <w:rPr>
+          <w:rFonts w:ascii="Simplon Mono" w:eastAsia="Simplon Mono" w:hAnsi="Simplon Mono" w:cs="Simplon Mono"/>
+          <w:noProof/>
+          <w:color w:val="595959"/>
+        </w:rPr>
+        <w:drawing>
+          <wp:inline distT="0" distB="0" distL="0" distR="0" wp14:anchorId="348516B3" wp14:editId="0B66ACB6">
+            <wp:extent cx="5400040" cy="3037205"/>
+            <wp:effectExtent l="0" t="0" r="0" b="0"/>
+            <wp:docPr id="5" name="Imagem 5"/>
+            <wp:cNvGraphicFramePr>
+              <a:graphicFrameLocks xmlns:a="http://schemas.openxmlformats.org/drawingml/2006/main" noChangeAspect="1"/>
+            </wp:cNvGraphicFramePr>
+            <a:graphic xmlns:a="http://schemas.openxmlformats.org/drawingml/2006/main">
+              <a:graphicData uri="http://schemas.openxmlformats.org/drawingml/2006/picture">
+                <pic:pic xmlns:pic="http://schemas.openxmlformats.org/drawingml/2006/picture">
+                  <pic:nvPicPr>
+                    <pic:cNvPr id="5" name="6.png"/>
+                    <pic:cNvPicPr/>
+                  </pic:nvPicPr>
+                  <pic:blipFill>
+                    <a:blip r:embed="rId9" cstate="print">
+                      <a:extLst>
+                        <a:ext uri="{28A0092B-C50C-407E-A947-70E740481C1C}">
+                          <a14:useLocalDpi xmlns:a14="http://schemas.microsoft.com/office/drawing/2010/main" val="0"/>
+                        </a:ext>
+                      </a:extLst>
+                    </a:blip>
+                    <a:stretch>
+                      <a:fillRect/>
+                    </a:stretch>
+                  </pic:blipFill>
+                  <pic:spPr>
+                    <a:xfrm>
+                      <a:off x="0" y="0"/>
+                      <a:ext cx="5400040" cy="3037205"/>
+                    </a:xfrm>
+                    <a:prstGeom prst="rect">
+                      <a:avLst/>
+                    </a:prstGeom>
+                  </pic:spPr>
+                </pic:pic>
+              </a:graphicData>
+            </a:graphic>
+          </wp:inline>
+        </w:drawing>
+      </w:r>
+    </w:p>
+    <w:p>
+      <w:pPr>
+        <w:spacing w:before="40" w:after="40" w:line="240" w:lineRule="auto"/>
+        <w:ind w:left="360"/>
+        <w:rPr>
+          <w:rFonts w:ascii="Simplon Mono" w:eastAsia="Simplon Mono" w:hAnsi="Simplon Mono" w:cs="Simplon Mono"/>
+          <w:color w:val="595959"/>
+        </w:rPr>
+      </w:pPr>
+    </w:p>
+    <w:p>
+      <w:pPr>
+        <w:spacing w:before="40" w:after="40" w:line="240" w:lineRule="auto"/>
+        <w:ind w:left="360"/>
+        <w:rPr>
+          <w:rFonts w:ascii="Simplon Mono" w:eastAsia="Simplon Mono" w:hAnsi="Simplon Mono" w:cs="Simplon Mono"/>
+          <w:color w:val="595959"/>
+        </w:rPr>
+      </w:pPr>
+      <w:r>
+        <w:rPr>
+          <w:rFonts w:ascii="Simplon Mono" w:eastAsia="Simplon Mono" w:hAnsi="Simplon Mono" w:cs="Simplon Mono"/>
+          <w:noProof/>
+          <w:color w:val="595959"/>
+        </w:rPr>
+        <w:lastRenderedPageBreak/>
+        <w:drawing>
+          <wp:inline distT="0" distB="0" distL="0" distR="0" wp14:anchorId="1ED1B815" wp14:editId="03F3B41B">
+            <wp:extent cx="5400040" cy="2785745"/>
+            <wp:effectExtent l="0" t="0" r="0" b="0"/>
+            <wp:docPr id="7" name="Imagem 7"/>
+            <wp:cNvGraphicFramePr>
+              <a:graphicFrameLocks xmlns:a="http://schemas.openxmlformats.org/drawingml/2006/main" noChangeAspect="1"/>
+            </wp:cNvGraphicFramePr>
+            <a:graphic xmlns:a="http://schemas.openxmlformats.org/drawingml/2006/main">
+              <a:graphicData uri="http://schemas.openxmlformats.org/drawingml/2006/picture">
+                <pic:pic xmlns:pic="http://schemas.openxmlformats.org/drawingml/2006/picture">
+                  <pic:nvPicPr>
+                    <pic:cNvPr id="7" name="modelagembd.PNG"/>
+                    <pic:cNvPicPr/>
+                  </pic:nvPicPr>
+                  <pic:blipFill>
+                    <a:blip r:embed="rId10">
+                      <a:extLst>
+                        <a:ext uri="{28A0092B-C50C-407E-A947-70E740481C1C}">
+                          <a14:useLocalDpi xmlns:a14="http://schemas.microsoft.com/office/drawing/2010/main" val="0"/>
+                        </a:ext>
+                      </a:extLst>
+                    </a:blip>
+                    <a:stretch>
+                      <a:fillRect/>
+                    </a:stretch>
+                  </pic:blipFill>
+                  <pic:spPr>
+                    <a:xfrm>
+                      <a:off x="0" y="0"/>
+                      <a:ext cx="5400040" cy="2785745"/>
+                    </a:xfrm>
+                    <a:prstGeom prst="rect">
+                      <a:avLst/>
+                    </a:prstGeom>
+                  </pic:spPr>
+                </pic:pic>
+              </a:graphicData>
+            </a:graphic>
+          </wp:inline>
+        </w:drawing>
       </w:r>
     </w:p>
     <w:sectPr>
@@ -2146,8 +2586,58 @@
 </w:document>
 </file>
 
+<file path=word/endnotes.xml><?xml version="1.0" encoding="utf-8"?>
+<w:endnotes xmlns:wpc="http://schemas.microsoft.com/office/word/2010/wordprocessingCanvas" xmlns:cx="http://schemas.microsoft.com/office/drawing/2014/chartex" xmlns:mc="http://schemas.openxmlformats.org/markup-compatibility/2006" xmlns:o="urn:schemas-microsoft-com:office:office" xmlns:r="http://schemas.openxmlformats.org/officeDocument/2006/relationships" xmlns:m="http://schemas.openxmlformats.org/officeDocument/2006/math" xmlns:v="urn:schemas-microsoft-com:vml" xmlns:wp14="http://schemas.microsoft.com/office/word/2010/wordprocessingDrawing" xmlns:wp="http://schemas.openxmlformats.org/drawingml/2006/wordprocessingDrawing" xmlns:w10="urn:schemas-microsoft-com:office:word" xmlns:w="http://schemas.openxmlformats.org/wordprocessingml/2006/main" xmlns:w14="http://schemas.microsoft.com/office/word/2010/wordml" xmlns:w15="http://schemas.microsoft.com/office/word/2012/wordml" xmlns:w16se="http://schemas.microsoft.com/office/word/2015/wordml/symex" xmlns:wpg="http://schemas.microsoft.com/office/word/2010/wordprocessingGroup" xmlns:wpi="http://schemas.microsoft.com/office/word/2010/wordprocessingInk" xmlns:wne="http://schemas.microsoft.com/office/word/2006/wordml" xmlns:wps="http://schemas.microsoft.com/office/word/2010/wordprocessingShape" mc:Ignorable="w14 w15 w16se wp14">
+  <w:endnote w:type="separator" w:id="-1">
+    <w:p>
+      <w:pPr>
+        <w:spacing w:after="0" w:line="240" w:lineRule="auto"/>
+      </w:pPr>
+      <w:r>
+        <w:separator/>
+      </w:r>
+    </w:p>
+  </w:endnote>
+  <w:endnote w:type="continuationSeparator" w:id="0">
+    <w:p>
+      <w:pPr>
+        <w:spacing w:after="0" w:line="240" w:lineRule="auto"/>
+      </w:pPr>
+      <w:r>
+        <w:continuationSeparator/>
+      </w:r>
+    </w:p>
+  </w:endnote>
+</w:endnotes>
+</file>
+
+<file path=word/footnotes.xml><?xml version="1.0" encoding="utf-8"?>
+<w:footnotes xmlns:wpc="http://schemas.microsoft.com/office/word/2010/wordprocessingCanvas" xmlns:cx="http://schemas.microsoft.com/office/drawing/2014/chartex" xmlns:mc="http://schemas.openxmlformats.org/markup-compatibility/2006" xmlns:o="urn:schemas-microsoft-com:office:office" xmlns:r="http://schemas.openxmlformats.org/officeDocument/2006/relationships" xmlns:m="http://schemas.openxmlformats.org/officeDocument/2006/math" xmlns:v="urn:schemas-microsoft-com:vml" xmlns:wp14="http://schemas.microsoft.com/office/word/2010/wordprocessingDrawing" xmlns:wp="http://schemas.openxmlformats.org/drawingml/2006/wordprocessingDrawing" xmlns:w10="urn:schemas-microsoft-com:office:word" xmlns:w="http://schemas.openxmlformats.org/wordprocessingml/2006/main" xmlns:w14="http://schemas.microsoft.com/office/word/2010/wordml" xmlns:w15="http://schemas.microsoft.com/office/word/2012/wordml" xmlns:w16se="http://schemas.microsoft.com/office/word/2015/wordml/symex" xmlns:wpg="http://schemas.microsoft.com/office/word/2010/wordprocessingGroup" xmlns:wpi="http://schemas.microsoft.com/office/word/2010/wordprocessingInk" xmlns:wne="http://schemas.microsoft.com/office/word/2006/wordml" xmlns:wps="http://schemas.microsoft.com/office/word/2010/wordprocessingShape" mc:Ignorable="w14 w15 w16se wp14">
+  <w:footnote w:type="separator" w:id="-1">
+    <w:p>
+      <w:pPr>
+        <w:spacing w:after="0" w:line="240" w:lineRule="auto"/>
+      </w:pPr>
+      <w:r>
+        <w:separator/>
+      </w:r>
+    </w:p>
+  </w:footnote>
+  <w:footnote w:type="continuationSeparator" w:id="0">
+    <w:p>
+      <w:pPr>
+        <w:spacing w:after="0" w:line="240" w:lineRule="auto"/>
+      </w:pPr>
+      <w:r>
+        <w:continuationSeparator/>
+      </w:r>
+    </w:p>
+  </w:footnote>
+</w:footnotes>
+</file>
+
 <file path=word/numbering.xml><?xml version="1.0" encoding="utf-8"?>
-<w:numbering xmlns:wpc="http://schemas.microsoft.com/office/word/2010/wordprocessingCanvas" xmlns:cx="http://schemas.microsoft.com/office/drawing/2014/chartex" xmlns:cx1="http://schemas.microsoft.com/office/drawing/2015/9/8/chartex" xmlns:cx2="http://schemas.microsoft.com/office/drawing/2015/10/21/chartex" xmlns:cx3="http://schemas.microsoft.com/office/drawing/2016/5/9/chartex" xmlns:cx4="http://schemas.microsoft.com/office/drawing/2016/5/10/chartex" xmlns:cx5="http://schemas.microsoft.com/office/drawing/2016/5/11/chartex" xmlns:cx6="http://schemas.microsoft.com/office/drawing/2016/5/12/chartex" xmlns:cx7="http://schemas.microsoft.com/office/drawing/2016/5/13/chartex" xmlns:cx8="http://schemas.microsoft.com/office/drawing/2016/5/14/chartex" xmlns:mc="http://schemas.openxmlformats.org/markup-compatibility/2006" xmlns:aink="http://schemas.microsoft.com/office/drawing/2016/ink" xmlns:am3d="http://schemas.microsoft.com/office/drawing/2017/model3d" xmlns:o="urn:schemas-microsoft-com:office:office" xmlns:oel="http://schemas.microsoft.com/office/2019/extlst" xmlns:r="http://schemas.openxmlformats.org/officeDocument/2006/relationships" xmlns:m="http://schemas.openxmlformats.org/officeDocument/2006/math" xmlns:v="urn:schemas-microsoft-com:vml" xmlns:wp14="http://schemas.microsoft.com/office/word/2010/wordprocessingDrawing" xmlns:wp="http://schemas.openxmlformats.org/drawingml/2006/wordprocessingDrawing" xmlns:w10="urn:schemas-microsoft-com:office:word" xmlns:w="http://schemas.openxmlformats.org/wordprocessingml/2006/main" xmlns:w14="http://schemas.microsoft.com/office/word/2010/wordml" xmlns:w15="http://schemas.microsoft.com/office/word/2012/wordml" xmlns:w16cex="http://schemas.microsoft.com/office/word/2018/wordml/cex" xmlns:w16cid="http://schemas.microsoft.com/office/word/2016/wordml/cid" xmlns:w16="http://schemas.microsoft.com/office/word/2018/wordml" xmlns:w16sdtdh="http://schemas.microsoft.com/office/word/2020/wordml/sdtdatahash" xmlns:w16se="http://schemas.microsoft.com/office/word/2015/wordml/symex" xmlns:wpg="http://schemas.microsoft.com/office/word/2010/wordprocessingGroup" xmlns:wpi="http://schemas.microsoft.com/office/word/2010/wordprocessingInk" xmlns:wne="http://schemas.microsoft.com/office/word/2006/wordml" xmlns:wps="http://schemas.microsoft.com/office/word/2010/wordprocessingShape" mc:Ignorable="w14 w15 w16se w16cid w16 w16cex w16sdtdh wp14">
+<w:numbering xmlns:wpc="http://schemas.microsoft.com/office/word/2010/wordprocessingCanvas" xmlns:cx="http://schemas.microsoft.com/office/drawing/2014/chartex" xmlns:mc="http://schemas.openxmlformats.org/markup-compatibility/2006" xmlns:o="urn:schemas-microsoft-com:office:office" xmlns:r="http://schemas.openxmlformats.org/officeDocument/2006/relationships" xmlns:m="http://schemas.openxmlformats.org/officeDocument/2006/math" xmlns:v="urn:schemas-microsoft-com:vml" xmlns:wp14="http://schemas.microsoft.com/office/word/2010/wordprocessingDrawing" xmlns:wp="http://schemas.openxmlformats.org/drawingml/2006/wordprocessingDrawing" xmlns:w10="urn:schemas-microsoft-com:office:word" xmlns:w="http://schemas.openxmlformats.org/wordprocessingml/2006/main" xmlns:w14="http://schemas.microsoft.com/office/word/2010/wordml" xmlns:w15="http://schemas.microsoft.com/office/word/2012/wordml" xmlns:w16se="http://schemas.microsoft.com/office/word/2015/wordml/symex" xmlns:wpg="http://schemas.microsoft.com/office/word/2010/wordprocessingGroup" xmlns:wpi="http://schemas.microsoft.com/office/word/2010/wordprocessingInk" xmlns:wne="http://schemas.microsoft.com/office/word/2006/wordml" xmlns:wps="http://schemas.microsoft.com/office/word/2010/wordprocessingShape" mc:Ignorable="w14 w15 w16se wp14">
   <w:abstractNum w:abstractNumId="0" w15:restartNumberingAfterBreak="0">
     <w:nsid w:val="2CCC4409"/>
     <w:multiLevelType w:val="multilevel"/>
@@ -2250,17 +2740,17 @@
       <w:lvlJc w:val="left"/>
     </w:lvl>
   </w:abstractNum>
-  <w:num w:numId="1" w16cid:durableId="1280994587">
+  <w:num w:numId="1">
     <w:abstractNumId w:val="0"/>
   </w:num>
-  <w:num w:numId="2" w16cid:durableId="1832942257">
+  <w:num w:numId="2">
     <w:abstractNumId w:val="1"/>
   </w:num>
 </w:numbering>
 </file>
 
 <file path=word/styles.xml><?xml version="1.0" encoding="utf-8"?>
-<w:styles xmlns:mc="http://schemas.openxmlformats.org/markup-compatibility/2006" xmlns:r="http://schemas.openxmlformats.org/officeDocument/2006/relationships" xmlns:w="http://schemas.openxmlformats.org/wordprocessingml/2006/main" xmlns:w14="http://schemas.microsoft.com/office/word/2010/wordml" xmlns:w15="http://schemas.microsoft.com/office/word/2012/wordml" xmlns:w16cex="http://schemas.microsoft.com/office/word/2018/wordml/cex" xmlns:w16cid="http://schemas.microsoft.com/office/word/2016/wordml/cid" xmlns:w16="http://schemas.microsoft.com/office/word/2018/wordml" xmlns:w16sdtdh="http://schemas.microsoft.com/office/word/2020/wordml/sdtdatahash" xmlns:w16se="http://schemas.microsoft.com/office/word/2015/wordml/symex" mc:Ignorable="w14 w15 w16se w16cid w16 w16cex w16sdtdh">
+<w:styles xmlns:mc="http://schemas.openxmlformats.org/markup-compatibility/2006" xmlns:r="http://schemas.openxmlformats.org/officeDocument/2006/relationships" xmlns:w="http://schemas.openxmlformats.org/wordprocessingml/2006/main" xmlns:w14="http://schemas.microsoft.com/office/word/2010/wordml" xmlns:w15="http://schemas.microsoft.com/office/word/2012/wordml" xmlns:w16se="http://schemas.microsoft.com/office/word/2015/wordml/symex" mc:Ignorable="w14 w15 w16se">
   <w:docDefaults>
     <w:rPrDefault>
       <w:rPr>
@@ -2278,7 +2768,7 @@
       </w:pPr>
     </w:pPrDefault>
   </w:docDefaults>
-  <w:latentStyles w:defLockedState="0" w:defUIPriority="99" w:defSemiHidden="0" w:defUnhideWhenUsed="0" w:defQFormat="0" w:count="376">
+  <w:latentStyles w:defLockedState="0" w:defUIPriority="99" w:defSemiHidden="0" w:defUnhideWhenUsed="0" w:defQFormat="0" w:count="371">
     <w:lsdException w:name="Normal" w:uiPriority="0" w:qFormat="1"/>
     <w:lsdException w:name="heading 1" w:uiPriority="9" w:qFormat="1"/>
     <w:lsdException w:name="heading 2" w:semiHidden="1" w:uiPriority="9" w:unhideWhenUsed="1" w:qFormat="1"/>
@@ -2650,11 +3140,6 @@
     <w:lsdException w:name="List Table 5 Dark Accent 6" w:uiPriority="50"/>
     <w:lsdException w:name="List Table 6 Colorful Accent 6" w:uiPriority="51"/>
     <w:lsdException w:name="List Table 7 Colorful Accent 6" w:uiPriority="52"/>
-    <w:lsdException w:name="Mention" w:semiHidden="1" w:unhideWhenUsed="1"/>
-    <w:lsdException w:name="Smart Hyperlink" w:semiHidden="1" w:unhideWhenUsed="1"/>
-    <w:lsdException w:name="Hashtag" w:semiHidden="1" w:unhideWhenUsed="1"/>
-    <w:lsdException w:name="Unresolved Mention" w:semiHidden="1" w:unhideWhenUsed="1"/>
-    <w:lsdException w:name="Smart Link" w:semiHidden="1" w:unhideWhenUsed="1"/>
   </w:latentStyles>
   <w:style w:type="paragraph" w:default="1" w:styleId="Normal">
     <w:name w:val="Normal"/>
@@ -2686,6 +3171,50 @@
     <w:uiPriority w:val="99"/>
     <w:semiHidden/>
     <w:unhideWhenUsed/>
+  </w:style>
+  <w:style w:type="paragraph" w:styleId="Cabealho">
+    <w:name w:val="header"/>
+    <w:basedOn w:val="Normal"/>
+    <w:link w:val="CabealhoChar"/>
+    <w:uiPriority w:val="99"/>
+    <w:unhideWhenUsed/>
+    <w:rsid w:val="00BE4286"/>
+    <w:pPr>
+      <w:tabs>
+        <w:tab w:val="center" w:pos="4252"/>
+        <w:tab w:val="right" w:pos="8504"/>
+      </w:tabs>
+      <w:spacing w:after="0" w:line="240" w:lineRule="auto"/>
+    </w:pPr>
+  </w:style>
+  <w:style w:type="character" w:customStyle="1" w:styleId="CabealhoChar">
+    <w:name w:val="Cabeçalho Char"/>
+    <w:basedOn w:val="Fontepargpadro"/>
+    <w:link w:val="Cabealho"/>
+    <w:uiPriority w:val="99"/>
+    <w:rsid w:val="00BE4286"/>
+  </w:style>
+  <w:style w:type="paragraph" w:styleId="Rodap">
+    <w:name w:val="footer"/>
+    <w:basedOn w:val="Normal"/>
+    <w:link w:val="RodapChar"/>
+    <w:uiPriority w:val="99"/>
+    <w:unhideWhenUsed/>
+    <w:rsid w:val="00BE4286"/>
+    <w:pPr>
+      <w:tabs>
+        <w:tab w:val="center" w:pos="4252"/>
+        <w:tab w:val="right" w:pos="8504"/>
+      </w:tabs>
+      <w:spacing w:after="0" w:line="240" w:lineRule="auto"/>
+    </w:pPr>
+  </w:style>
+  <w:style w:type="character" w:customStyle="1" w:styleId="RodapChar">
+    <w:name w:val="Rodapé Char"/>
+    <w:basedOn w:val="Fontepargpadro"/>
+    <w:link w:val="Rodap"/>
+    <w:uiPriority w:val="99"/>
+    <w:rsid w:val="00BE4286"/>
   </w:style>
 </w:styles>
 </file>

</xml_diff>

<commit_message>
atualizei o diagrama de solução e diagramas de negócio
</commit_message>
<xml_diff>
--- a/Entregáveis/Tecnologia da Informação/DocumentacaoWineTech.docx
+++ b/Entregáveis/Tecnologia da Informação/DocumentacaoWineTech.docx
@@ -1,6 +1,6 @@
 
 <file path=word/document.xml><?xml version="1.0" encoding="utf-8"?>
-<w:document xmlns:wpc="http://schemas.microsoft.com/office/word/2010/wordprocessingCanvas" xmlns:cx="http://schemas.microsoft.com/office/drawing/2014/chartex" xmlns:mc="http://schemas.openxmlformats.org/markup-compatibility/2006" xmlns:o="urn:schemas-microsoft-com:office:office" xmlns:r="http://schemas.openxmlformats.org/officeDocument/2006/relationships" xmlns:m="http://schemas.openxmlformats.org/officeDocument/2006/math" xmlns:v="urn:schemas-microsoft-com:vml" xmlns:wp14="http://schemas.microsoft.com/office/word/2010/wordprocessingDrawing" xmlns:wp="http://schemas.openxmlformats.org/drawingml/2006/wordprocessingDrawing" xmlns:w10="urn:schemas-microsoft-com:office:word" xmlns:w="http://schemas.openxmlformats.org/wordprocessingml/2006/main" xmlns:w14="http://schemas.microsoft.com/office/word/2010/wordml" xmlns:w15="http://schemas.microsoft.com/office/word/2012/wordml" xmlns:w16se="http://schemas.microsoft.com/office/word/2015/wordml/symex" xmlns:wpg="http://schemas.microsoft.com/office/word/2010/wordprocessingGroup" xmlns:wpi="http://schemas.microsoft.com/office/word/2010/wordprocessingInk" xmlns:wne="http://schemas.microsoft.com/office/word/2006/wordml" xmlns:wps="http://schemas.microsoft.com/office/word/2010/wordprocessingShape" mc:Ignorable="w14 w15 w16se wp14">
+<w:document xmlns:wpc="http://schemas.microsoft.com/office/word/2010/wordprocessingCanvas" xmlns:cx="http://schemas.microsoft.com/office/drawing/2014/chartex" xmlns:cx1="http://schemas.microsoft.com/office/drawing/2015/9/8/chartex" xmlns:cx2="http://schemas.microsoft.com/office/drawing/2015/10/21/chartex" xmlns:cx3="http://schemas.microsoft.com/office/drawing/2016/5/9/chartex" xmlns:cx4="http://schemas.microsoft.com/office/drawing/2016/5/10/chartex" xmlns:cx5="http://schemas.microsoft.com/office/drawing/2016/5/11/chartex" xmlns:cx6="http://schemas.microsoft.com/office/drawing/2016/5/12/chartex" xmlns:cx7="http://schemas.microsoft.com/office/drawing/2016/5/13/chartex" xmlns:cx8="http://schemas.microsoft.com/office/drawing/2016/5/14/chartex" xmlns:mc="http://schemas.openxmlformats.org/markup-compatibility/2006" xmlns:aink="http://schemas.microsoft.com/office/drawing/2016/ink" xmlns:am3d="http://schemas.microsoft.com/office/drawing/2017/model3d" xmlns:o="urn:schemas-microsoft-com:office:office" xmlns:oel="http://schemas.microsoft.com/office/2019/extlst" xmlns:r="http://schemas.openxmlformats.org/officeDocument/2006/relationships" xmlns:m="http://schemas.openxmlformats.org/officeDocument/2006/math" xmlns:v="urn:schemas-microsoft-com:vml" xmlns:wp14="http://schemas.microsoft.com/office/word/2010/wordprocessingDrawing" xmlns:wp="http://schemas.openxmlformats.org/drawingml/2006/wordprocessingDrawing" xmlns:w10="urn:schemas-microsoft-com:office:word" xmlns:w="http://schemas.openxmlformats.org/wordprocessingml/2006/main" xmlns:w14="http://schemas.microsoft.com/office/word/2010/wordml" xmlns:w15="http://schemas.microsoft.com/office/word/2012/wordml" xmlns:w16cex="http://schemas.microsoft.com/office/word/2018/wordml/cex" xmlns:w16cid="http://schemas.microsoft.com/office/word/2016/wordml/cid" xmlns:w16="http://schemas.microsoft.com/office/word/2018/wordml" xmlns:w16sdtdh="http://schemas.microsoft.com/office/word/2020/wordml/sdtdatahash" xmlns:w16se="http://schemas.microsoft.com/office/word/2015/wordml/symex" xmlns:wpg="http://schemas.microsoft.com/office/word/2010/wordprocessingGroup" xmlns:wpi="http://schemas.microsoft.com/office/word/2010/wordprocessingInk" xmlns:wne="http://schemas.microsoft.com/office/word/2006/wordml" xmlns:wps="http://schemas.microsoft.com/office/word/2010/wordprocessingShape" mc:Ignorable="w14 w15 w16se w16cid w16 w16cex w16sdtdh wp14">
   <w:body>
     <w:p>
       <w:pPr>
@@ -690,44 +690,23 @@
           <w:rFonts w:ascii="Simplon Mono" w:eastAsia="Simplon Mono" w:hAnsi="Simplon Mono" w:cs="Simplon Mono"/>
           <w:color w:val="595959"/>
         </w:rPr>
-        <w:t xml:space="preserve">A vinificação é uma arte antiga que envolve a transformação das uvas em vinho, um processo que combina habilidade, tradição e ciência. Desde a colheita das uvas até o engarrafamento final, cada etapa é crucial para </w:t>
-      </w:r>
-      <w:r>
-        <w:rPr>
-          <w:rFonts w:ascii="Simplon Mono" w:eastAsia="Simplon Mono" w:hAnsi="Simplon Mono" w:cs="Simplon Mono"/>
-          <w:color w:val="595959"/>
-        </w:rPr>
-        <w:t>determinar a qualidade e o sabor do vinho. As uvas são colhidas, esmagadas e fermentadas, com o controle de variáveis como tempo, temperatura e a escolha das leveduras desempenhando um papel fundamental na definição das características finais da bebida.</w:t>
-      </w:r>
-    </w:p>
-    <w:p>
-      <w:pPr>
-        <w:spacing w:before="40" w:after="40" w:line="240" w:lineRule="auto"/>
-        <w:rPr>
-          <w:rFonts w:ascii="Simplon Mono" w:eastAsia="Simplon Mono" w:hAnsi="Simplon Mono" w:cs="Simplon Mono"/>
-          <w:color w:val="595959"/>
-        </w:rPr>
-      </w:pPr>
-      <w:r>
-        <w:rPr>
-          <w:rFonts w:ascii="Simplon Mono" w:eastAsia="Simplon Mono" w:hAnsi="Simplon Mono" w:cs="Simplon Mono"/>
-          <w:color w:val="595959"/>
-        </w:rPr>
-        <w:t>Ap</w:t>
-      </w:r>
-      <w:r>
-        <w:rPr>
-          <w:rFonts w:ascii="Simplon Mono" w:eastAsia="Simplon Mono" w:hAnsi="Simplon Mono" w:cs="Simplon Mono"/>
-          <w:color w:val="595959"/>
-        </w:rPr>
-        <w:t>ós a fermentação, o controle de temperatura continua sendo uma parte essencial do processo de vinificação. Armazenar o vinho a uma temperatura constante é fundamental para a sua maturação adequada. Temperaturas muito elevadas podem acelerar o envelheciment</w:t>
-      </w:r>
-      <w:r>
-        <w:rPr>
-          <w:rFonts w:ascii="Simplon Mono" w:eastAsia="Simplon Mono" w:hAnsi="Simplon Mono" w:cs="Simplon Mono"/>
-          <w:color w:val="595959"/>
-        </w:rPr>
-        <w:t>o e resultar em um vinho menos equilibrado, enquanto temperaturas muito baixas podem inibir a evolução dos sabores. Manter um ambiente controlado ajuda a preservar a integridade do vinho, permitindo que ele desenvolva suas características desejadas.</w:t>
+        <w:t>A vinificação é uma arte antiga que envolve a transformação das uvas em vinho, um processo que combina habilidade, tradição e ciência. Desde a colheita das uvas até o engarrafamento final, cada etapa é crucial para determinar a qualidade e o sabor do vinho. As uvas são colhidas, esmagadas e fermentadas, com o controle de variáveis como tempo, temperatura e a escolha das leveduras desempenhando um papel fundamental na definição das características finais da bebida.</w:t>
+      </w:r>
+    </w:p>
+    <w:p>
+      <w:pPr>
+        <w:spacing w:before="40" w:after="40" w:line="240" w:lineRule="auto"/>
+        <w:rPr>
+          <w:rFonts w:ascii="Simplon Mono" w:eastAsia="Simplon Mono" w:hAnsi="Simplon Mono" w:cs="Simplon Mono"/>
+          <w:color w:val="595959"/>
+        </w:rPr>
+      </w:pPr>
+      <w:r>
+        <w:rPr>
+          <w:rFonts w:ascii="Simplon Mono" w:eastAsia="Simplon Mono" w:hAnsi="Simplon Mono" w:cs="Simplon Mono"/>
+          <w:color w:val="595959"/>
+        </w:rPr>
+        <w:t>Após a fermentação, o controle de temperatura continua sendo uma parte essencial do processo de vinificação. Armazenar o vinho a uma temperatura constante é fundamental para a sua maturação adequada. Temperaturas muito elevadas podem acelerar o envelhecimento e resultar em um vinho menos equilibrado, enquanto temperaturas muito baixas podem inibir a evolução dos sabores. Manter um ambiente controlado ajuda a preservar a integridade do vinho, permitindo que ele desenvolva suas características desejadas.</w:t>
       </w:r>
       <w:r>
         <w:rPr>
@@ -750,104 +729,55 @@
           <w:rFonts w:ascii="Simplon Mono" w:eastAsia="Simplon Mono" w:hAnsi="Simplon Mono" w:cs="Simplon Mono"/>
           <w:color w:val="595959"/>
         </w:rPr>
-        <w:t>O cont</w:t>
-      </w:r>
-      <w:r>
-        <w:rPr>
-          <w:rFonts w:ascii="Simplon Mono" w:eastAsia="Simplon Mono" w:hAnsi="Simplon Mono" w:cs="Simplon Mono"/>
-          <w:color w:val="595959"/>
-        </w:rPr>
-        <w:t>role de umidade também desempenha um papel significativo no armazenamento de vinhos. Umidade inadequada pode causar problemas como rolhas ressecadas ou mofadas, o que pode comprometer a qualidade do vinho. Um ambiente muito úmido pode até levar à deteriora</w:t>
-      </w:r>
-      <w:r>
-        <w:rPr>
-          <w:rFonts w:ascii="Simplon Mono" w:eastAsia="Simplon Mono" w:hAnsi="Simplon Mono" w:cs="Simplon Mono"/>
-          <w:color w:val="595959"/>
-        </w:rPr>
-        <w:t>ção dos rótulos e ao crescimento de fungos nas garrafas. Manter a umidade ideal, geralmente em torno de 70 e 80%, é essencial para garantir que o vinho seja preservado em condições ideais.</w:t>
-      </w:r>
-    </w:p>
-    <w:p>
-      <w:pPr>
-        <w:spacing w:before="40" w:after="40" w:line="240" w:lineRule="auto"/>
-        <w:rPr>
-          <w:rFonts w:ascii="Simplon Mono" w:eastAsia="Simplon Mono" w:hAnsi="Simplon Mono" w:cs="Simplon Mono"/>
-          <w:color w:val="595959"/>
-        </w:rPr>
-      </w:pPr>
-      <w:r>
-        <w:rPr>
-          <w:rFonts w:ascii="Simplon Mono" w:eastAsia="Simplon Mono" w:hAnsi="Simplon Mono" w:cs="Simplon Mono"/>
-          <w:color w:val="595959"/>
-        </w:rPr>
-        <w:t>O aquecimento global é uma preocupação crescente para a indústria v</w:t>
-      </w:r>
-      <w:r>
-        <w:rPr>
-          <w:rFonts w:ascii="Simplon Mono" w:eastAsia="Simplon Mono" w:hAnsi="Simplon Mono" w:cs="Simplon Mono"/>
-          <w:color w:val="595959"/>
-        </w:rPr>
-        <w:t>inícola. As mudanças climáticas afetam diretamente o cultivo de uvas, influenciando o ciclo de crescimento e a maturação das uvas. Temperaturas mais quentes podem resultar em vinhos com teor alcoólico mais elevado e menos acidez, alterando o perfil de sabo</w:t>
-      </w:r>
-      <w:r>
-        <w:rPr>
-          <w:rFonts w:ascii="Simplon Mono" w:eastAsia="Simplon Mono" w:hAnsi="Simplon Mono" w:cs="Simplon Mono"/>
-          <w:color w:val="595959"/>
-        </w:rPr>
-        <w:t>r e aroma. Além disso, eventos climáticos extremos, como secas e tempestades, podem prejudicar as safras e a qualidade do vinho.</w:t>
-      </w:r>
-    </w:p>
-    <w:p>
-      <w:pPr>
-        <w:spacing w:before="40" w:after="40" w:line="240" w:lineRule="auto"/>
-        <w:rPr>
-          <w:rFonts w:ascii="Simplon Mono" w:eastAsia="Simplon Mono" w:hAnsi="Simplon Mono" w:cs="Simplon Mono"/>
-          <w:color w:val="595959"/>
-        </w:rPr>
-      </w:pPr>
-      <w:r>
-        <w:rPr>
-          <w:rFonts w:ascii="Simplon Mono" w:eastAsia="Simplon Mono" w:hAnsi="Simplon Mono" w:cs="Simplon Mono"/>
-          <w:color w:val="595959"/>
-        </w:rPr>
-        <w:t>Diante dos desafios impostos pelo aquecimento global e da necessidade de manter a qualidade do vinho, a implementação de projet</w:t>
-      </w:r>
-      <w:r>
-        <w:rPr>
-          <w:rFonts w:ascii="Simplon Mono" w:eastAsia="Simplon Mono" w:hAnsi="Simplon Mono" w:cs="Simplon Mono"/>
-          <w:color w:val="595959"/>
-        </w:rPr>
-        <w:t>os de controle de temperatura e umidade é vital. Sensores como o DHT11 e o LM35 oferecem precisão e confiabilidade para monitorar essas variáveis em adegas e caves de armazenamento. Esses sensores permitem que os produtores ajam proativamente, ajustando as</w:t>
-      </w:r>
-      <w:r>
-        <w:rPr>
-          <w:rFonts w:ascii="Simplon Mono" w:eastAsia="Simplon Mono" w:hAnsi="Simplon Mono" w:cs="Simplon Mono"/>
-          <w:color w:val="595959"/>
-        </w:rPr>
-        <w:t xml:space="preserve"> condições de armazenamento quando necessário para garantir que o vinho envelheça da melhor maneira possível.</w:t>
-      </w:r>
-    </w:p>
-    <w:p>
-      <w:pPr>
-        <w:spacing w:before="40" w:after="40" w:line="240" w:lineRule="auto"/>
-        <w:rPr>
-          <w:rFonts w:ascii="Simplon Mono" w:eastAsia="Simplon Mono" w:hAnsi="Simplon Mono" w:cs="Simplon Mono"/>
-          <w:color w:val="595959"/>
-        </w:rPr>
-      </w:pPr>
-      <w:r>
-        <w:rPr>
-          <w:rFonts w:ascii="Simplon Mono" w:eastAsia="Simplon Mono" w:hAnsi="Simplon Mono" w:cs="Simplon Mono"/>
-          <w:color w:val="595959"/>
-        </w:rPr>
-        <w:t>Em resumo, a vinificação é uma fusão de arte e ciência, com o controle de temperatura e umidade desempenhando papéis cruciais em cada estágio do p</w:t>
-      </w:r>
-      <w:r>
-        <w:rPr>
-          <w:rFonts w:ascii="Simplon Mono" w:eastAsia="Simplon Mono" w:hAnsi="Simplon Mono" w:cs="Simplon Mono"/>
-          <w:color w:val="595959"/>
-        </w:rPr>
-        <w:t xml:space="preserve">rocesso. No contexto do </w:t>
+        <w:t>O controle de umidade também desempenha um papel significativo no armazenamento de vinhos. Umidade inadequada pode causar problemas como rolhas ressecadas ou mofadas, o que pode comprometer a qualidade do vinho. Um ambiente muito úmido pode até levar à deterioração dos rótulos e ao crescimento de fungos nas garrafas. Manter a umidade ideal, geralmente em torno de 70 e 80%, é essencial para garantir que o vinho seja preservado em condições ideais.</w:t>
+      </w:r>
+    </w:p>
+    <w:p>
+      <w:pPr>
+        <w:spacing w:before="40" w:after="40" w:line="240" w:lineRule="auto"/>
+        <w:rPr>
+          <w:rFonts w:ascii="Simplon Mono" w:eastAsia="Simplon Mono" w:hAnsi="Simplon Mono" w:cs="Simplon Mono"/>
+          <w:color w:val="595959"/>
+        </w:rPr>
+      </w:pPr>
+      <w:r>
+        <w:rPr>
+          <w:rFonts w:ascii="Simplon Mono" w:eastAsia="Simplon Mono" w:hAnsi="Simplon Mono" w:cs="Simplon Mono"/>
+          <w:color w:val="595959"/>
+        </w:rPr>
+        <w:t>O aquecimento global é uma preocupação crescente para a indústria vinícola. As mudanças climáticas afetam diretamente o cultivo de uvas, influenciando o ciclo de crescimento e a maturação das uvas. Temperaturas mais quentes podem resultar em vinhos com teor alcoólico mais elevado e menos acidez, alterando o perfil de sabor e aroma. Além disso, eventos climáticos extremos, como secas e tempestades, podem prejudicar as safras e a qualidade do vinho.</w:t>
+      </w:r>
+    </w:p>
+    <w:p>
+      <w:pPr>
+        <w:spacing w:before="40" w:after="40" w:line="240" w:lineRule="auto"/>
+        <w:rPr>
+          <w:rFonts w:ascii="Simplon Mono" w:eastAsia="Simplon Mono" w:hAnsi="Simplon Mono" w:cs="Simplon Mono"/>
+          <w:color w:val="595959"/>
+        </w:rPr>
+      </w:pPr>
+      <w:r>
+        <w:rPr>
+          <w:rFonts w:ascii="Simplon Mono" w:eastAsia="Simplon Mono" w:hAnsi="Simplon Mono" w:cs="Simplon Mono"/>
+          <w:color w:val="595959"/>
+        </w:rPr>
+        <w:t>Diante dos desafios impostos pelo aquecimento global e da necessidade de manter a qualidade do vinho, a implementação de projetos de controle de temperatura e umidade é vital. Sensores como o DHT11 e o LM35 oferecem precisão e confiabilidade para monitorar essas variáveis em adegas e caves de armazenamento. Esses sensores permitem que os produtores ajam proativamente, ajustando as condições de armazenamento quando necessário para garantir que o vinho envelheça da melhor maneira possível.</w:t>
+      </w:r>
+    </w:p>
+    <w:p>
+      <w:pPr>
+        <w:spacing w:before="40" w:after="40" w:line="240" w:lineRule="auto"/>
+        <w:rPr>
+          <w:rFonts w:ascii="Simplon Mono" w:eastAsia="Simplon Mono" w:hAnsi="Simplon Mono" w:cs="Simplon Mono"/>
+          <w:color w:val="595959"/>
+        </w:rPr>
+      </w:pPr>
+      <w:r>
+        <w:rPr>
+          <w:rFonts w:ascii="Simplon Mono" w:eastAsia="Simplon Mono" w:hAnsi="Simplon Mono" w:cs="Simplon Mono"/>
+          <w:color w:val="595959"/>
+        </w:rPr>
+        <w:t xml:space="preserve">Em resumo, a vinificação é uma fusão de arte e ciência, com o controle de temperatura e umidade desempenhando papéis cruciais em cada estágio do processo. No contexto do </w:t>
       </w:r>
       <w:r>
         <w:rPr>
@@ -855,14 +785,7 @@
           <w:color w:val="595959"/>
         </w:rPr>
         <w:lastRenderedPageBreak/>
-        <w:t>aquecimento global, a implementação de projetos de controle de temperatura e umidade com sensores como o DHT11 e o LM35 se torna uma estratégia essencial para proteger a qualidade e a tradição vinícola em um mundo em constante mudan</w:t>
-      </w:r>
-      <w:r>
-        <w:rPr>
-          <w:rFonts w:ascii="Simplon Mono" w:eastAsia="Simplon Mono" w:hAnsi="Simplon Mono" w:cs="Simplon Mono"/>
-          <w:color w:val="595959"/>
-        </w:rPr>
-        <w:t>ça.</w:t>
+        <w:t>aquecimento global, a implementação de projetos de controle de temperatura e umidade com sensores como o DHT11 e o LM35 se torna uma estratégia essencial para proteger a qualidade e a tradição vinícola em um mundo em constante mudança.</w:t>
       </w:r>
     </w:p>
     <w:p>
@@ -1008,14 +931,7 @@
           <w:rFonts w:ascii="Simplon Mono" w:eastAsia="Simplon Mono" w:hAnsi="Simplon Mono" w:cs="Simplon Mono"/>
           <w:color w:val="595959"/>
         </w:rPr>
-        <w:t>Preservar a qualidade e o valor dos vinhos, minimizando perdas</w:t>
-      </w:r>
-      <w:r>
-        <w:rPr>
-          <w:rFonts w:ascii="Simplon Mono" w:eastAsia="Simplon Mono" w:hAnsi="Simplon Mono" w:cs="Simplon Mono"/>
-          <w:color w:val="595959"/>
-        </w:rPr>
-        <w:t xml:space="preserve"> e reduzindo o desperdício, através da melhoria das condições de armazenamento, com ênfase no controle preciso da temperatura e umidade ambiente.</w:t>
+        <w:t>Preservar a qualidade e o valor dos vinhos, minimizando perdas e reduzindo o desperdício, através da melhoria das condições de armazenamento, com ênfase no controle preciso da temperatura e umidade ambiente.</w:t>
       </w:r>
     </w:p>
     <w:p>
@@ -1066,14 +982,7 @@
           <w:rFonts w:ascii="Simplon Mono" w:eastAsia="Simplon Mono" w:hAnsi="Simplon Mono" w:cs="Simplon Mono"/>
           <w:color w:val="595959"/>
         </w:rPr>
-        <w:t>ção de sensores de alta qualidade e precisão para monit</w:t>
-      </w:r>
-      <w:r>
-        <w:rPr>
-          <w:rFonts w:ascii="Simplon Mono" w:eastAsia="Simplon Mono" w:hAnsi="Simplon Mono" w:cs="Simplon Mono"/>
-          <w:color w:val="595959"/>
-        </w:rPr>
-        <w:t>orar as condições de armazenamento.</w:t>
+        <w:t>ção de sensores de alta qualidade e precisão para monitorar as condições de armazenamento.</w:t>
       </w:r>
     </w:p>
     <w:p>
@@ -1121,14 +1030,7 @@
           <w:rFonts w:ascii="Simplon Mono" w:eastAsia="Simplon Mono" w:hAnsi="Simplon Mono" w:cs="Simplon Mono"/>
           <w:color w:val="595959"/>
         </w:rPr>
-        <w:t xml:space="preserve">ção de uma </w:t>
-      </w:r>
-      <w:r>
-        <w:rPr>
-          <w:rFonts w:ascii="Simplon Mono" w:eastAsia="Simplon Mono" w:hAnsi="Simplon Mono" w:cs="Simplon Mono"/>
-          <w:color w:val="595959"/>
-        </w:rPr>
-        <w:t>equipe de desenvolvedores responsável pela criação do site institucional.</w:t>
+        <w:t>ção de uma equipe de desenvolvedores responsável pela criação do site institucional.</w:t>
       </w:r>
     </w:p>
     <w:p>
@@ -1176,14 +1078,7 @@
           <w:rFonts w:ascii="Simplon Mono" w:eastAsia="Simplon Mono" w:hAnsi="Simplon Mono" w:cs="Simplon Mono"/>
           <w:color w:val="595959"/>
         </w:rPr>
-        <w:t>ção: Utilização de software de simulação, s</w:t>
-      </w:r>
-      <w:r>
-        <w:rPr>
-          <w:rFonts w:ascii="Simplon Mono" w:eastAsia="Simplon Mono" w:hAnsi="Simplon Mono" w:cs="Simplon Mono"/>
-          <w:color w:val="595959"/>
-        </w:rPr>
-        <w:t>e necessário, para testar diferentes cenários relacionados às condições de armazenamento.</w:t>
+        <w:t>ção: Utilização de software de simulação, se necessário, para testar diferentes cenários relacionados às condições de armazenamento.</w:t>
       </w:r>
     </w:p>
     <w:p>
@@ -1252,324 +1147,12 @@
           <w:rFonts w:ascii="Simplon Mono" w:eastAsia="Simplon Mono" w:hAnsi="Simplon Mono" w:cs="Simplon Mono"/>
           <w:color w:val="595959"/>
         </w:rPr>
-        <w:t xml:space="preserve">Sistema de Monitoramento em Tempo Real: </w:t>
-      </w:r>
-      <w:r>
-        <w:rPr>
-          <w:rFonts w:ascii="Simplon Mono" w:eastAsia="Simplon Mono" w:hAnsi="Simplon Mono" w:cs="Simplon Mono"/>
-          <w:color w:val="595959"/>
-        </w:rPr>
-        <w:t>Um sistema de monitoramento em tempo real que coleta e registra dados de temperatura e umidade dos locais de armazenamento dos grãos de café.</w:t>
-      </w:r>
-    </w:p>
-    <w:p>
-      <w:pPr>
-        <w:spacing w:before="40" w:after="40" w:line="240" w:lineRule="auto"/>
-        <w:rPr>
-          <w:rFonts w:ascii="Simplon Mono" w:eastAsia="Simplon Mono" w:hAnsi="Simplon Mono" w:cs="Simplon Mono"/>
-          <w:color w:val="595959"/>
-        </w:rPr>
-      </w:pPr>
-    </w:p>
-    <w:p>
-      <w:pPr>
-        <w:spacing w:before="40" w:after="40" w:line="240" w:lineRule="auto"/>
-        <w:rPr>
-          <w:rFonts w:ascii="Simplon Mono" w:eastAsia="Simplon Mono" w:hAnsi="Simplon Mono" w:cs="Simplon Mono"/>
-          <w:color w:val="595959"/>
-        </w:rPr>
-      </w:pPr>
-    </w:p>
-    <w:p>
-      <w:pPr>
-        <w:spacing w:before="40" w:after="40" w:line="240" w:lineRule="auto"/>
-        <w:rPr>
-          <w:rFonts w:ascii="Simplon Mono" w:eastAsia="Simplon Mono" w:hAnsi="Simplon Mono" w:cs="Simplon Mono"/>
-          <w:b/>
-          <w:color w:val="595959"/>
-        </w:rPr>
-      </w:pPr>
-      <w:r>
-        <w:rPr>
-          <w:rFonts w:ascii="Simplon Mono" w:eastAsia="Simplon Mono" w:hAnsi="Simplon Mono" w:cs="Simplon Mono"/>
-          <w:b/>
-          <w:color w:val="595959"/>
-        </w:rPr>
-        <w:t xml:space="preserve">Roteiro do projeto e cronograma: </w:t>
-      </w:r>
-    </w:p>
-    <w:p>
-      <w:pPr>
-        <w:spacing w:before="40" w:after="40" w:line="240" w:lineRule="auto"/>
-        <w:rPr>
-          <w:rFonts w:ascii="Simplon Mono" w:eastAsia="Simplon Mono" w:hAnsi="Simplon Mono" w:cs="Simplon Mono"/>
-          <w:b/>
-          <w:color w:val="595959"/>
-        </w:rPr>
-      </w:pPr>
-    </w:p>
-    <w:p>
-      <w:pPr>
-        <w:spacing w:before="40" w:after="40" w:line="240" w:lineRule="auto"/>
-        <w:ind w:firstLine="142"/>
-        <w:rPr>
-          <w:rFonts w:ascii="Simplon Mono" w:eastAsia="Simplon Mono" w:hAnsi="Simplon Mono" w:cs="Simplon Mono"/>
-          <w:b/>
-          <w:color w:val="595959"/>
-        </w:rPr>
-      </w:pPr>
-      <w:r>
-        <w:rPr>
-          <w:rFonts w:ascii="Simplon Mono" w:eastAsia="Simplon Mono" w:hAnsi="Simplon Mono" w:cs="Simplon Mono"/>
-          <w:b/>
-          <w:color w:val="595959"/>
-        </w:rPr>
-        <w:t>19 de setembro:</w:t>
-      </w:r>
-    </w:p>
-    <w:p>
-      <w:pPr>
-        <w:spacing w:before="40" w:after="40" w:line="240" w:lineRule="auto"/>
-        <w:rPr>
-          <w:rFonts w:ascii="Simplon Mono" w:eastAsia="Simplon Mono" w:hAnsi="Simplon Mono" w:cs="Simplon Mono"/>
-          <w:bCs/>
-          <w:color w:val="595959"/>
-        </w:rPr>
-      </w:pPr>
-      <w:r>
-        <w:rPr>
-          <w:rFonts w:ascii="Simplon Mono" w:eastAsia="Simplon Mono" w:hAnsi="Simplon Mono" w:cs="Simplon Mono"/>
-          <w:bCs/>
-          <w:color w:val="595959"/>
-        </w:rPr>
-        <w:t xml:space="preserve"> </w:t>
-      </w:r>
-      <w:r>
-        <w:rPr>
-          <w:rFonts w:ascii="Simplon Mono" w:eastAsia="Simplon Mono" w:hAnsi="Simplon Mono" w:cs="Simplon Mono"/>
-          <w:bCs/>
-          <w:color w:val="595959"/>
-        </w:rPr>
-        <w:t xml:space="preserve">  Brainstorming para definir o nome da empresa.</w:t>
-      </w:r>
-    </w:p>
-    <w:p>
-      <w:pPr>
-        <w:spacing w:before="40" w:after="40" w:line="240" w:lineRule="auto"/>
-        <w:rPr>
-          <w:rFonts w:ascii="Simplon Mono" w:eastAsia="Simplon Mono" w:hAnsi="Simplon Mono" w:cs="Simplon Mono"/>
-          <w:color w:val="595959"/>
-        </w:rPr>
-      </w:pPr>
-    </w:p>
-    <w:p>
-      <w:pPr>
-        <w:spacing w:before="40" w:after="40" w:line="240" w:lineRule="auto"/>
-        <w:ind w:left="142"/>
-        <w:rPr>
-          <w:rFonts w:ascii="Simplon Mono" w:eastAsia="Simplon Mono" w:hAnsi="Simplon Mono" w:cs="Simplon Mono"/>
-          <w:b/>
-          <w:color w:val="595959"/>
-        </w:rPr>
-      </w:pPr>
-      <w:r>
-        <w:rPr>
-          <w:rFonts w:ascii="Simplon Mono" w:eastAsia="Simplon Mono" w:hAnsi="Simplon Mono" w:cs="Simplon Mono"/>
-          <w:b/>
-          <w:color w:val="595959"/>
-        </w:rPr>
-        <w:t xml:space="preserve">21 de setembro: </w:t>
-      </w:r>
-    </w:p>
-    <w:p>
-      <w:pPr>
-        <w:spacing w:before="40" w:after="40" w:line="240" w:lineRule="auto"/>
-        <w:ind w:left="142"/>
-        <w:rPr>
-          <w:rFonts w:ascii="Simplon Mono" w:eastAsia="Simplon Mono" w:hAnsi="Simplon Mono" w:cs="Simplon Mono"/>
-          <w:color w:val="595959"/>
-        </w:rPr>
-      </w:pPr>
-      <w:r>
-        <w:rPr>
-          <w:rFonts w:ascii="Simplon Mono" w:eastAsia="Simplon Mono" w:hAnsi="Simplon Mono" w:cs="Simplon Mono"/>
-          <w:color w:val="595959"/>
-        </w:rPr>
-        <w:t xml:space="preserve"> Definição do nome da empresa</w:t>
-      </w:r>
-      <w:r>
-        <w:rPr>
-          <w:rFonts w:ascii="Simplon Mono" w:eastAsia="Simplon Mono" w:hAnsi="Simplon Mono" w:cs="Simplon Mono"/>
-          <w:color w:val="595959"/>
-        </w:rPr>
-        <w:t xml:space="preserve"> e</w:t>
-      </w:r>
-      <w:r>
-        <w:rPr>
-          <w:rFonts w:ascii="Simplon Mono" w:eastAsia="Simplon Mono" w:hAnsi="Simplon Mono" w:cs="Simplon Mono"/>
-          <w:color w:val="595959"/>
-        </w:rPr>
-        <w:t xml:space="preserve"> idealização do simulador financeiro.</w:t>
-      </w:r>
-    </w:p>
-    <w:p>
-      <w:pPr>
-        <w:spacing w:before="40" w:after="40" w:line="240" w:lineRule="auto"/>
-        <w:ind w:left="142"/>
-        <w:rPr>
-          <w:rFonts w:ascii="Simplon Mono" w:eastAsia="Simplon Mono" w:hAnsi="Simplon Mono" w:cs="Simplon Mono"/>
-          <w:color w:val="595959"/>
-        </w:rPr>
-      </w:pPr>
-    </w:p>
-    <w:p>
-      <w:pPr>
-        <w:spacing w:before="40" w:after="40" w:line="240" w:lineRule="auto"/>
-        <w:ind w:left="142"/>
-        <w:rPr>
-          <w:rFonts w:ascii="Simplon Mono" w:eastAsia="Simplon Mono" w:hAnsi="Simplon Mono" w:cs="Simplon Mono"/>
-          <w:b/>
-          <w:color w:val="595959"/>
-        </w:rPr>
-      </w:pPr>
-      <w:r>
-        <w:rPr>
-          <w:rFonts w:ascii="Simplon Mono" w:eastAsia="Simplon Mono" w:hAnsi="Simplon Mono" w:cs="Simplon Mono"/>
-          <w:b/>
-          <w:color w:val="595959"/>
-        </w:rPr>
-        <w:t xml:space="preserve">26 de setembro: </w:t>
-      </w:r>
-    </w:p>
-    <w:p>
-      <w:pPr>
-        <w:spacing w:before="40" w:after="40" w:line="240" w:lineRule="auto"/>
-        <w:ind w:left="142"/>
-        <w:rPr>
-          <w:rFonts w:ascii="Simplon Mono" w:eastAsia="Simplon Mono" w:hAnsi="Simplon Mono" w:cs="Simplon Mono"/>
-          <w:color w:val="595959"/>
-        </w:rPr>
-      </w:pPr>
-      <w:r>
-        <w:rPr>
-          <w:rFonts w:ascii="Simplon Mono" w:eastAsia="Simplon Mono" w:hAnsi="Simplon Mono" w:cs="Simplon Mono"/>
-          <w:b/>
-          <w:color w:val="595959"/>
-        </w:rPr>
-        <w:t xml:space="preserve"> </w:t>
-      </w:r>
-      <w:r>
-        <w:rPr>
-          <w:rFonts w:ascii="Simplon Mono" w:eastAsia="Simplon Mono" w:hAnsi="Simplon Mono" w:cs="Simplon Mono"/>
-          <w:color w:val="595959"/>
-        </w:rPr>
-        <w:t>Iniciar</w:t>
-      </w:r>
-      <w:r>
-        <w:rPr>
-          <w:rFonts w:ascii="Simplon Mono" w:eastAsia="Simplon Mono" w:hAnsi="Simplon Mono" w:cs="Simplon Mono"/>
-          <w:color w:val="595959"/>
-        </w:rPr>
-        <w:t xml:space="preserve"> a modelagem do banco de dados no MySQ</w:t>
-      </w:r>
-      <w:r>
-        <w:rPr>
-          <w:rFonts w:ascii="Simplon Mono" w:eastAsia="Simplon Mono" w:hAnsi="Simplon Mono" w:cs="Simplon Mono"/>
-          <w:color w:val="595959"/>
-        </w:rPr>
-        <w:t>L, escolher a paleta de cores para o projeto e criar os primeiros slides de apresentação.</w:t>
-      </w:r>
-    </w:p>
-    <w:p>
-      <w:pPr>
-        <w:spacing w:before="40" w:after="40" w:line="240" w:lineRule="auto"/>
-        <w:ind w:left="142"/>
-        <w:rPr>
-          <w:rFonts w:ascii="Simplon Mono" w:eastAsia="Simplon Mono" w:hAnsi="Simplon Mono" w:cs="Simplon Mono"/>
-          <w:color w:val="595959"/>
-        </w:rPr>
-      </w:pPr>
-    </w:p>
-    <w:p>
-      <w:pPr>
-        <w:spacing w:before="40" w:after="40" w:line="240" w:lineRule="auto"/>
-        <w:ind w:left="142"/>
-        <w:rPr>
-          <w:rFonts w:ascii="Simplon Mono" w:eastAsia="Simplon Mono" w:hAnsi="Simplon Mono" w:cs="Simplon Mono"/>
-          <w:b/>
-          <w:color w:val="595959"/>
-        </w:rPr>
-      </w:pPr>
-      <w:r>
-        <w:rPr>
-          <w:rFonts w:ascii="Simplon Mono" w:eastAsia="Simplon Mono" w:hAnsi="Simplon Mono" w:cs="Simplon Mono"/>
-          <w:b/>
-          <w:color w:val="595959"/>
-        </w:rPr>
-        <w:t xml:space="preserve">27 de setembro: </w:t>
-      </w:r>
-    </w:p>
-    <w:p>
-      <w:pPr>
-        <w:spacing w:before="40" w:after="40" w:line="240" w:lineRule="auto"/>
-        <w:ind w:left="142"/>
-        <w:rPr>
-          <w:rFonts w:ascii="Simplon Mono" w:eastAsia="Simplon Mono" w:hAnsi="Simplon Mono" w:cs="Simplon Mono"/>
-          <w:color w:val="595959"/>
-        </w:rPr>
-      </w:pPr>
-      <w:r>
-        <w:rPr>
-          <w:rFonts w:ascii="Simplon Mono" w:eastAsia="Simplon Mono" w:hAnsi="Simplon Mono" w:cs="Simplon Mono"/>
-          <w:b/>
-          <w:color w:val="595959"/>
-        </w:rPr>
-        <w:t xml:space="preserve"> </w:t>
-      </w:r>
-      <w:r>
-        <w:rPr>
-          <w:rFonts w:ascii="Simplon Mono" w:eastAsia="Simplon Mono" w:hAnsi="Simplon Mono" w:cs="Simplon Mono"/>
-          <w:color w:val="595959"/>
-        </w:rPr>
-        <w:t xml:space="preserve">Definição da logomarca da empresa e </w:t>
-      </w:r>
-      <w:r>
-        <w:rPr>
-          <w:rFonts w:ascii="Simplon Mono" w:eastAsia="Simplon Mono" w:hAnsi="Simplon Mono" w:cs="Simplon Mono"/>
-          <w:color w:val="595959"/>
-        </w:rPr>
-        <w:t xml:space="preserve">desenvolver a </w:t>
-      </w:r>
-      <w:r>
-        <w:rPr>
-          <w:rFonts w:ascii="Simplon Mono" w:eastAsia="Simplon Mono" w:hAnsi="Simplon Mono" w:cs="Simplon Mono"/>
-          <w:color w:val="595959"/>
-        </w:rPr>
-        <w:t>primeira versão do protótipo do site institucional.</w:t>
-      </w:r>
-      <w:r>
-        <w:rPr>
-          <w:rFonts w:ascii="Simplon Mono" w:eastAsia="Simplon Mono" w:hAnsi="Simplon Mono" w:cs="Simplon Mono"/>
-          <w:color w:val="595959"/>
-        </w:rPr>
-        <w:t xml:space="preserve"> Selecionar as perguntas e objetivos para a visita técnica em Vinhedo.</w:t>
-      </w:r>
-    </w:p>
-    <w:p>
-      <w:pPr>
-        <w:spacing w:before="40" w:after="40" w:line="240" w:lineRule="auto"/>
-        <w:ind w:left="360" w:hanging="218"/>
-        <w:rPr>
-          <w:rFonts w:ascii="Simplon Mono" w:eastAsia="Simplon Mono" w:hAnsi="Simplon Mono" w:cs="Simplon Mono"/>
-          <w:b/>
-          <w:color w:val="595959"/>
-        </w:rPr>
-      </w:pPr>
-    </w:p>
-    <w:p>
-      <w:pPr>
-        <w:spacing w:before="40" w:after="40" w:line="240" w:lineRule="auto"/>
-        <w:ind w:left="360"/>
+        <w:t>Sistema de Monitoramento em Tempo Real: Um sistema de monitoramento em tempo real que coleta e registra dados de temperatura e umidade dos locais de armazenamento dos grãos de café.</w:t>
+      </w:r>
+    </w:p>
+    <w:p>
+      <w:pPr>
+        <w:spacing w:before="40" w:after="40" w:line="240" w:lineRule="auto"/>
         <w:rPr>
           <w:rFonts w:ascii="Simplon Mono" w:eastAsia="Simplon Mono" w:hAnsi="Simplon Mono" w:cs="Simplon Mono"/>
           <w:color w:val="595959"/>
@@ -1702,6 +1285,7 @@
           <w:b/>
           <w:color w:val="595959"/>
         </w:rPr>
+        <w:lastRenderedPageBreak/>
         <w:t xml:space="preserve">Registro e Monitoramento de Sensores: </w:t>
       </w:r>
       <w:r>
@@ -1734,14 +1318,7 @@
           <w:rFonts w:ascii="Simplon Mono" w:eastAsia="Simplon Mono" w:hAnsi="Simplon Mono" w:cs="Simplon Mono"/>
           <w:color w:val="595959"/>
         </w:rPr>
-        <w:t>Uma dashboard em tempo real deve ser fornecida para exibir as leituras dos sensore</w:t>
-      </w:r>
-      <w:r>
-        <w:rPr>
-          <w:rFonts w:ascii="Simplon Mono" w:eastAsia="Simplon Mono" w:hAnsi="Simplon Mono" w:cs="Simplon Mono"/>
-          <w:color w:val="595959"/>
-        </w:rPr>
-        <w:t>s e os alarmes.</w:t>
+        <w:t>Uma dashboard em tempo real deve ser fornecida para exibir as leituras dos sensores e os alarmes.</w:t>
       </w:r>
     </w:p>
     <w:p>
@@ -1791,14 +1368,7 @@
           <w:rFonts w:ascii="Simplon Mono" w:eastAsia="Simplon Mono" w:hAnsi="Simplon Mono" w:cs="Simplon Mono"/>
           <w:color w:val="595959"/>
         </w:rPr>
-        <w:t>O sistema deve ser capaz de definir limites de temperatura e umidade aceitáveis e enviar notif</w:t>
-      </w:r>
-      <w:r>
-        <w:rPr>
-          <w:rFonts w:ascii="Simplon Mono" w:eastAsia="Simplon Mono" w:hAnsi="Simplon Mono" w:cs="Simplon Mono"/>
-          <w:color w:val="595959"/>
-        </w:rPr>
-        <w:t>icações de alerta quando esses limites forem excedidos.</w:t>
+        <w:t>O sistema deve ser capaz de definir limites de temperatura e umidade aceitáveis e enviar notificações de alerta quando esses limites forem excedidos.</w:t>
       </w:r>
     </w:p>
     <w:p>
@@ -1848,14 +1418,7 @@
           <w:rFonts w:ascii="Simplon Mono" w:eastAsia="Simplon Mono" w:hAnsi="Simplon Mono" w:cs="Simplon Mono"/>
           <w:color w:val="595959"/>
         </w:rPr>
-        <w:t xml:space="preserve"> A dashboard deve ser intuitiva e de fácil utilização</w:t>
-      </w:r>
-      <w:r>
-        <w:rPr>
-          <w:rFonts w:ascii="Simplon Mono" w:eastAsia="Simplon Mono" w:hAnsi="Simplon Mono" w:cs="Simplon Mono"/>
-          <w:color w:val="595959"/>
-        </w:rPr>
-        <w:t>, com gráficos claros e informações relevantes.</w:t>
+        <w:t xml:space="preserve"> A dashboard deve ser intuitiva e de fácil utilização, com gráficos claros e informações relevantes.</w:t>
       </w:r>
     </w:p>
     <w:p>
@@ -1955,14 +1518,7 @@
           <w:rFonts w:ascii="Simplon Mono" w:eastAsia="Simplon Mono" w:hAnsi="Simplon Mono" w:cs="Simplon Mono"/>
           <w:color w:val="595959"/>
         </w:rPr>
-        <w:t>: Os alertas devem ser envia</w:t>
-      </w:r>
-      <w:r>
-        <w:rPr>
-          <w:rFonts w:ascii="Simplon Mono" w:eastAsia="Simplon Mono" w:hAnsi="Simplon Mono" w:cs="Simplon Mono"/>
-          <w:color w:val="595959"/>
-        </w:rPr>
-        <w:t>dos por e-mail.</w:t>
+        <w:t>: Os alertas devem ser enviados por e-mail.</w:t>
       </w:r>
     </w:p>
     <w:p>
@@ -2053,14 +1609,7 @@
           <w:rFonts w:ascii="Simplon Mono" w:eastAsia="Simplon Mono" w:hAnsi="Simplon Mono" w:cs="Simplon Mono"/>
           <w:color w:val="595959"/>
         </w:rPr>
-        <w:t>Implementar um plano de backup para garantir a seguranç</w:t>
-      </w:r>
-      <w:r>
-        <w:rPr>
-          <w:rFonts w:ascii="Simplon Mono" w:eastAsia="Simplon Mono" w:hAnsi="Simplon Mono" w:cs="Simplon Mono"/>
-          <w:color w:val="595959"/>
-        </w:rPr>
-        <w:t>a dos dados e a capacidade de recuperação em caso de falha.</w:t>
+        <w:t>Implementar um plano de backup para garantir a segurança dos dados e a capacidade de recuperação em caso de falha.</w:t>
       </w:r>
     </w:p>
     <w:p>
@@ -2177,14 +1726,7 @@
           <w:rFonts w:ascii="Simplon Mono" w:eastAsia="Simplon Mono" w:hAnsi="Simplon Mono" w:cs="Simplon Mono"/>
           <w:color w:val="595959"/>
         </w:rPr>
-        <w:t xml:space="preserve"> A equipe de desenvolvimento poderá coletar f</w:t>
-      </w:r>
-      <w:r>
-        <w:rPr>
-          <w:rFonts w:ascii="Simplon Mono" w:eastAsia="Simplon Mono" w:hAnsi="Simplon Mono" w:cs="Simplon Mono"/>
-          <w:color w:val="595959"/>
-        </w:rPr>
-        <w:t>eedback dos usuários para aprimorar continuamente a dashboard e o sistema de monitoramento.</w:t>
+        <w:t xml:space="preserve"> A equipe de desenvolvimento poderá coletar feedback dos usuários para aprimorar continuamente a dashboard e o sistema de monitoramento.</w:t>
       </w:r>
     </w:p>
     <w:p>
@@ -2241,14 +1783,7 @@
           <w:rFonts w:ascii="Simplon Mono" w:eastAsia="Simplon Mono" w:hAnsi="Simplon Mono" w:cs="Simplon Mono"/>
           <w:color w:val="595959"/>
         </w:rPr>
-        <w:t xml:space="preserve"> Se as adegas já tiverem sistemas de controle ou segurança, a integração com esses sistemas pode ser restrita devido </w:t>
-      </w:r>
-      <w:r>
-        <w:rPr>
-          <w:rFonts w:ascii="Simplon Mono" w:eastAsia="Simplon Mono" w:hAnsi="Simplon Mono" w:cs="Simplon Mono"/>
-          <w:color w:val="595959"/>
-        </w:rPr>
-        <w:t>às limitações técnicas.</w:t>
+        <w:t xml:space="preserve"> Se as adegas já tiverem sistemas de controle ou segurança, a integração com esses sistemas pode ser restrita devido às limitações técnicas.</w:t>
       </w:r>
     </w:p>
     <w:p>
@@ -2304,23 +1839,9 @@
           <w:color w:val="2F5496"/>
           <w:sz w:val="32"/>
         </w:rPr>
+        <w:lastRenderedPageBreak/>
         <w:t>Anexos</w:t>
       </w:r>
-      <w:bookmarkStart w:id="0" w:name="_GoBack"/>
-      <w:bookmarkEnd w:id="0"/>
-    </w:p>
-    <w:p>
-      <w:pPr>
-        <w:keepNext/>
-        <w:keepLines/>
-        <w:spacing w:before="240" w:after="0" w:line="240" w:lineRule="auto"/>
-        <w:rPr>
-          <w:rFonts w:ascii="Simplon Mono" w:eastAsia="Simplon Mono" w:hAnsi="Simplon Mono" w:cs="Simplon Mono"/>
-          <w:b/>
-          <w:color w:val="2F5496"/>
-          <w:sz w:val="32"/>
-        </w:rPr>
-      </w:pPr>
     </w:p>
     <w:p>
       <w:pPr>
@@ -2331,17 +1852,25 @@
           <w:color w:val="595959"/>
         </w:rPr>
       </w:pPr>
-      <w:r>
-        <w:rPr>
-          <w:rFonts w:ascii="Simplon Mono" w:eastAsia="Simplon Mono" w:hAnsi="Simplon Mono" w:cs="Simplon Mono"/>
+    </w:p>
+    <w:p>
+      <w:pPr>
+        <w:spacing w:before="40" w:after="40" w:line="240" w:lineRule="auto"/>
+        <w:ind w:left="360"/>
+        <w:rPr>
+          <w:rFonts w:ascii="Simplon Mono" w:eastAsia="Simplon Mono" w:hAnsi="Simplon Mono" w:cs="Simplon Mono"/>
+          <w:color w:val="595959"/>
+        </w:rPr>
+      </w:pPr>
+      <w:r>
+        <w:rPr>
           <w:noProof/>
-          <w:color w:val="595959"/>
         </w:rPr>
         <w:drawing>
-          <wp:inline distT="0" distB="0" distL="0" distR="0" wp14:anchorId="4503C264" wp14:editId="47E2080D">
-            <wp:extent cx="5400040" cy="3037205"/>
-            <wp:effectExtent l="0" t="0" r="0" b="0"/>
-            <wp:docPr id="2" name="Imagem 2"/>
+          <wp:inline distT="0" distB="0" distL="0" distR="0" wp14:anchorId="0169E013" wp14:editId="118BC718">
+            <wp:extent cx="5997039" cy="3372277"/>
+            <wp:effectExtent l="0" t="0" r="3810" b="0"/>
+            <wp:docPr id="1826479251" name="Imagem 5" descr="Uma imagem com texto, captura de ecrã, design gráfico, Tipo de letra&#10;&#10;Descrição gerada automaticamente"/>
             <wp:cNvGraphicFramePr>
               <a:graphicFrameLocks xmlns:a="http://schemas.openxmlformats.org/drawingml/2006/main" noChangeAspect="1"/>
             </wp:cNvGraphicFramePr>
@@ -2349,8 +1878,10 @@
               <a:graphicData uri="http://schemas.openxmlformats.org/drawingml/2006/picture">
                 <pic:pic xmlns:pic="http://schemas.openxmlformats.org/drawingml/2006/picture">
                   <pic:nvPicPr>
-                    <pic:cNvPr id="2" name="12.png"/>
-                    <pic:cNvPicPr/>
+                    <pic:cNvPr id="1826479251" name="Imagem 5" descr="Uma imagem com texto, captura de ecrã, design gráfico, Tipo de letra&#10;&#10;Descrição gerada automaticamente"/>
+                    <pic:cNvPicPr>
+                      <a:picLocks noChangeAspect="1" noChangeArrowheads="1"/>
+                    </pic:cNvPicPr>
                   </pic:nvPicPr>
                   <pic:blipFill>
                     <a:blip r:embed="rId7" cstate="print">
@@ -2360,18 +1891,23 @@
                         </a:ext>
                       </a:extLst>
                     </a:blip>
+                    <a:srcRect/>
                     <a:stretch>
                       <a:fillRect/>
                     </a:stretch>
                   </pic:blipFill>
-                  <pic:spPr>
+                  <pic:spPr bwMode="auto">
                     <a:xfrm>
                       <a:off x="0" y="0"/>
-                      <a:ext cx="5400040" cy="3037205"/>
+                      <a:ext cx="6006391" cy="3377536"/>
                     </a:xfrm>
                     <a:prstGeom prst="rect">
                       <a:avLst/>
                     </a:prstGeom>
+                    <a:noFill/>
+                    <a:ln>
+                      <a:noFill/>
+                    </a:ln>
                   </pic:spPr>
                 </pic:pic>
               </a:graphicData>
@@ -2389,18 +1925,25 @@
           <w:color w:val="595959"/>
         </w:rPr>
       </w:pPr>
-      <w:r>
-        <w:rPr>
-          <w:rFonts w:ascii="Simplon Mono" w:eastAsia="Simplon Mono" w:hAnsi="Simplon Mono" w:cs="Simplon Mono"/>
+    </w:p>
+    <w:p>
+      <w:pPr>
+        <w:spacing w:before="40" w:after="40" w:line="240" w:lineRule="auto"/>
+        <w:ind w:left="360"/>
+        <w:rPr>
+          <w:rFonts w:ascii="Simplon Mono" w:eastAsia="Simplon Mono" w:hAnsi="Simplon Mono" w:cs="Simplon Mono"/>
+          <w:color w:val="595959"/>
+        </w:rPr>
+      </w:pPr>
+      <w:r>
+        <w:rPr>
           <w:noProof/>
-          <w:color w:val="595959"/>
-        </w:rPr>
-        <w:lastRenderedPageBreak/>
+        </w:rPr>
         <w:drawing>
-          <wp:inline distT="0" distB="0" distL="0" distR="0" wp14:anchorId="41158840" wp14:editId="18E14587">
-            <wp:extent cx="5400040" cy="3037205"/>
-            <wp:effectExtent l="0" t="0" r="0" b="0"/>
-            <wp:docPr id="4" name="Imagem 4"/>
+          <wp:inline distT="0" distB="0" distL="0" distR="0" wp14:anchorId="55C5FBE3" wp14:editId="709EA779">
+            <wp:extent cx="6017926" cy="3384022"/>
+            <wp:effectExtent l="0" t="0" r="1905" b="6985"/>
+            <wp:docPr id="525908885" name="Imagem 4" descr="Uma imagem com texto, captura de ecrã, design gráfico&#10;&#10;Descrição gerada automaticamente"/>
             <wp:cNvGraphicFramePr>
               <a:graphicFrameLocks xmlns:a="http://schemas.openxmlformats.org/drawingml/2006/main" noChangeAspect="1"/>
             </wp:cNvGraphicFramePr>
@@ -2408,8 +1951,10 @@
               <a:graphicData uri="http://schemas.openxmlformats.org/drawingml/2006/picture">
                 <pic:pic xmlns:pic="http://schemas.openxmlformats.org/drawingml/2006/picture">
                   <pic:nvPicPr>
-                    <pic:cNvPr id="4" name="5.png"/>
-                    <pic:cNvPicPr/>
+                    <pic:cNvPr id="525908885" name="Imagem 4" descr="Uma imagem com texto, captura de ecrã, design gráfico&#10;&#10;Descrição gerada automaticamente"/>
+                    <pic:cNvPicPr>
+                      <a:picLocks noChangeAspect="1" noChangeArrowheads="1"/>
+                    </pic:cNvPicPr>
                   </pic:nvPicPr>
                   <pic:blipFill>
                     <a:blip r:embed="rId8" cstate="print">
@@ -2419,18 +1964,23 @@
                         </a:ext>
                       </a:extLst>
                     </a:blip>
+                    <a:srcRect/>
                     <a:stretch>
                       <a:fillRect/>
                     </a:stretch>
                   </pic:blipFill>
-                  <pic:spPr>
+                  <pic:spPr bwMode="auto">
                     <a:xfrm>
                       <a:off x="0" y="0"/>
-                      <a:ext cx="5400040" cy="3037205"/>
+                      <a:ext cx="6030409" cy="3391041"/>
                     </a:xfrm>
                     <a:prstGeom prst="rect">
                       <a:avLst/>
                     </a:prstGeom>
+                    <a:noFill/>
+                    <a:ln>
+                      <a:noFill/>
+                    </a:ln>
                   </pic:spPr>
                 </pic:pic>
               </a:graphicData>
@@ -2458,17 +2008,26 @@
           <w:color w:val="595959"/>
         </w:rPr>
       </w:pPr>
-      <w:r>
-        <w:rPr>
-          <w:rFonts w:ascii="Simplon Mono" w:eastAsia="Simplon Mono" w:hAnsi="Simplon Mono" w:cs="Simplon Mono"/>
+    </w:p>
+    <w:p>
+      <w:pPr>
+        <w:spacing w:before="40" w:after="40" w:line="240" w:lineRule="auto"/>
+        <w:ind w:left="360"/>
+        <w:rPr>
+          <w:rFonts w:ascii="Simplon Mono" w:eastAsia="Simplon Mono" w:hAnsi="Simplon Mono" w:cs="Simplon Mono"/>
+          <w:color w:val="595959"/>
+        </w:rPr>
+      </w:pPr>
+      <w:r>
+        <w:rPr>
           <w:noProof/>
-          <w:color w:val="595959"/>
-        </w:rPr>
+        </w:rPr>
+        <w:lastRenderedPageBreak/>
         <w:drawing>
-          <wp:inline distT="0" distB="0" distL="0" distR="0" wp14:anchorId="348516B3" wp14:editId="0B66ACB6">
-            <wp:extent cx="5400040" cy="3037205"/>
-            <wp:effectExtent l="0" t="0" r="0" b="0"/>
-            <wp:docPr id="5" name="Imagem 5"/>
+          <wp:inline distT="0" distB="0" distL="0" distR="0" wp14:anchorId="07FC710E" wp14:editId="30E8DE23">
+            <wp:extent cx="6018718" cy="3384467"/>
+            <wp:effectExtent l="0" t="0" r="1270" b="6985"/>
+            <wp:docPr id="1476916548" name="Imagem 6"/>
             <wp:cNvGraphicFramePr>
               <a:graphicFrameLocks xmlns:a="http://schemas.openxmlformats.org/drawingml/2006/main" noChangeAspect="1"/>
             </wp:cNvGraphicFramePr>
@@ -2476,8 +2035,10 @@
               <a:graphicData uri="http://schemas.openxmlformats.org/drawingml/2006/picture">
                 <pic:pic xmlns:pic="http://schemas.openxmlformats.org/drawingml/2006/picture">
                   <pic:nvPicPr>
-                    <pic:cNvPr id="5" name="6.png"/>
-                    <pic:cNvPicPr/>
+                    <pic:cNvPr id="0" name="Picture 12"/>
+                    <pic:cNvPicPr>
+                      <a:picLocks noChangeAspect="1" noChangeArrowheads="1"/>
+                    </pic:cNvPicPr>
                   </pic:nvPicPr>
                   <pic:blipFill>
                     <a:blip r:embed="rId9" cstate="print">
@@ -2487,18 +2048,23 @@
                         </a:ext>
                       </a:extLst>
                     </a:blip>
+                    <a:srcRect/>
                     <a:stretch>
                       <a:fillRect/>
                     </a:stretch>
                   </pic:blipFill>
-                  <pic:spPr>
+                  <pic:spPr bwMode="auto">
                     <a:xfrm>
                       <a:off x="0" y="0"/>
-                      <a:ext cx="5400040" cy="3037205"/>
+                      <a:ext cx="6021994" cy="3386309"/>
                     </a:xfrm>
                     <a:prstGeom prst="rect">
                       <a:avLst/>
                     </a:prstGeom>
+                    <a:noFill/>
+                    <a:ln>
+                      <a:noFill/>
+                    </a:ln>
                   </pic:spPr>
                 </pic:pic>
               </a:graphicData>
@@ -2516,23 +2082,12 @@
           <w:color w:val="595959"/>
         </w:rPr>
       </w:pPr>
-    </w:p>
-    <w:p>
-      <w:pPr>
-        <w:spacing w:before="40" w:after="40" w:line="240" w:lineRule="auto"/>
-        <w:ind w:left="360"/>
-        <w:rPr>
-          <w:rFonts w:ascii="Simplon Mono" w:eastAsia="Simplon Mono" w:hAnsi="Simplon Mono" w:cs="Simplon Mono"/>
-          <w:color w:val="595959"/>
-        </w:rPr>
-      </w:pPr>
       <w:r>
         <w:rPr>
           <w:rFonts w:ascii="Simplon Mono" w:eastAsia="Simplon Mono" w:hAnsi="Simplon Mono" w:cs="Simplon Mono"/>
           <w:noProof/>
           <w:color w:val="595959"/>
         </w:rPr>
-        <w:lastRenderedPageBreak/>
         <w:drawing>
           <wp:inline distT="0" distB="0" distL="0" distR="0" wp14:anchorId="1ED1B815" wp14:editId="03F3B41B">
             <wp:extent cx="5400040" cy="2785745"/>
@@ -2587,7 +2142,7 @@
 </file>
 
 <file path=word/endnotes.xml><?xml version="1.0" encoding="utf-8"?>
-<w:endnotes xmlns:wpc="http://schemas.microsoft.com/office/word/2010/wordprocessingCanvas" xmlns:cx="http://schemas.microsoft.com/office/drawing/2014/chartex" xmlns:mc="http://schemas.openxmlformats.org/markup-compatibility/2006" xmlns:o="urn:schemas-microsoft-com:office:office" xmlns:r="http://schemas.openxmlformats.org/officeDocument/2006/relationships" xmlns:m="http://schemas.openxmlformats.org/officeDocument/2006/math" xmlns:v="urn:schemas-microsoft-com:vml" xmlns:wp14="http://schemas.microsoft.com/office/word/2010/wordprocessingDrawing" xmlns:wp="http://schemas.openxmlformats.org/drawingml/2006/wordprocessingDrawing" xmlns:w10="urn:schemas-microsoft-com:office:word" xmlns:w="http://schemas.openxmlformats.org/wordprocessingml/2006/main" xmlns:w14="http://schemas.microsoft.com/office/word/2010/wordml" xmlns:w15="http://schemas.microsoft.com/office/word/2012/wordml" xmlns:w16se="http://schemas.microsoft.com/office/word/2015/wordml/symex" xmlns:wpg="http://schemas.microsoft.com/office/word/2010/wordprocessingGroup" xmlns:wpi="http://schemas.microsoft.com/office/word/2010/wordprocessingInk" xmlns:wne="http://schemas.microsoft.com/office/word/2006/wordml" xmlns:wps="http://schemas.microsoft.com/office/word/2010/wordprocessingShape" mc:Ignorable="w14 w15 w16se wp14">
+<w:endnotes xmlns:wpc="http://schemas.microsoft.com/office/word/2010/wordprocessingCanvas" xmlns:cx="http://schemas.microsoft.com/office/drawing/2014/chartex" xmlns:cx1="http://schemas.microsoft.com/office/drawing/2015/9/8/chartex" xmlns:cx2="http://schemas.microsoft.com/office/drawing/2015/10/21/chartex" xmlns:cx3="http://schemas.microsoft.com/office/drawing/2016/5/9/chartex" xmlns:cx4="http://schemas.microsoft.com/office/drawing/2016/5/10/chartex" xmlns:cx5="http://schemas.microsoft.com/office/drawing/2016/5/11/chartex" xmlns:cx6="http://schemas.microsoft.com/office/drawing/2016/5/12/chartex" xmlns:cx7="http://schemas.microsoft.com/office/drawing/2016/5/13/chartex" xmlns:cx8="http://schemas.microsoft.com/office/drawing/2016/5/14/chartex" xmlns:mc="http://schemas.openxmlformats.org/markup-compatibility/2006" xmlns:aink="http://schemas.microsoft.com/office/drawing/2016/ink" xmlns:am3d="http://schemas.microsoft.com/office/drawing/2017/model3d" xmlns:o="urn:schemas-microsoft-com:office:office" xmlns:oel="http://schemas.microsoft.com/office/2019/extlst" xmlns:r="http://schemas.openxmlformats.org/officeDocument/2006/relationships" xmlns:m="http://schemas.openxmlformats.org/officeDocument/2006/math" xmlns:v="urn:schemas-microsoft-com:vml" xmlns:wp14="http://schemas.microsoft.com/office/word/2010/wordprocessingDrawing" xmlns:wp="http://schemas.openxmlformats.org/drawingml/2006/wordprocessingDrawing" xmlns:w10="urn:schemas-microsoft-com:office:word" xmlns:w="http://schemas.openxmlformats.org/wordprocessingml/2006/main" xmlns:w14="http://schemas.microsoft.com/office/word/2010/wordml" xmlns:w15="http://schemas.microsoft.com/office/word/2012/wordml" xmlns:w16cex="http://schemas.microsoft.com/office/word/2018/wordml/cex" xmlns:w16cid="http://schemas.microsoft.com/office/word/2016/wordml/cid" xmlns:w16="http://schemas.microsoft.com/office/word/2018/wordml" xmlns:w16sdtdh="http://schemas.microsoft.com/office/word/2020/wordml/sdtdatahash" xmlns:w16se="http://schemas.microsoft.com/office/word/2015/wordml/symex" xmlns:wpg="http://schemas.microsoft.com/office/word/2010/wordprocessingGroup" xmlns:wpi="http://schemas.microsoft.com/office/word/2010/wordprocessingInk" xmlns:wne="http://schemas.microsoft.com/office/word/2006/wordml" xmlns:wps="http://schemas.microsoft.com/office/word/2010/wordprocessingShape" mc:Ignorable="w14 w15 w16se w16cid w16 w16cex w16sdtdh wp14">
   <w:endnote w:type="separator" w:id="-1">
     <w:p>
       <w:pPr>
@@ -2612,7 +2167,7 @@
 </file>
 
 <file path=word/footnotes.xml><?xml version="1.0" encoding="utf-8"?>
-<w:footnotes xmlns:wpc="http://schemas.microsoft.com/office/word/2010/wordprocessingCanvas" xmlns:cx="http://schemas.microsoft.com/office/drawing/2014/chartex" xmlns:mc="http://schemas.openxmlformats.org/markup-compatibility/2006" xmlns:o="urn:schemas-microsoft-com:office:office" xmlns:r="http://schemas.openxmlformats.org/officeDocument/2006/relationships" xmlns:m="http://schemas.openxmlformats.org/officeDocument/2006/math" xmlns:v="urn:schemas-microsoft-com:vml" xmlns:wp14="http://schemas.microsoft.com/office/word/2010/wordprocessingDrawing" xmlns:wp="http://schemas.openxmlformats.org/drawingml/2006/wordprocessingDrawing" xmlns:w10="urn:schemas-microsoft-com:office:word" xmlns:w="http://schemas.openxmlformats.org/wordprocessingml/2006/main" xmlns:w14="http://schemas.microsoft.com/office/word/2010/wordml" xmlns:w15="http://schemas.microsoft.com/office/word/2012/wordml" xmlns:w16se="http://schemas.microsoft.com/office/word/2015/wordml/symex" xmlns:wpg="http://schemas.microsoft.com/office/word/2010/wordprocessingGroup" xmlns:wpi="http://schemas.microsoft.com/office/word/2010/wordprocessingInk" xmlns:wne="http://schemas.microsoft.com/office/word/2006/wordml" xmlns:wps="http://schemas.microsoft.com/office/word/2010/wordprocessingShape" mc:Ignorable="w14 w15 w16se wp14">
+<w:footnotes xmlns:wpc="http://schemas.microsoft.com/office/word/2010/wordprocessingCanvas" xmlns:cx="http://schemas.microsoft.com/office/drawing/2014/chartex" xmlns:cx1="http://schemas.microsoft.com/office/drawing/2015/9/8/chartex" xmlns:cx2="http://schemas.microsoft.com/office/drawing/2015/10/21/chartex" xmlns:cx3="http://schemas.microsoft.com/office/drawing/2016/5/9/chartex" xmlns:cx4="http://schemas.microsoft.com/office/drawing/2016/5/10/chartex" xmlns:cx5="http://schemas.microsoft.com/office/drawing/2016/5/11/chartex" xmlns:cx6="http://schemas.microsoft.com/office/drawing/2016/5/12/chartex" xmlns:cx7="http://schemas.microsoft.com/office/drawing/2016/5/13/chartex" xmlns:cx8="http://schemas.microsoft.com/office/drawing/2016/5/14/chartex" xmlns:mc="http://schemas.openxmlformats.org/markup-compatibility/2006" xmlns:aink="http://schemas.microsoft.com/office/drawing/2016/ink" xmlns:am3d="http://schemas.microsoft.com/office/drawing/2017/model3d" xmlns:o="urn:schemas-microsoft-com:office:office" xmlns:oel="http://schemas.microsoft.com/office/2019/extlst" xmlns:r="http://schemas.openxmlformats.org/officeDocument/2006/relationships" xmlns:m="http://schemas.openxmlformats.org/officeDocument/2006/math" xmlns:v="urn:schemas-microsoft-com:vml" xmlns:wp14="http://schemas.microsoft.com/office/word/2010/wordprocessingDrawing" xmlns:wp="http://schemas.openxmlformats.org/drawingml/2006/wordprocessingDrawing" xmlns:w10="urn:schemas-microsoft-com:office:word" xmlns:w="http://schemas.openxmlformats.org/wordprocessingml/2006/main" xmlns:w14="http://schemas.microsoft.com/office/word/2010/wordml" xmlns:w15="http://schemas.microsoft.com/office/word/2012/wordml" xmlns:w16cex="http://schemas.microsoft.com/office/word/2018/wordml/cex" xmlns:w16cid="http://schemas.microsoft.com/office/word/2016/wordml/cid" xmlns:w16="http://schemas.microsoft.com/office/word/2018/wordml" xmlns:w16sdtdh="http://schemas.microsoft.com/office/word/2020/wordml/sdtdatahash" xmlns:w16se="http://schemas.microsoft.com/office/word/2015/wordml/symex" xmlns:wpg="http://schemas.microsoft.com/office/word/2010/wordprocessingGroup" xmlns:wpi="http://schemas.microsoft.com/office/word/2010/wordprocessingInk" xmlns:wne="http://schemas.microsoft.com/office/word/2006/wordml" xmlns:wps="http://schemas.microsoft.com/office/word/2010/wordprocessingShape" mc:Ignorable="w14 w15 w16se w16cid w16 w16cex w16sdtdh wp14">
   <w:footnote w:type="separator" w:id="-1">
     <w:p>
       <w:pPr>
@@ -2637,7 +2192,7 @@
 </file>
 
 <file path=word/numbering.xml><?xml version="1.0" encoding="utf-8"?>
-<w:numbering xmlns:wpc="http://schemas.microsoft.com/office/word/2010/wordprocessingCanvas" xmlns:cx="http://schemas.microsoft.com/office/drawing/2014/chartex" xmlns:mc="http://schemas.openxmlformats.org/markup-compatibility/2006" xmlns:o="urn:schemas-microsoft-com:office:office" xmlns:r="http://schemas.openxmlformats.org/officeDocument/2006/relationships" xmlns:m="http://schemas.openxmlformats.org/officeDocument/2006/math" xmlns:v="urn:schemas-microsoft-com:vml" xmlns:wp14="http://schemas.microsoft.com/office/word/2010/wordprocessingDrawing" xmlns:wp="http://schemas.openxmlformats.org/drawingml/2006/wordprocessingDrawing" xmlns:w10="urn:schemas-microsoft-com:office:word" xmlns:w="http://schemas.openxmlformats.org/wordprocessingml/2006/main" xmlns:w14="http://schemas.microsoft.com/office/word/2010/wordml" xmlns:w15="http://schemas.microsoft.com/office/word/2012/wordml" xmlns:w16se="http://schemas.microsoft.com/office/word/2015/wordml/symex" xmlns:wpg="http://schemas.microsoft.com/office/word/2010/wordprocessingGroup" xmlns:wpi="http://schemas.microsoft.com/office/word/2010/wordprocessingInk" xmlns:wne="http://schemas.microsoft.com/office/word/2006/wordml" xmlns:wps="http://schemas.microsoft.com/office/word/2010/wordprocessingShape" mc:Ignorable="w14 w15 w16se wp14">
+<w:numbering xmlns:wpc="http://schemas.microsoft.com/office/word/2010/wordprocessingCanvas" xmlns:cx="http://schemas.microsoft.com/office/drawing/2014/chartex" xmlns:cx1="http://schemas.microsoft.com/office/drawing/2015/9/8/chartex" xmlns:cx2="http://schemas.microsoft.com/office/drawing/2015/10/21/chartex" xmlns:cx3="http://schemas.microsoft.com/office/drawing/2016/5/9/chartex" xmlns:cx4="http://schemas.microsoft.com/office/drawing/2016/5/10/chartex" xmlns:cx5="http://schemas.microsoft.com/office/drawing/2016/5/11/chartex" xmlns:cx6="http://schemas.microsoft.com/office/drawing/2016/5/12/chartex" xmlns:cx7="http://schemas.microsoft.com/office/drawing/2016/5/13/chartex" xmlns:cx8="http://schemas.microsoft.com/office/drawing/2016/5/14/chartex" xmlns:mc="http://schemas.openxmlformats.org/markup-compatibility/2006" xmlns:aink="http://schemas.microsoft.com/office/drawing/2016/ink" xmlns:am3d="http://schemas.microsoft.com/office/drawing/2017/model3d" xmlns:o="urn:schemas-microsoft-com:office:office" xmlns:oel="http://schemas.microsoft.com/office/2019/extlst" xmlns:r="http://schemas.openxmlformats.org/officeDocument/2006/relationships" xmlns:m="http://schemas.openxmlformats.org/officeDocument/2006/math" xmlns:v="urn:schemas-microsoft-com:vml" xmlns:wp14="http://schemas.microsoft.com/office/word/2010/wordprocessingDrawing" xmlns:wp="http://schemas.openxmlformats.org/drawingml/2006/wordprocessingDrawing" xmlns:w10="urn:schemas-microsoft-com:office:word" xmlns:w="http://schemas.openxmlformats.org/wordprocessingml/2006/main" xmlns:w14="http://schemas.microsoft.com/office/word/2010/wordml" xmlns:w15="http://schemas.microsoft.com/office/word/2012/wordml" xmlns:w16cex="http://schemas.microsoft.com/office/word/2018/wordml/cex" xmlns:w16cid="http://schemas.microsoft.com/office/word/2016/wordml/cid" xmlns:w16="http://schemas.microsoft.com/office/word/2018/wordml" xmlns:w16sdtdh="http://schemas.microsoft.com/office/word/2020/wordml/sdtdatahash" xmlns:w16se="http://schemas.microsoft.com/office/word/2015/wordml/symex" xmlns:wpg="http://schemas.microsoft.com/office/word/2010/wordprocessingGroup" xmlns:wpi="http://schemas.microsoft.com/office/word/2010/wordprocessingInk" xmlns:wne="http://schemas.microsoft.com/office/word/2006/wordml" xmlns:wps="http://schemas.microsoft.com/office/word/2010/wordprocessingShape" mc:Ignorable="w14 w15 w16se w16cid w16 w16cex w16sdtdh wp14">
   <w:abstractNum w:abstractNumId="0" w15:restartNumberingAfterBreak="0">
     <w:nsid w:val="2CCC4409"/>
     <w:multiLevelType w:val="multilevel"/>
@@ -2740,17 +2295,17 @@
       <w:lvlJc w:val="left"/>
     </w:lvl>
   </w:abstractNum>
-  <w:num w:numId="1">
+  <w:num w:numId="1" w16cid:durableId="1520655415">
     <w:abstractNumId w:val="0"/>
   </w:num>
-  <w:num w:numId="2">
+  <w:num w:numId="2" w16cid:durableId="407505780">
     <w:abstractNumId w:val="1"/>
   </w:num>
 </w:numbering>
 </file>
 
 <file path=word/styles.xml><?xml version="1.0" encoding="utf-8"?>
-<w:styles xmlns:mc="http://schemas.openxmlformats.org/markup-compatibility/2006" xmlns:r="http://schemas.openxmlformats.org/officeDocument/2006/relationships" xmlns:w="http://schemas.openxmlformats.org/wordprocessingml/2006/main" xmlns:w14="http://schemas.microsoft.com/office/word/2010/wordml" xmlns:w15="http://schemas.microsoft.com/office/word/2012/wordml" xmlns:w16se="http://schemas.microsoft.com/office/word/2015/wordml/symex" mc:Ignorable="w14 w15 w16se">
+<w:styles xmlns:mc="http://schemas.openxmlformats.org/markup-compatibility/2006" xmlns:r="http://schemas.openxmlformats.org/officeDocument/2006/relationships" xmlns:w="http://schemas.openxmlformats.org/wordprocessingml/2006/main" xmlns:w14="http://schemas.microsoft.com/office/word/2010/wordml" xmlns:w15="http://schemas.microsoft.com/office/word/2012/wordml" xmlns:w16cex="http://schemas.microsoft.com/office/word/2018/wordml/cex" xmlns:w16cid="http://schemas.microsoft.com/office/word/2016/wordml/cid" xmlns:w16="http://schemas.microsoft.com/office/word/2018/wordml" xmlns:w16sdtdh="http://schemas.microsoft.com/office/word/2020/wordml/sdtdatahash" xmlns:w16se="http://schemas.microsoft.com/office/word/2015/wordml/symex" mc:Ignorable="w14 w15 w16se w16cid w16 w16cex w16sdtdh">
   <w:docDefaults>
     <w:rPrDefault>
       <w:rPr>
@@ -2768,7 +2323,7 @@
       </w:pPr>
     </w:pPrDefault>
   </w:docDefaults>
-  <w:latentStyles w:defLockedState="0" w:defUIPriority="99" w:defSemiHidden="0" w:defUnhideWhenUsed="0" w:defQFormat="0" w:count="371">
+  <w:latentStyles w:defLockedState="0" w:defUIPriority="99" w:defSemiHidden="0" w:defUnhideWhenUsed="0" w:defQFormat="0" w:count="376">
     <w:lsdException w:name="Normal" w:uiPriority="0" w:qFormat="1"/>
     <w:lsdException w:name="heading 1" w:uiPriority="9" w:qFormat="1"/>
     <w:lsdException w:name="heading 2" w:semiHidden="1" w:uiPriority="9" w:unhideWhenUsed="1" w:qFormat="1"/>
@@ -3140,12 +2695,17 @@
     <w:lsdException w:name="List Table 5 Dark Accent 6" w:uiPriority="50"/>
     <w:lsdException w:name="List Table 6 Colorful Accent 6" w:uiPriority="51"/>
     <w:lsdException w:name="List Table 7 Colorful Accent 6" w:uiPriority="52"/>
+    <w:lsdException w:name="Mention" w:semiHidden="1" w:unhideWhenUsed="1"/>
+    <w:lsdException w:name="Smart Hyperlink" w:semiHidden="1" w:unhideWhenUsed="1"/>
+    <w:lsdException w:name="Hashtag" w:semiHidden="1" w:unhideWhenUsed="1"/>
+    <w:lsdException w:name="Unresolved Mention" w:semiHidden="1" w:unhideWhenUsed="1"/>
+    <w:lsdException w:name="Smart Link" w:semiHidden="1" w:unhideWhenUsed="1"/>
   </w:latentStyles>
   <w:style w:type="paragraph" w:default="1" w:styleId="Normal">
     <w:name w:val="Normal"/>
     <w:qFormat/>
   </w:style>
-  <w:style w:type="character" w:default="1" w:styleId="Fontepargpadro">
+  <w:style w:type="character" w:default="1" w:styleId="Tipodeletrapredefinidodopargrafo">
     <w:name w:val="Default Paragraph Font"/>
     <w:uiPriority w:val="1"/>
     <w:semiHidden/>
@@ -3175,7 +2735,7 @@
   <w:style w:type="paragraph" w:styleId="Cabealho">
     <w:name w:val="header"/>
     <w:basedOn w:val="Normal"/>
-    <w:link w:val="CabealhoChar"/>
+    <w:link w:val="CabealhoCarter"/>
     <w:uiPriority w:val="99"/>
     <w:unhideWhenUsed/>
     <w:rsid w:val="00BE4286"/>
@@ -3187,9 +2747,9 @@
       <w:spacing w:after="0" w:line="240" w:lineRule="auto"/>
     </w:pPr>
   </w:style>
-  <w:style w:type="character" w:customStyle="1" w:styleId="CabealhoChar">
-    <w:name w:val="Cabeçalho Char"/>
-    <w:basedOn w:val="Fontepargpadro"/>
+  <w:style w:type="character" w:customStyle="1" w:styleId="CabealhoCarter">
+    <w:name w:val="Cabeçalho Caráter"/>
+    <w:basedOn w:val="Tipodeletrapredefinidodopargrafo"/>
     <w:link w:val="Cabealho"/>
     <w:uiPriority w:val="99"/>
     <w:rsid w:val="00BE4286"/>
@@ -3197,7 +2757,7 @@
   <w:style w:type="paragraph" w:styleId="Rodap">
     <w:name w:val="footer"/>
     <w:basedOn w:val="Normal"/>
-    <w:link w:val="RodapChar"/>
+    <w:link w:val="RodapCarter"/>
     <w:uiPriority w:val="99"/>
     <w:unhideWhenUsed/>
     <w:rsid w:val="00BE4286"/>
@@ -3209,9 +2769,9 @@
       <w:spacing w:after="0" w:line="240" w:lineRule="auto"/>
     </w:pPr>
   </w:style>
-  <w:style w:type="character" w:customStyle="1" w:styleId="RodapChar">
-    <w:name w:val="Rodapé Char"/>
-    <w:basedOn w:val="Fontepargpadro"/>
+  <w:style w:type="character" w:customStyle="1" w:styleId="RodapCarter">
+    <w:name w:val="Rodapé Caráter"/>
+    <w:basedOn w:val="Tipodeletrapredefinidodopargrafo"/>
     <w:link w:val="Rodap"/>
     <w:uiPriority w:val="99"/>
     <w:rsid w:val="00BE4286"/>

</xml_diff>

<commit_message>
Adicionei a versão final do diagrama de solução e ajustes finais no escopo e restrições da documentação
</commit_message>
<xml_diff>
--- a/Entregáveis/Tecnologia da Informação/DocumentacaoWineTech.docx
+++ b/Entregáveis/Tecnologia da Informação/DocumentacaoWineTech.docx
@@ -1486,6 +1486,248 @@
           <w:b/>
           <w:color w:val="595959"/>
         </w:rPr>
+        <w:t xml:space="preserve"> </w:t>
+      </w:r>
+      <w:r>
+        <w:rPr>
+          <w:rFonts w:ascii="Simplon Mono" w:eastAsia="Simplon Mono" w:hAnsi="Simplon Mono" w:cs="Simplon Mono"/>
+          <w:b/>
+          <w:color w:val="595959"/>
+        </w:rPr>
+        <w:t>Notificações Múltiplas</w:t>
+      </w:r>
+      <w:r>
+        <w:rPr>
+          <w:rFonts w:ascii="Simplon Mono" w:eastAsia="Simplon Mono" w:hAnsi="Simplon Mono" w:cs="Simplon Mono"/>
+          <w:color w:val="595959"/>
+        </w:rPr>
+        <w:t>: Os alertas devem ser enviados por e-mail.</w:t>
+      </w:r>
+    </w:p>
+    <w:p>
+      <w:pPr>
+        <w:spacing w:before="40" w:after="40" w:line="240" w:lineRule="auto"/>
+        <w:ind w:left="426"/>
+        <w:rPr>
+          <w:rFonts w:ascii="Simplon Mono" w:eastAsia="Simplon Mono" w:hAnsi="Simplon Mono" w:cs="Simplon Mono"/>
+          <w:b/>
+          <w:color w:val="595959"/>
+        </w:rPr>
+      </w:pPr>
+      <w:r>
+        <w:rPr>
+          <w:rFonts w:ascii="Simplon Mono" w:eastAsia="Simplon Mono" w:hAnsi="Simplon Mono" w:cs="Simplon Mono"/>
+          <w:b/>
+          <w:color w:val="595959"/>
+        </w:rPr>
+        <w:t xml:space="preserve">Comentários e Feedbacks: </w:t>
+      </w:r>
+      <w:r>
+        <w:rPr>
+          <w:rFonts w:ascii="Simplon Mono" w:eastAsia="Simplon Mono" w:hAnsi="Simplon Mono" w:cs="Simplon Mono"/>
+          <w:bCs/>
+          <w:color w:val="595959"/>
+        </w:rPr>
+        <w:t>Uma seção de comentários e feedback de clientes será adicionada ao site institucional</w:t>
+      </w:r>
+      <w:r>
+        <w:rPr>
+          <w:rFonts w:ascii="Simplon Mono" w:eastAsia="Simplon Mono" w:hAnsi="Simplon Mono" w:cs="Simplon Mono"/>
+          <w:bCs/>
+          <w:color w:val="595959"/>
+        </w:rPr>
+        <w:t xml:space="preserve">. </w:t>
+      </w:r>
+      <w:r>
+        <w:rPr>
+          <w:rFonts w:ascii="Simplon Mono" w:eastAsia="Simplon Mono" w:hAnsi="Simplon Mono" w:cs="Simplon Mono"/>
+          <w:bCs/>
+          <w:color w:val="595959"/>
+        </w:rPr>
+        <w:t>Esta seção servirá como um canal direto para que os clientes compartilhem suas opiniões, experiências e sugestões relacionadas aos nossos produtos e serviços</w:t>
+      </w:r>
+    </w:p>
+    <w:p>
+      <w:pPr>
+        <w:spacing w:before="40" w:after="40" w:line="240" w:lineRule="auto"/>
+        <w:ind w:left="426"/>
+        <w:rPr>
+          <w:rFonts w:ascii="Simplon Mono" w:eastAsia="Simplon Mono" w:hAnsi="Simplon Mono" w:cs="Simplon Mono"/>
+          <w:color w:val="595959"/>
+        </w:rPr>
+      </w:pPr>
+      <w:r>
+        <w:rPr>
+          <w:rFonts w:ascii="Simplon Mono" w:eastAsia="Simplon Mono" w:hAnsi="Simplon Mono" w:cs="Simplon Mono"/>
+          <w:b/>
+          <w:color w:val="595959"/>
+        </w:rPr>
+        <w:t xml:space="preserve">Suporte de Help Desk: </w:t>
+      </w:r>
+      <w:r>
+        <w:rPr>
+          <w:rFonts w:ascii="Simplon Mono" w:eastAsia="Simplon Mono" w:hAnsi="Simplon Mono" w:cs="Simplon Mono"/>
+          <w:bCs/>
+          <w:color w:val="595959"/>
+        </w:rPr>
+        <w:t xml:space="preserve">Deve ser disponibilizado um sistema de suporte de </w:t>
+      </w:r>
+      <w:r>
+        <w:rPr>
+          <w:rFonts w:ascii="Simplon Mono" w:eastAsia="Simplon Mono" w:hAnsi="Simplon Mono" w:cs="Simplon Mono"/>
+          <w:bCs/>
+          <w:color w:val="595959"/>
+        </w:rPr>
+        <w:t>HELP DESK</w:t>
+      </w:r>
+      <w:r>
+        <w:rPr>
+          <w:rFonts w:ascii="Simplon Mono" w:eastAsia="Simplon Mono" w:hAnsi="Simplon Mono" w:cs="Simplon Mono"/>
+          <w:bCs/>
+          <w:color w:val="595959"/>
+        </w:rPr>
+        <w:t xml:space="preserve"> para que os usuários possam obter assistência técnica e solucionar dúvidas e problemas relacionados ao sistema</w:t>
+      </w:r>
+      <w:r>
+        <w:rPr>
+          <w:rFonts w:ascii="Simplon Mono" w:eastAsia="Simplon Mono" w:hAnsi="Simplon Mono" w:cs="Simplon Mono"/>
+          <w:bCs/>
+          <w:color w:val="595959"/>
+        </w:rPr>
+        <w:t>.</w:t>
+      </w:r>
+    </w:p>
+    <w:p>
+      <w:pPr>
+        <w:spacing w:before="40" w:after="40" w:line="240" w:lineRule="auto"/>
+        <w:ind w:left="426"/>
+        <w:rPr>
+          <w:rFonts w:ascii="Simplon Mono" w:eastAsia="Simplon Mono" w:hAnsi="Simplon Mono" w:cs="Simplon Mono"/>
+          <w:b/>
+          <w:color w:val="595959"/>
+        </w:rPr>
+      </w:pPr>
+    </w:p>
+    <w:p>
+      <w:pPr>
+        <w:spacing w:before="40" w:after="40" w:line="240" w:lineRule="auto"/>
+        <w:ind w:left="567"/>
+        <w:rPr>
+          <w:rFonts w:ascii="Simplon Mono" w:eastAsia="Simplon Mono" w:hAnsi="Simplon Mono" w:cs="Simplon Mono"/>
+          <w:b/>
+          <w:color w:val="595959"/>
+        </w:rPr>
+      </w:pPr>
+      <w:r>
+        <w:rPr>
+          <w:rFonts w:ascii="Simplon Mono" w:eastAsia="Simplon Mono" w:hAnsi="Simplon Mono" w:cs="Simplon Mono"/>
+          <w:b/>
+          <w:color w:val="595959"/>
+        </w:rPr>
+        <w:t>Desejável:</w:t>
+      </w:r>
+    </w:p>
+    <w:p>
+      <w:pPr>
+        <w:spacing w:before="40" w:after="40" w:line="240" w:lineRule="auto"/>
+        <w:ind w:left="567"/>
+        <w:rPr>
+          <w:rFonts w:ascii="Simplon Mono" w:eastAsia="Simplon Mono" w:hAnsi="Simplon Mono" w:cs="Simplon Mono"/>
+          <w:b/>
+          <w:color w:val="595959"/>
+        </w:rPr>
+      </w:pPr>
+    </w:p>
+    <w:p>
+      <w:pPr>
+        <w:spacing w:before="40" w:after="40" w:line="240" w:lineRule="auto"/>
+        <w:ind w:left="426"/>
+        <w:rPr>
+          <w:rFonts w:ascii="Simplon Mono" w:eastAsia="Simplon Mono" w:hAnsi="Simplon Mono" w:cs="Simplon Mono"/>
+          <w:color w:val="595959"/>
+        </w:rPr>
+      </w:pPr>
+      <w:r>
+        <w:rPr>
+          <w:rFonts w:ascii="Simplon Mono" w:eastAsia="Simplon Mono" w:hAnsi="Simplon Mono" w:cs="Simplon Mono"/>
+          <w:b/>
+          <w:color w:val="595959"/>
+        </w:rPr>
+        <w:t xml:space="preserve">Configuração de Alarmes Personalizados: </w:t>
+      </w:r>
+      <w:r>
+        <w:rPr>
+          <w:rFonts w:ascii="Simplon Mono" w:eastAsia="Simplon Mono" w:hAnsi="Simplon Mono" w:cs="Simplon Mono"/>
+          <w:color w:val="595959"/>
+        </w:rPr>
+        <w:t>Os usuários devem poder configurar alarmes personalizados com base em suas necessidades específicas.</w:t>
+      </w:r>
+    </w:p>
+    <w:p>
+      <w:pPr>
+        <w:spacing w:before="40" w:after="40" w:line="240" w:lineRule="auto"/>
+        <w:ind w:left="426"/>
+        <w:rPr>
+          <w:rFonts w:ascii="Simplon Mono" w:eastAsia="Simplon Mono" w:hAnsi="Simplon Mono" w:cs="Simplon Mono"/>
+          <w:color w:val="595959"/>
+        </w:rPr>
+      </w:pPr>
+      <w:r>
+        <w:rPr>
+          <w:rFonts w:ascii="Simplon Mono" w:eastAsia="Simplon Mono" w:hAnsi="Simplon Mono" w:cs="Simplon Mono"/>
+          <w:b/>
+          <w:color w:val="595959"/>
+        </w:rPr>
+        <w:t xml:space="preserve">Backup e Recuperação de Dados: </w:t>
+      </w:r>
+      <w:r>
+        <w:rPr>
+          <w:rFonts w:ascii="Simplon Mono" w:eastAsia="Simplon Mono" w:hAnsi="Simplon Mono" w:cs="Simplon Mono"/>
+          <w:color w:val="595959"/>
+        </w:rPr>
+        <w:t>Implementar um plano de backup para garantir a segurança dos dados e a capacidade de recuperação em caso de falha.</w:t>
+      </w:r>
+    </w:p>
+    <w:p>
+      <w:pPr>
+        <w:spacing w:before="40" w:after="40" w:line="240" w:lineRule="auto"/>
+        <w:ind w:left="426"/>
+        <w:rPr>
+          <w:rFonts w:ascii="Simplon Mono" w:eastAsia="Simplon Mono" w:hAnsi="Simplon Mono" w:cs="Simplon Mono"/>
+          <w:color w:val="595959"/>
+        </w:rPr>
+      </w:pPr>
+      <w:r>
+        <w:rPr>
+          <w:rFonts w:ascii="Simplon Mono" w:eastAsia="Simplon Mono" w:hAnsi="Simplon Mono" w:cs="Simplon Mono"/>
+          <w:b/>
+          <w:color w:val="595959"/>
+        </w:rPr>
+        <w:t xml:space="preserve">Suporte a Dispositivos Móveis: </w:t>
+      </w:r>
+      <w:r>
+        <w:rPr>
+          <w:rFonts w:ascii="Simplon Mono" w:eastAsia="Simplon Mono" w:hAnsi="Simplon Mono" w:cs="Simplon Mono"/>
+          <w:color w:val="595959"/>
+        </w:rPr>
+        <w:t>Garantir que a dashboard seja responsiva para que os usuários possam acessar os dados em dispositivos móveis, como smartphones e tablets.</w:t>
+      </w:r>
+    </w:p>
+    <w:p>
+      <w:pPr>
+        <w:spacing w:before="40" w:after="40" w:line="240" w:lineRule="auto"/>
+        <w:ind w:left="426"/>
+        <w:rPr>
+          <w:rFonts w:ascii="Simplon Mono" w:eastAsia="Simplon Mono" w:hAnsi="Simplon Mono" w:cs="Simplon Mono"/>
+          <w:color w:val="595959"/>
+        </w:rPr>
+      </w:pPr>
+      <w:r>
+        <w:rPr>
+          <w:rFonts w:ascii="Simplon Mono" w:eastAsia="Simplon Mono" w:hAnsi="Simplon Mono" w:cs="Simplon Mono"/>
+          <w:b/>
+          <w:color w:val="595959"/>
+        </w:rPr>
         <w:t xml:space="preserve">Controle de Acesso à Dashboard: </w:t>
       </w:r>
       <w:r>
@@ -1505,137 +1747,6 @@
           <w:color w:val="595959"/>
         </w:rPr>
       </w:pPr>
-      <w:r>
-        <w:rPr>
-          <w:rFonts w:ascii="Simplon Mono" w:eastAsia="Simplon Mono" w:hAnsi="Simplon Mono" w:cs="Simplon Mono"/>
-          <w:b/>
-          <w:color w:val="595959"/>
-        </w:rPr>
-        <w:t>Notificações Múltiplas</w:t>
-      </w:r>
-      <w:r>
-        <w:rPr>
-          <w:rFonts w:ascii="Simplon Mono" w:eastAsia="Simplon Mono" w:hAnsi="Simplon Mono" w:cs="Simplon Mono"/>
-          <w:color w:val="595959"/>
-        </w:rPr>
-        <w:t>: Os alertas devem ser enviados por e-mail.</w:t>
-      </w:r>
-    </w:p>
-    <w:p>
-      <w:pPr>
-        <w:spacing w:before="40" w:after="40" w:line="240" w:lineRule="auto"/>
-        <w:ind w:left="426"/>
-        <w:rPr>
-          <w:rFonts w:ascii="Simplon Mono" w:eastAsia="Simplon Mono" w:hAnsi="Simplon Mono" w:cs="Simplon Mono"/>
-          <w:b/>
-          <w:color w:val="595959"/>
-        </w:rPr>
-      </w:pPr>
-    </w:p>
-    <w:p>
-      <w:pPr>
-        <w:spacing w:before="40" w:after="40" w:line="240" w:lineRule="auto"/>
-        <w:ind w:left="567"/>
-        <w:rPr>
-          <w:rFonts w:ascii="Simplon Mono" w:eastAsia="Simplon Mono" w:hAnsi="Simplon Mono" w:cs="Simplon Mono"/>
-          <w:b/>
-          <w:color w:val="595959"/>
-        </w:rPr>
-      </w:pPr>
-      <w:r>
-        <w:rPr>
-          <w:rFonts w:ascii="Simplon Mono" w:eastAsia="Simplon Mono" w:hAnsi="Simplon Mono" w:cs="Simplon Mono"/>
-          <w:b/>
-          <w:color w:val="595959"/>
-        </w:rPr>
-        <w:t>Desejável:</w:t>
-      </w:r>
-    </w:p>
-    <w:p>
-      <w:pPr>
-        <w:spacing w:before="40" w:after="40" w:line="240" w:lineRule="auto"/>
-        <w:ind w:left="567"/>
-        <w:rPr>
-          <w:rFonts w:ascii="Simplon Mono" w:eastAsia="Simplon Mono" w:hAnsi="Simplon Mono" w:cs="Simplon Mono"/>
-          <w:b/>
-          <w:color w:val="595959"/>
-        </w:rPr>
-      </w:pPr>
-    </w:p>
-    <w:p>
-      <w:pPr>
-        <w:spacing w:before="40" w:after="40" w:line="240" w:lineRule="auto"/>
-        <w:ind w:left="426"/>
-        <w:rPr>
-          <w:rFonts w:ascii="Simplon Mono" w:eastAsia="Simplon Mono" w:hAnsi="Simplon Mono" w:cs="Simplon Mono"/>
-          <w:color w:val="595959"/>
-        </w:rPr>
-      </w:pPr>
-      <w:r>
-        <w:rPr>
-          <w:rFonts w:ascii="Simplon Mono" w:eastAsia="Simplon Mono" w:hAnsi="Simplon Mono" w:cs="Simplon Mono"/>
-          <w:b/>
-          <w:color w:val="595959"/>
-        </w:rPr>
-        <w:t xml:space="preserve">Configuração de Alarmes Personalizados: </w:t>
-      </w:r>
-      <w:r>
-        <w:rPr>
-          <w:rFonts w:ascii="Simplon Mono" w:eastAsia="Simplon Mono" w:hAnsi="Simplon Mono" w:cs="Simplon Mono"/>
-          <w:color w:val="595959"/>
-        </w:rPr>
-        <w:t>Os usuários devem poder configurar alarmes personalizados com base em suas necessidades específicas.</w:t>
-      </w:r>
-    </w:p>
-    <w:p>
-      <w:pPr>
-        <w:spacing w:before="40" w:after="40" w:line="240" w:lineRule="auto"/>
-        <w:ind w:left="426"/>
-        <w:rPr>
-          <w:rFonts w:ascii="Simplon Mono" w:eastAsia="Simplon Mono" w:hAnsi="Simplon Mono" w:cs="Simplon Mono"/>
-          <w:color w:val="595959"/>
-        </w:rPr>
-      </w:pPr>
-      <w:r>
-        <w:rPr>
-          <w:rFonts w:ascii="Simplon Mono" w:eastAsia="Simplon Mono" w:hAnsi="Simplon Mono" w:cs="Simplon Mono"/>
-          <w:b/>
-          <w:color w:val="595959"/>
-        </w:rPr>
-        <w:t xml:space="preserve">Backup e Recuperação de Dados: </w:t>
-      </w:r>
-      <w:r>
-        <w:rPr>
-          <w:rFonts w:ascii="Simplon Mono" w:eastAsia="Simplon Mono" w:hAnsi="Simplon Mono" w:cs="Simplon Mono"/>
-          <w:color w:val="595959"/>
-        </w:rPr>
-        <w:t>Implementar um plano de backup para garantir a segurança dos dados e a capacidade de recuperação em caso de falha.</w:t>
-      </w:r>
-    </w:p>
-    <w:p>
-      <w:pPr>
-        <w:spacing w:before="40" w:after="40" w:line="240" w:lineRule="auto"/>
-        <w:ind w:left="426"/>
-        <w:rPr>
-          <w:rFonts w:ascii="Simplon Mono" w:eastAsia="Simplon Mono" w:hAnsi="Simplon Mono" w:cs="Simplon Mono"/>
-          <w:color w:val="595959"/>
-        </w:rPr>
-      </w:pPr>
-      <w:r>
-        <w:rPr>
-          <w:rFonts w:ascii="Simplon Mono" w:eastAsia="Simplon Mono" w:hAnsi="Simplon Mono" w:cs="Simplon Mono"/>
-          <w:b/>
-          <w:color w:val="595959"/>
-        </w:rPr>
-        <w:t xml:space="preserve">Suporte a Dispositivos Móveis: </w:t>
-      </w:r>
-      <w:r>
-        <w:rPr>
-          <w:rFonts w:ascii="Simplon Mono" w:eastAsia="Simplon Mono" w:hAnsi="Simplon Mono" w:cs="Simplon Mono"/>
-          <w:color w:val="595959"/>
-        </w:rPr>
-        <w:t>Garantir que a dashboard seja responsiva para que os usuários possam acessar os dados em dispositivos móveis, como smartphones e tablets.</w:t>
-      </w:r>
     </w:p>
     <w:p>
       <w:pPr>
@@ -1758,6 +1869,7 @@
           <w:color w:val="2F5496"/>
           <w:sz w:val="32"/>
         </w:rPr>
+        <w:lastRenderedPageBreak/>
         <w:t>Restrições</w:t>
       </w:r>
     </w:p>
@@ -1799,16 +1911,43 @@
         <w:rPr>
           <w:rFonts w:ascii="Simplon Mono" w:eastAsia="Simplon Mono" w:hAnsi="Simplon Mono" w:cs="Simplon Mono"/>
           <w:b/>
-          <w:color w:val="595959"/>
-        </w:rPr>
-        <w:t>Interrupções de Conexão à Internet:</w:t>
-      </w:r>
-      <w:r>
-        <w:rPr>
-          <w:rFonts w:ascii="Simplon Mono" w:eastAsia="Simplon Mono" w:hAnsi="Simplon Mono" w:cs="Simplon Mono"/>
-          <w:color w:val="595959"/>
-        </w:rPr>
-        <w:t xml:space="preserve"> A dependência da conexão à internet pode resultar em interrupções no monitoramento em caso de falhas na rede.</w:t>
+          <w:bCs/>
+          <w:color w:val="595959"/>
+        </w:rPr>
+        <w:t>Dependência de Fornecedores de Serviços de Internet:</w:t>
+      </w:r>
+      <w:r>
+        <w:rPr>
+          <w:rFonts w:ascii="Simplon Mono" w:eastAsia="Simplon Mono" w:hAnsi="Simplon Mono" w:cs="Simplon Mono"/>
+          <w:color w:val="595959"/>
+        </w:rPr>
+        <w:t xml:space="preserve"> A operação contínua do sistema depende de fornecedores de serviços de internet externos, e interrupções em seus serviços podem afetar o monitoramento em tempo real.</w:t>
+      </w:r>
+    </w:p>
+    <w:p>
+      <w:pPr>
+        <w:spacing w:before="40" w:after="40" w:line="240" w:lineRule="auto"/>
+        <w:ind w:left="360"/>
+        <w:rPr>
+          <w:rFonts w:ascii="Simplon Mono" w:eastAsia="Simplon Mono" w:hAnsi="Simplon Mono" w:cs="Simplon Mono"/>
+          <w:color w:val="595959"/>
+        </w:rPr>
+      </w:pPr>
+      <w:r>
+        <w:rPr>
+          <w:rFonts w:ascii="Simplon Mono" w:eastAsia="Simplon Mono" w:hAnsi="Simplon Mono" w:cs="Simplon Mono"/>
+          <w:b/>
+          <w:bCs/>
+          <w:color w:val="595959"/>
+        </w:rPr>
+        <w:t xml:space="preserve">Limitações de Largura de Banda da Internet: </w:t>
+      </w:r>
+      <w:r>
+        <w:rPr>
+          <w:rFonts w:ascii="Simplon Mono" w:eastAsia="Simplon Mono" w:hAnsi="Simplon Mono" w:cs="Simplon Mono"/>
+          <w:color w:val="595959"/>
+        </w:rPr>
+        <w:t>A largura de banda da internet disponível nas adegas pode ser limitada, afetando a capacidade de transmitir dados em tempo real de forma eficiente.</w:t>
       </w:r>
     </w:p>
     <w:p>
@@ -1839,7 +1978,6 @@
           <w:color w:val="2F5496"/>
           <w:sz w:val="32"/>
         </w:rPr>
-        <w:lastRenderedPageBreak/>
         <w:t>Anexos</w:t>
       </w:r>
     </w:p>
@@ -1867,9 +2005,9 @@
           <w:noProof/>
         </w:rPr>
         <w:drawing>
-          <wp:inline distT="0" distB="0" distL="0" distR="0" wp14:anchorId="0169E013" wp14:editId="118BC718">
-            <wp:extent cx="5997039" cy="3372277"/>
-            <wp:effectExtent l="0" t="0" r="3810" b="0"/>
+          <wp:inline distT="0" distB="0" distL="0" distR="0" wp14:anchorId="0169E013" wp14:editId="32429FA5">
+            <wp:extent cx="5972529" cy="3371850"/>
+            <wp:effectExtent l="0" t="0" r="9525" b="0"/>
             <wp:docPr id="1826479251" name="Imagem 5" descr="Uma imagem com texto, captura de ecrã, design gráfico, Tipo de letra&#10;&#10;Descrição gerada automaticamente"/>
             <wp:cNvGraphicFramePr>
               <a:graphicFrameLocks xmlns:a="http://schemas.openxmlformats.org/drawingml/2006/main" noChangeAspect="1"/>
@@ -1899,7 +2037,7 @@
                   <pic:spPr bwMode="auto">
                     <a:xfrm>
                       <a:off x="0" y="0"/>
-                      <a:ext cx="6006391" cy="3377536"/>
+                      <a:ext cx="5985517" cy="3379182"/>
                     </a:xfrm>
                     <a:prstGeom prst="rect">
                       <a:avLst/>
@@ -1939,10 +2077,11 @@
         <w:rPr>
           <w:noProof/>
         </w:rPr>
+        <w:lastRenderedPageBreak/>
         <w:drawing>
-          <wp:inline distT="0" distB="0" distL="0" distR="0" wp14:anchorId="55C5FBE3" wp14:editId="709EA779">
-            <wp:extent cx="6017926" cy="3384022"/>
-            <wp:effectExtent l="0" t="0" r="1905" b="6985"/>
+          <wp:inline distT="0" distB="0" distL="0" distR="0" wp14:anchorId="55C5FBE3" wp14:editId="16BB80A3">
+            <wp:extent cx="5972175" cy="3383915"/>
+            <wp:effectExtent l="0" t="0" r="9525" b="6985"/>
             <wp:docPr id="525908885" name="Imagem 4" descr="Uma imagem com texto, captura de ecrã, design gráfico&#10;&#10;Descrição gerada automaticamente"/>
             <wp:cNvGraphicFramePr>
               <a:graphicFrameLocks xmlns:a="http://schemas.openxmlformats.org/drawingml/2006/main" noChangeAspect="1"/>
@@ -1972,7 +2111,7 @@
                   <pic:spPr bwMode="auto">
                     <a:xfrm>
                       <a:off x="0" y="0"/>
-                      <a:ext cx="6030409" cy="3391041"/>
+                      <a:ext cx="5987053" cy="3392345"/>
                     </a:xfrm>
                     <a:prstGeom prst="rect">
                       <a:avLst/>
@@ -2022,12 +2161,11 @@
         <w:rPr>
           <w:noProof/>
         </w:rPr>
-        <w:lastRenderedPageBreak/>
         <w:drawing>
-          <wp:inline distT="0" distB="0" distL="0" distR="0" wp14:anchorId="07FC710E" wp14:editId="30E8DE23">
+          <wp:inline distT="0" distB="0" distL="0" distR="0" wp14:anchorId="0271EAC8" wp14:editId="542669EA">
             <wp:extent cx="6018718" cy="3384467"/>
             <wp:effectExtent l="0" t="0" r="1270" b="6985"/>
-            <wp:docPr id="1476916548" name="Imagem 6"/>
+            <wp:docPr id="3677699" name="Imagem 1"/>
             <wp:cNvGraphicFramePr>
               <a:graphicFrameLocks xmlns:a="http://schemas.openxmlformats.org/drawingml/2006/main" noChangeAspect="1"/>
             </wp:cNvGraphicFramePr>
@@ -2035,7 +2173,7 @@
               <a:graphicData uri="http://schemas.openxmlformats.org/drawingml/2006/picture">
                 <pic:pic xmlns:pic="http://schemas.openxmlformats.org/drawingml/2006/picture">
                   <pic:nvPicPr>
-                    <pic:cNvPr id="0" name="Picture 12"/>
+                    <pic:cNvPr id="0" name="Picture 1"/>
                     <pic:cNvPicPr>
                       <a:picLocks noChangeAspect="1" noChangeArrowheads="1"/>
                     </pic:cNvPicPr>
@@ -2056,7 +2194,7 @@
                   <pic:spPr bwMode="auto">
                     <a:xfrm>
                       <a:off x="0" y="0"/>
-                      <a:ext cx="6021994" cy="3386309"/>
+                      <a:ext cx="6024235" cy="3387570"/>
                     </a:xfrm>
                     <a:prstGeom prst="rect">
                       <a:avLst/>
@@ -2088,6 +2226,7 @@
           <w:noProof/>
           <w:color w:val="595959"/>
         </w:rPr>
+        <w:lastRenderedPageBreak/>
         <w:drawing>
           <wp:inline distT="0" distB="0" distL="0" distR="0" wp14:anchorId="1ED1B815" wp14:editId="03F3B41B">
             <wp:extent cx="5400040" cy="2785745"/>
@@ -2708,7 +2847,6 @@
   <w:style w:type="character" w:default="1" w:styleId="Tipodeletrapredefinidodopargrafo">
     <w:name w:val="Default Paragraph Font"/>
     <w:uiPriority w:val="1"/>
-    <w:semiHidden/>
     <w:unhideWhenUsed/>
   </w:style>
   <w:style w:type="table" w:default="1" w:styleId="Tabelanormal">

</xml_diff>

<commit_message>
alterei o diagrama de solução, retirei uma seta que estava na nuvem
</commit_message>
<xml_diff>
--- a/Entregáveis/Tecnologia da Informação/DocumentacaoWineTech.docx
+++ b/Entregáveis/Tecnologia da Informação/DocumentacaoWineTech.docx
@@ -1586,15 +1586,7 @@
           <w:bCs/>
           <w:color w:val="595959"/>
         </w:rPr>
-        <w:t xml:space="preserve"> para que os usuários possam obter assistência técnica e solucionar dúvidas e problemas relacionados ao sistema</w:t>
-      </w:r>
-      <w:r>
-        <w:rPr>
-          <w:rFonts w:ascii="Simplon Mono" w:eastAsia="Simplon Mono" w:hAnsi="Simplon Mono" w:cs="Simplon Mono"/>
-          <w:bCs/>
-          <w:color w:val="595959"/>
-        </w:rPr>
-        <w:t>.</w:t>
+        <w:t xml:space="preserve"> para que os usuários possam obter assistência técnica e solucionar dúvidas e problemas relacionados ao sistema.</w:t>
       </w:r>
     </w:p>
     <w:p>
@@ -2162,10 +2154,10 @@
           <w:noProof/>
         </w:rPr>
         <w:drawing>
-          <wp:inline distT="0" distB="0" distL="0" distR="0" wp14:anchorId="0271EAC8" wp14:editId="542669EA">
-            <wp:extent cx="6018718" cy="3384467"/>
-            <wp:effectExtent l="0" t="0" r="1270" b="6985"/>
-            <wp:docPr id="3677699" name="Imagem 1"/>
+          <wp:inline distT="0" distB="0" distL="0" distR="0" wp14:anchorId="1B25A794" wp14:editId="2256E94B">
+            <wp:extent cx="5976482" cy="3360717"/>
+            <wp:effectExtent l="0" t="0" r="5715" b="0"/>
+            <wp:docPr id="108586149" name="Imagem 1" descr="Uma imagem com texto, captura de ecrã, diagrama, mapa&#10;&#10;Descrição gerada automaticamente"/>
             <wp:cNvGraphicFramePr>
               <a:graphicFrameLocks xmlns:a="http://schemas.openxmlformats.org/drawingml/2006/main" noChangeAspect="1"/>
             </wp:cNvGraphicFramePr>
@@ -2173,7 +2165,7 @@
               <a:graphicData uri="http://schemas.openxmlformats.org/drawingml/2006/picture">
                 <pic:pic xmlns:pic="http://schemas.openxmlformats.org/drawingml/2006/picture">
                   <pic:nvPicPr>
-                    <pic:cNvPr id="0" name="Picture 1"/>
+                    <pic:cNvPr id="108586149" name="Imagem 1" descr="Uma imagem com texto, captura de ecrã, diagrama, mapa&#10;&#10;Descrição gerada automaticamente"/>
                     <pic:cNvPicPr>
                       <a:picLocks noChangeAspect="1" noChangeArrowheads="1"/>
                     </pic:cNvPicPr>
@@ -2194,7 +2186,7 @@
                   <pic:spPr bwMode="auto">
                     <a:xfrm>
                       <a:off x="0" y="0"/>
-                      <a:ext cx="6024235" cy="3387570"/>
+                      <a:ext cx="5992675" cy="3369823"/>
                     </a:xfrm>
                     <a:prstGeom prst="rect">
                       <a:avLst/>
@@ -2847,6 +2839,7 @@
   <w:style w:type="character" w:default="1" w:styleId="Tipodeletrapredefinidodopargrafo">
     <w:name w:val="Default Paragraph Font"/>
     <w:uiPriority w:val="1"/>
+    <w:semiHidden/>
     <w:unhideWhenUsed/>
   </w:style>
   <w:style w:type="table" w:default="1" w:styleId="Tabelanormal">

</xml_diff>

<commit_message>
adicionei sistemas operacionais no diagrama de solução e mudei a forma de circulo por nuvem
</commit_message>
<xml_diff>
--- a/Entregáveis/Tecnologia da Informação/DocumentacaoWineTech.docx
+++ b/Entregáveis/Tecnologia da Informação/DocumentacaoWineTech.docx
@@ -2154,10 +2154,10 @@
           <w:noProof/>
         </w:rPr>
         <w:drawing>
-          <wp:inline distT="0" distB="0" distL="0" distR="0" wp14:anchorId="1B25A794" wp14:editId="2256E94B">
-            <wp:extent cx="5976482" cy="3360717"/>
-            <wp:effectExtent l="0" t="0" r="5715" b="0"/>
-            <wp:docPr id="108586149" name="Imagem 1" descr="Uma imagem com texto, captura de ecrã, diagrama, mapa&#10;&#10;Descrição gerada automaticamente"/>
+          <wp:inline distT="0" distB="0" distL="0" distR="0" wp14:anchorId="2E96CD35" wp14:editId="3576C0E4">
+            <wp:extent cx="6060955" cy="3408218"/>
+            <wp:effectExtent l="0" t="0" r="0" b="1905"/>
+            <wp:docPr id="1064054736" name="Imagem 2" descr="Uma imagem com texto, captura de ecrã, mapa, Tipo de letra&#10;&#10;Descrição gerada automaticamente"/>
             <wp:cNvGraphicFramePr>
               <a:graphicFrameLocks xmlns:a="http://schemas.openxmlformats.org/drawingml/2006/main" noChangeAspect="1"/>
             </wp:cNvGraphicFramePr>
@@ -2165,7 +2165,7 @@
               <a:graphicData uri="http://schemas.openxmlformats.org/drawingml/2006/picture">
                 <pic:pic xmlns:pic="http://schemas.openxmlformats.org/drawingml/2006/picture">
                   <pic:nvPicPr>
-                    <pic:cNvPr id="108586149" name="Imagem 1" descr="Uma imagem com texto, captura de ecrã, diagrama, mapa&#10;&#10;Descrição gerada automaticamente"/>
+                    <pic:cNvPr id="1064054736" name="Imagem 2" descr="Uma imagem com texto, captura de ecrã, mapa, Tipo de letra&#10;&#10;Descrição gerada automaticamente"/>
                     <pic:cNvPicPr>
                       <a:picLocks noChangeAspect="1" noChangeArrowheads="1"/>
                     </pic:cNvPicPr>
@@ -2186,7 +2186,7 @@
                   <pic:spPr bwMode="auto">
                     <a:xfrm>
                       <a:off x="0" y="0"/>
-                      <a:ext cx="5992675" cy="3369823"/>
+                      <a:ext cx="6065749" cy="3410914"/>
                     </a:xfrm>
                     <a:prstGeom prst="rect">
                       <a:avLst/>

</xml_diff>

<commit_message>
Atualização de diagrama de solução de negócio
</commit_message>
<xml_diff>
--- a/Entregáveis/Tecnologia da Informação/DocumentacaoWineTech.docx
+++ b/Entregáveis/Tecnologia da Informação/DocumentacaoWineTech.docx
@@ -1,6 +1,6 @@
 
 <file path=word/document.xml><?xml version="1.0" encoding="utf-8"?>
-<w:document xmlns:wpc="http://schemas.microsoft.com/office/word/2010/wordprocessingCanvas" xmlns:cx="http://schemas.microsoft.com/office/drawing/2014/chartex" xmlns:cx1="http://schemas.microsoft.com/office/drawing/2015/9/8/chartex" xmlns:cx2="http://schemas.microsoft.com/office/drawing/2015/10/21/chartex" xmlns:cx3="http://schemas.microsoft.com/office/drawing/2016/5/9/chartex" xmlns:cx4="http://schemas.microsoft.com/office/drawing/2016/5/10/chartex" xmlns:cx5="http://schemas.microsoft.com/office/drawing/2016/5/11/chartex" xmlns:cx6="http://schemas.microsoft.com/office/drawing/2016/5/12/chartex" xmlns:cx7="http://schemas.microsoft.com/office/drawing/2016/5/13/chartex" xmlns:cx8="http://schemas.microsoft.com/office/drawing/2016/5/14/chartex" xmlns:mc="http://schemas.openxmlformats.org/markup-compatibility/2006" xmlns:aink="http://schemas.microsoft.com/office/drawing/2016/ink" xmlns:am3d="http://schemas.microsoft.com/office/drawing/2017/model3d" xmlns:o="urn:schemas-microsoft-com:office:office" xmlns:oel="http://schemas.microsoft.com/office/2019/extlst" xmlns:r="http://schemas.openxmlformats.org/officeDocument/2006/relationships" xmlns:m="http://schemas.openxmlformats.org/officeDocument/2006/math" xmlns:v="urn:schemas-microsoft-com:vml" xmlns:wp14="http://schemas.microsoft.com/office/word/2010/wordprocessingDrawing" xmlns:wp="http://schemas.openxmlformats.org/drawingml/2006/wordprocessingDrawing" xmlns:w10="urn:schemas-microsoft-com:office:word" xmlns:w="http://schemas.openxmlformats.org/wordprocessingml/2006/main" xmlns:w14="http://schemas.microsoft.com/office/word/2010/wordml" xmlns:w15="http://schemas.microsoft.com/office/word/2012/wordml" xmlns:w16cex="http://schemas.microsoft.com/office/word/2018/wordml/cex" xmlns:w16cid="http://schemas.microsoft.com/office/word/2016/wordml/cid" xmlns:w16="http://schemas.microsoft.com/office/word/2018/wordml" xmlns:w16sdtdh="http://schemas.microsoft.com/office/word/2020/wordml/sdtdatahash" xmlns:w16se="http://schemas.microsoft.com/office/word/2015/wordml/symex" xmlns:wpg="http://schemas.microsoft.com/office/word/2010/wordprocessingGroup" xmlns:wpi="http://schemas.microsoft.com/office/word/2010/wordprocessingInk" xmlns:wne="http://schemas.microsoft.com/office/word/2006/wordml" xmlns:wps="http://schemas.microsoft.com/office/word/2010/wordprocessingShape" mc:Ignorable="w14 w15 w16se w16cid w16 w16cex w16sdtdh wp14">
+<w:document xmlns:wpc="http://schemas.microsoft.com/office/word/2010/wordprocessingCanvas" xmlns:cx="http://schemas.microsoft.com/office/drawing/2014/chartex" xmlns:mc="http://schemas.openxmlformats.org/markup-compatibility/2006" xmlns:o="urn:schemas-microsoft-com:office:office" xmlns:r="http://schemas.openxmlformats.org/officeDocument/2006/relationships" xmlns:m="http://schemas.openxmlformats.org/officeDocument/2006/math" xmlns:v="urn:schemas-microsoft-com:vml" xmlns:wp14="http://schemas.microsoft.com/office/word/2010/wordprocessingDrawing" xmlns:wp="http://schemas.openxmlformats.org/drawingml/2006/wordprocessingDrawing" xmlns:w10="urn:schemas-microsoft-com:office:word" xmlns:w="http://schemas.openxmlformats.org/wordprocessingml/2006/main" xmlns:w14="http://schemas.microsoft.com/office/word/2010/wordml" xmlns:w15="http://schemas.microsoft.com/office/word/2012/wordml" xmlns:w16se="http://schemas.microsoft.com/office/word/2015/wordml/symex" xmlns:wpg="http://schemas.microsoft.com/office/word/2010/wordprocessingGroup" xmlns:wpi="http://schemas.microsoft.com/office/word/2010/wordprocessingInk" xmlns:wne="http://schemas.microsoft.com/office/word/2006/wordml" xmlns:wps="http://schemas.microsoft.com/office/word/2010/wordprocessingShape" mc:Ignorable="w14 w15 w16se wp14">
   <w:body>
     <w:p>
       <w:pPr>
@@ -652,8 +652,16 @@
         <w:rPr>
           <w:rFonts w:ascii="Simplon Mono" w:eastAsia="Simplon Mono" w:hAnsi="Simplon Mono" w:cs="Simplon Mono"/>
           <w:color w:val="595959"/>
-        </w:rPr>
-      </w:pPr>
+          <w:vertAlign w:val="subscript"/>
+        </w:rPr>
+      </w:pPr>
+      <w:r>
+        <w:rPr>
+          <w:rFonts w:ascii="Simplon Mono" w:eastAsia="Simplon Mono" w:hAnsi="Simplon Mono" w:cs="Simplon Mono"/>
+          <w:color w:val="595959"/>
+        </w:rPr>
+        <w:softHyphen/>
+      </w:r>
     </w:p>
     <w:p>
       <w:pPr>
@@ -729,7 +737,28 @@
           <w:rFonts w:ascii="Simplon Mono" w:eastAsia="Simplon Mono" w:hAnsi="Simplon Mono" w:cs="Simplon Mono"/>
           <w:color w:val="595959"/>
         </w:rPr>
-        <w:t>O controle de umidade também desempenha um papel significativo no armazenamento de vinhos. Umidade inadequada pode causar problemas como rolhas ressecadas ou mofadas, o que pode comprometer a qualidade do vinho. Um ambiente muito úmido pode até levar à deterioração dos rótulos e ao crescimento de fungos nas garrafas. Manter a umidade ideal, geralmente em torno de 70 e 80%, é essencial para garantir que o vinho seja preservado em condições ideais.</w:t>
+        <w:t xml:space="preserve">O controle de umidade também desempenha um papel significativo no armazenamento de vinhos. Umidade inadequada pode causar problemas como rolhas ressecadas ou mofadas, o que pode comprometer a qualidade do vinho. Um ambiente muito úmido pode até levar à deterioração dos rótulos e ao crescimento de fungos nas garrafas. Manter a umidade ideal, </w:t>
+      </w:r>
+      <w:r>
+        <w:rPr>
+          <w:rFonts w:ascii="Simplon Mono" w:eastAsia="Simplon Mono" w:hAnsi="Simplon Mono" w:cs="Simplon Mono"/>
+          <w:color w:val="595959"/>
+        </w:rPr>
+        <w:softHyphen/>
+      </w:r>
+      <w:r>
+        <w:rPr>
+          <w:rFonts w:ascii="Simplon Mono" w:eastAsia="Simplon Mono" w:hAnsi="Simplon Mono" w:cs="Simplon Mono"/>
+          <w:color w:val="595959"/>
+        </w:rPr>
+        <w:softHyphen/>
+      </w:r>
+      <w:r>
+        <w:rPr>
+          <w:rFonts w:ascii="Simplon Mono" w:eastAsia="Simplon Mono" w:hAnsi="Simplon Mono" w:cs="Simplon Mono"/>
+          <w:color w:val="595959"/>
+        </w:rPr>
+        <w:t>geralmente em torno de 70 e 80%, é essencial para garantir que o vinho seja preservado em condições ideais.</w:t>
       </w:r>
     </w:p>
     <w:p>
@@ -1349,7 +1378,7 @@
     <w:p>
       <w:pPr>
         <w:spacing w:before="40" w:after="40" w:line="240" w:lineRule="auto"/>
-        <w:ind w:left="284"/>
+        <w:ind w:left="708"/>
         <w:rPr>
           <w:rFonts w:ascii="Simplon Mono" w:eastAsia="Simplon Mono" w:hAnsi="Simplon Mono" w:cs="Simplon Mono"/>
           <w:color w:val="595959"/>
@@ -1368,8 +1397,17 @@
           <w:rFonts w:ascii="Simplon Mono" w:eastAsia="Simplon Mono" w:hAnsi="Simplon Mono" w:cs="Simplon Mono"/>
           <w:color w:val="595959"/>
         </w:rPr>
-        <w:t>O sistema deve ser capaz de definir limites de temperatura e umidade aceitáveis e enviar notificações de alerta quando esses limites forem excedidos.</w:t>
-      </w:r>
+        <w:t xml:space="preserve">O sistema deve ser capaz de definir limites de temperatura e umidade aceitáveis e enviar notificações de alerta quando esses limites forem </w:t>
+      </w:r>
+      <w:bookmarkStart w:id="0" w:name="_GoBack"/>
+      <w:r>
+        <w:rPr>
+          <w:rFonts w:ascii="Simplon Mono" w:eastAsia="Simplon Mono" w:hAnsi="Simplon Mono" w:cs="Simplon Mono"/>
+          <w:color w:val="595959"/>
+        </w:rPr>
+        <w:t>excedidos.</w:t>
+      </w:r>
+      <w:bookmarkEnd w:id="0"/>
     </w:p>
     <w:p>
       <w:pPr>
@@ -2149,76 +2187,22 @@
           <w:color w:val="595959"/>
         </w:rPr>
       </w:pPr>
-      <w:r>
-        <w:rPr>
+    </w:p>
+    <w:p>
+      <w:pPr>
+        <w:spacing w:before="40" w:after="40" w:line="240" w:lineRule="auto"/>
+        <w:ind w:left="360"/>
+        <w:rPr>
+          <w:rFonts w:ascii="Simplon Mono" w:eastAsia="Simplon Mono" w:hAnsi="Simplon Mono" w:cs="Simplon Mono"/>
+          <w:color w:val="595959"/>
+        </w:rPr>
+      </w:pPr>
+      <w:r>
+        <w:rPr>
+          <w:rFonts w:ascii="Simplon Mono" w:eastAsia="Simplon Mono" w:hAnsi="Simplon Mono" w:cs="Simplon Mono"/>
           <w:noProof/>
-        </w:rPr>
-        <w:drawing>
-          <wp:inline distT="0" distB="0" distL="0" distR="0" wp14:anchorId="2E96CD35" wp14:editId="3576C0E4">
-            <wp:extent cx="6060955" cy="3408218"/>
-            <wp:effectExtent l="0" t="0" r="0" b="1905"/>
-            <wp:docPr id="1064054736" name="Imagem 2" descr="Uma imagem com texto, captura de ecrã, mapa, Tipo de letra&#10;&#10;Descrição gerada automaticamente"/>
-            <wp:cNvGraphicFramePr>
-              <a:graphicFrameLocks xmlns:a="http://schemas.openxmlformats.org/drawingml/2006/main" noChangeAspect="1"/>
-            </wp:cNvGraphicFramePr>
-            <a:graphic xmlns:a="http://schemas.openxmlformats.org/drawingml/2006/main">
-              <a:graphicData uri="http://schemas.openxmlformats.org/drawingml/2006/picture">
-                <pic:pic xmlns:pic="http://schemas.openxmlformats.org/drawingml/2006/picture">
-                  <pic:nvPicPr>
-                    <pic:cNvPr id="1064054736" name="Imagem 2" descr="Uma imagem com texto, captura de ecrã, mapa, Tipo de letra&#10;&#10;Descrição gerada automaticamente"/>
-                    <pic:cNvPicPr>
-                      <a:picLocks noChangeAspect="1" noChangeArrowheads="1"/>
-                    </pic:cNvPicPr>
-                  </pic:nvPicPr>
-                  <pic:blipFill>
-                    <a:blip r:embed="rId9" cstate="print">
-                      <a:extLst>
-                        <a:ext uri="{28A0092B-C50C-407E-A947-70E740481C1C}">
-                          <a14:useLocalDpi xmlns:a14="http://schemas.microsoft.com/office/drawing/2010/main" val="0"/>
-                        </a:ext>
-                      </a:extLst>
-                    </a:blip>
-                    <a:srcRect/>
-                    <a:stretch>
-                      <a:fillRect/>
-                    </a:stretch>
-                  </pic:blipFill>
-                  <pic:spPr bwMode="auto">
-                    <a:xfrm>
-                      <a:off x="0" y="0"/>
-                      <a:ext cx="6065749" cy="3410914"/>
-                    </a:xfrm>
-                    <a:prstGeom prst="rect">
-                      <a:avLst/>
-                    </a:prstGeom>
-                    <a:noFill/>
-                    <a:ln>
-                      <a:noFill/>
-                    </a:ln>
-                  </pic:spPr>
-                </pic:pic>
-              </a:graphicData>
-            </a:graphic>
-          </wp:inline>
-        </w:drawing>
-      </w:r>
-    </w:p>
-    <w:p>
-      <w:pPr>
-        <w:spacing w:before="40" w:after="40" w:line="240" w:lineRule="auto"/>
-        <w:ind w:left="360"/>
-        <w:rPr>
-          <w:rFonts w:ascii="Simplon Mono" w:eastAsia="Simplon Mono" w:hAnsi="Simplon Mono" w:cs="Simplon Mono"/>
-          <w:color w:val="595959"/>
-        </w:rPr>
-      </w:pPr>
-      <w:r>
-        <w:rPr>
-          <w:rFonts w:ascii="Simplon Mono" w:eastAsia="Simplon Mono" w:hAnsi="Simplon Mono" w:cs="Simplon Mono"/>
-          <w:noProof/>
-          <w:color w:val="595959"/>
-        </w:rPr>
-        <w:lastRenderedPageBreak/>
+          <w:color w:val="595959"/>
+        </w:rPr>
         <w:drawing>
           <wp:inline distT="0" distB="0" distL="0" distR="0" wp14:anchorId="1ED1B815" wp14:editId="03F3B41B">
             <wp:extent cx="5400040" cy="2785745"/>
@@ -2235,7 +2219,7 @@
                     <pic:cNvPicPr/>
                   </pic:nvPicPr>
                   <pic:blipFill>
-                    <a:blip r:embed="rId10">
+                    <a:blip r:embed="rId9">
                       <a:extLst>
                         <a:ext uri="{28A0092B-C50C-407E-A947-70E740481C1C}">
                           <a14:useLocalDpi xmlns:a14="http://schemas.microsoft.com/office/drawing/2010/main" val="0"/>
@@ -2262,6 +2246,75 @@
         </w:drawing>
       </w:r>
     </w:p>
+    <w:p>
+      <w:pPr>
+        <w:spacing w:before="40" w:after="40" w:line="240" w:lineRule="auto"/>
+        <w:ind w:left="360"/>
+        <w:rPr>
+          <w:rFonts w:ascii="Simplon Mono" w:eastAsia="Simplon Mono" w:hAnsi="Simplon Mono" w:cs="Simplon Mono"/>
+          <w:color w:val="595959"/>
+        </w:rPr>
+      </w:pPr>
+    </w:p>
+    <w:p>
+      <w:pPr>
+        <w:spacing w:before="40" w:after="40" w:line="240" w:lineRule="auto"/>
+        <w:ind w:left="360"/>
+        <w:rPr>
+          <w:rFonts w:ascii="Simplon Mono" w:eastAsia="Simplon Mono" w:hAnsi="Simplon Mono" w:cs="Simplon Mono"/>
+          <w:color w:val="595959"/>
+        </w:rPr>
+      </w:pPr>
+      <w:r>
+        <w:rPr>
+          <w:rFonts w:ascii="Simplon Mono" w:eastAsia="Simplon Mono" w:hAnsi="Simplon Mono" w:cs="Simplon Mono"/>
+          <w:noProof/>
+          <w:color w:val="595959"/>
+        </w:rPr>
+        <w:lastRenderedPageBreak/>
+        <w:drawing>
+          <wp:inline distT="0" distB="0" distL="0" distR="0" wp14:anchorId="212F7379" wp14:editId="71A67F3E">
+            <wp:extent cx="5400040" cy="3037840"/>
+            <wp:effectExtent l="0" t="0" r="0" b="0"/>
+            <wp:docPr id="1" name="Imagem 1"/>
+            <wp:cNvGraphicFramePr>
+              <a:graphicFrameLocks xmlns:a="http://schemas.openxmlformats.org/drawingml/2006/main" noChangeAspect="1"/>
+            </wp:cNvGraphicFramePr>
+            <a:graphic xmlns:a="http://schemas.openxmlformats.org/drawingml/2006/main">
+              <a:graphicData uri="http://schemas.openxmlformats.org/drawingml/2006/picture">
+                <pic:pic xmlns:pic="http://schemas.openxmlformats.org/drawingml/2006/picture">
+                  <pic:nvPicPr>
+                    <pic:cNvPr id="1" name="WhatsApp Image 2023-11-29 at 19.41.40.jpeg"/>
+                    <pic:cNvPicPr/>
+                  </pic:nvPicPr>
+                  <pic:blipFill>
+                    <a:blip r:embed="rId10" cstate="print">
+                      <a:extLst>
+                        <a:ext uri="{28A0092B-C50C-407E-A947-70E740481C1C}">
+                          <a14:useLocalDpi xmlns:a14="http://schemas.microsoft.com/office/drawing/2010/main" val="0"/>
+                        </a:ext>
+                      </a:extLst>
+                    </a:blip>
+                    <a:stretch>
+                      <a:fillRect/>
+                    </a:stretch>
+                  </pic:blipFill>
+                  <pic:spPr>
+                    <a:xfrm>
+                      <a:off x="0" y="0"/>
+                      <a:ext cx="5400040" cy="3037840"/>
+                    </a:xfrm>
+                    <a:prstGeom prst="rect">
+                      <a:avLst/>
+                    </a:prstGeom>
+                  </pic:spPr>
+                </pic:pic>
+              </a:graphicData>
+            </a:graphic>
+          </wp:inline>
+        </w:drawing>
+      </w:r>
+    </w:p>
     <w:sectPr>
       <w:pgSz w:w="11906" w:h="16838"/>
       <w:pgMar w:top="1417" w:right="1701" w:bottom="1417" w:left="1701" w:header="708" w:footer="708" w:gutter="0"/>
@@ -2273,7 +2326,7 @@
 </file>
 
 <file path=word/endnotes.xml><?xml version="1.0" encoding="utf-8"?>
-<w:endnotes xmlns:wpc="http://schemas.microsoft.com/office/word/2010/wordprocessingCanvas" xmlns:cx="http://schemas.microsoft.com/office/drawing/2014/chartex" xmlns:cx1="http://schemas.microsoft.com/office/drawing/2015/9/8/chartex" xmlns:cx2="http://schemas.microsoft.com/office/drawing/2015/10/21/chartex" xmlns:cx3="http://schemas.microsoft.com/office/drawing/2016/5/9/chartex" xmlns:cx4="http://schemas.microsoft.com/office/drawing/2016/5/10/chartex" xmlns:cx5="http://schemas.microsoft.com/office/drawing/2016/5/11/chartex" xmlns:cx6="http://schemas.microsoft.com/office/drawing/2016/5/12/chartex" xmlns:cx7="http://schemas.microsoft.com/office/drawing/2016/5/13/chartex" xmlns:cx8="http://schemas.microsoft.com/office/drawing/2016/5/14/chartex" xmlns:mc="http://schemas.openxmlformats.org/markup-compatibility/2006" xmlns:aink="http://schemas.microsoft.com/office/drawing/2016/ink" xmlns:am3d="http://schemas.microsoft.com/office/drawing/2017/model3d" xmlns:o="urn:schemas-microsoft-com:office:office" xmlns:oel="http://schemas.microsoft.com/office/2019/extlst" xmlns:r="http://schemas.openxmlformats.org/officeDocument/2006/relationships" xmlns:m="http://schemas.openxmlformats.org/officeDocument/2006/math" xmlns:v="urn:schemas-microsoft-com:vml" xmlns:wp14="http://schemas.microsoft.com/office/word/2010/wordprocessingDrawing" xmlns:wp="http://schemas.openxmlformats.org/drawingml/2006/wordprocessingDrawing" xmlns:w10="urn:schemas-microsoft-com:office:word" xmlns:w="http://schemas.openxmlformats.org/wordprocessingml/2006/main" xmlns:w14="http://schemas.microsoft.com/office/word/2010/wordml" xmlns:w15="http://schemas.microsoft.com/office/word/2012/wordml" xmlns:w16cex="http://schemas.microsoft.com/office/word/2018/wordml/cex" xmlns:w16cid="http://schemas.microsoft.com/office/word/2016/wordml/cid" xmlns:w16="http://schemas.microsoft.com/office/word/2018/wordml" xmlns:w16sdtdh="http://schemas.microsoft.com/office/word/2020/wordml/sdtdatahash" xmlns:w16se="http://schemas.microsoft.com/office/word/2015/wordml/symex" xmlns:wpg="http://schemas.microsoft.com/office/word/2010/wordprocessingGroup" xmlns:wpi="http://schemas.microsoft.com/office/word/2010/wordprocessingInk" xmlns:wne="http://schemas.microsoft.com/office/word/2006/wordml" xmlns:wps="http://schemas.microsoft.com/office/word/2010/wordprocessingShape" mc:Ignorable="w14 w15 w16se w16cid w16 w16cex w16sdtdh wp14">
+<w:endnotes xmlns:wpc="http://schemas.microsoft.com/office/word/2010/wordprocessingCanvas" xmlns:cx="http://schemas.microsoft.com/office/drawing/2014/chartex" xmlns:mc="http://schemas.openxmlformats.org/markup-compatibility/2006" xmlns:o="urn:schemas-microsoft-com:office:office" xmlns:r="http://schemas.openxmlformats.org/officeDocument/2006/relationships" xmlns:m="http://schemas.openxmlformats.org/officeDocument/2006/math" xmlns:v="urn:schemas-microsoft-com:vml" xmlns:wp14="http://schemas.microsoft.com/office/word/2010/wordprocessingDrawing" xmlns:wp="http://schemas.openxmlformats.org/drawingml/2006/wordprocessingDrawing" xmlns:w10="urn:schemas-microsoft-com:office:word" xmlns:w="http://schemas.openxmlformats.org/wordprocessingml/2006/main" xmlns:w14="http://schemas.microsoft.com/office/word/2010/wordml" xmlns:w15="http://schemas.microsoft.com/office/word/2012/wordml" xmlns:w16se="http://schemas.microsoft.com/office/word/2015/wordml/symex" xmlns:wpg="http://schemas.microsoft.com/office/word/2010/wordprocessingGroup" xmlns:wpi="http://schemas.microsoft.com/office/word/2010/wordprocessingInk" xmlns:wne="http://schemas.microsoft.com/office/word/2006/wordml" xmlns:wps="http://schemas.microsoft.com/office/word/2010/wordprocessingShape" mc:Ignorable="w14 w15 w16se wp14">
   <w:endnote w:type="separator" w:id="-1">
     <w:p>
       <w:pPr>
@@ -2298,7 +2351,7 @@
 </file>
 
 <file path=word/footnotes.xml><?xml version="1.0" encoding="utf-8"?>
-<w:footnotes xmlns:wpc="http://schemas.microsoft.com/office/word/2010/wordprocessingCanvas" xmlns:cx="http://schemas.microsoft.com/office/drawing/2014/chartex" xmlns:cx1="http://schemas.microsoft.com/office/drawing/2015/9/8/chartex" xmlns:cx2="http://schemas.microsoft.com/office/drawing/2015/10/21/chartex" xmlns:cx3="http://schemas.microsoft.com/office/drawing/2016/5/9/chartex" xmlns:cx4="http://schemas.microsoft.com/office/drawing/2016/5/10/chartex" xmlns:cx5="http://schemas.microsoft.com/office/drawing/2016/5/11/chartex" xmlns:cx6="http://schemas.microsoft.com/office/drawing/2016/5/12/chartex" xmlns:cx7="http://schemas.microsoft.com/office/drawing/2016/5/13/chartex" xmlns:cx8="http://schemas.microsoft.com/office/drawing/2016/5/14/chartex" xmlns:mc="http://schemas.openxmlformats.org/markup-compatibility/2006" xmlns:aink="http://schemas.microsoft.com/office/drawing/2016/ink" xmlns:am3d="http://schemas.microsoft.com/office/drawing/2017/model3d" xmlns:o="urn:schemas-microsoft-com:office:office" xmlns:oel="http://schemas.microsoft.com/office/2019/extlst" xmlns:r="http://schemas.openxmlformats.org/officeDocument/2006/relationships" xmlns:m="http://schemas.openxmlformats.org/officeDocument/2006/math" xmlns:v="urn:schemas-microsoft-com:vml" xmlns:wp14="http://schemas.microsoft.com/office/word/2010/wordprocessingDrawing" xmlns:wp="http://schemas.openxmlformats.org/drawingml/2006/wordprocessingDrawing" xmlns:w10="urn:schemas-microsoft-com:office:word" xmlns:w="http://schemas.openxmlformats.org/wordprocessingml/2006/main" xmlns:w14="http://schemas.microsoft.com/office/word/2010/wordml" xmlns:w15="http://schemas.microsoft.com/office/word/2012/wordml" xmlns:w16cex="http://schemas.microsoft.com/office/word/2018/wordml/cex" xmlns:w16cid="http://schemas.microsoft.com/office/word/2016/wordml/cid" xmlns:w16="http://schemas.microsoft.com/office/word/2018/wordml" xmlns:w16sdtdh="http://schemas.microsoft.com/office/word/2020/wordml/sdtdatahash" xmlns:w16se="http://schemas.microsoft.com/office/word/2015/wordml/symex" xmlns:wpg="http://schemas.microsoft.com/office/word/2010/wordprocessingGroup" xmlns:wpi="http://schemas.microsoft.com/office/word/2010/wordprocessingInk" xmlns:wne="http://schemas.microsoft.com/office/word/2006/wordml" xmlns:wps="http://schemas.microsoft.com/office/word/2010/wordprocessingShape" mc:Ignorable="w14 w15 w16se w16cid w16 w16cex w16sdtdh wp14">
+<w:footnotes xmlns:wpc="http://schemas.microsoft.com/office/word/2010/wordprocessingCanvas" xmlns:cx="http://schemas.microsoft.com/office/drawing/2014/chartex" xmlns:mc="http://schemas.openxmlformats.org/markup-compatibility/2006" xmlns:o="urn:schemas-microsoft-com:office:office" xmlns:r="http://schemas.openxmlformats.org/officeDocument/2006/relationships" xmlns:m="http://schemas.openxmlformats.org/officeDocument/2006/math" xmlns:v="urn:schemas-microsoft-com:vml" xmlns:wp14="http://schemas.microsoft.com/office/word/2010/wordprocessingDrawing" xmlns:wp="http://schemas.openxmlformats.org/drawingml/2006/wordprocessingDrawing" xmlns:w10="urn:schemas-microsoft-com:office:word" xmlns:w="http://schemas.openxmlformats.org/wordprocessingml/2006/main" xmlns:w14="http://schemas.microsoft.com/office/word/2010/wordml" xmlns:w15="http://schemas.microsoft.com/office/word/2012/wordml" xmlns:w16se="http://schemas.microsoft.com/office/word/2015/wordml/symex" xmlns:wpg="http://schemas.microsoft.com/office/word/2010/wordprocessingGroup" xmlns:wpi="http://schemas.microsoft.com/office/word/2010/wordprocessingInk" xmlns:wne="http://schemas.microsoft.com/office/word/2006/wordml" xmlns:wps="http://schemas.microsoft.com/office/word/2010/wordprocessingShape" mc:Ignorable="w14 w15 w16se wp14">
   <w:footnote w:type="separator" w:id="-1">
     <w:p>
       <w:pPr>
@@ -2323,7 +2376,7 @@
 </file>
 
 <file path=word/numbering.xml><?xml version="1.0" encoding="utf-8"?>
-<w:numbering xmlns:wpc="http://schemas.microsoft.com/office/word/2010/wordprocessingCanvas" xmlns:cx="http://schemas.microsoft.com/office/drawing/2014/chartex" xmlns:cx1="http://schemas.microsoft.com/office/drawing/2015/9/8/chartex" xmlns:cx2="http://schemas.microsoft.com/office/drawing/2015/10/21/chartex" xmlns:cx3="http://schemas.microsoft.com/office/drawing/2016/5/9/chartex" xmlns:cx4="http://schemas.microsoft.com/office/drawing/2016/5/10/chartex" xmlns:cx5="http://schemas.microsoft.com/office/drawing/2016/5/11/chartex" xmlns:cx6="http://schemas.microsoft.com/office/drawing/2016/5/12/chartex" xmlns:cx7="http://schemas.microsoft.com/office/drawing/2016/5/13/chartex" xmlns:cx8="http://schemas.microsoft.com/office/drawing/2016/5/14/chartex" xmlns:mc="http://schemas.openxmlformats.org/markup-compatibility/2006" xmlns:aink="http://schemas.microsoft.com/office/drawing/2016/ink" xmlns:am3d="http://schemas.microsoft.com/office/drawing/2017/model3d" xmlns:o="urn:schemas-microsoft-com:office:office" xmlns:oel="http://schemas.microsoft.com/office/2019/extlst" xmlns:r="http://schemas.openxmlformats.org/officeDocument/2006/relationships" xmlns:m="http://schemas.openxmlformats.org/officeDocument/2006/math" xmlns:v="urn:schemas-microsoft-com:vml" xmlns:wp14="http://schemas.microsoft.com/office/word/2010/wordprocessingDrawing" xmlns:wp="http://schemas.openxmlformats.org/drawingml/2006/wordprocessingDrawing" xmlns:w10="urn:schemas-microsoft-com:office:word" xmlns:w="http://schemas.openxmlformats.org/wordprocessingml/2006/main" xmlns:w14="http://schemas.microsoft.com/office/word/2010/wordml" xmlns:w15="http://schemas.microsoft.com/office/word/2012/wordml" xmlns:w16cex="http://schemas.microsoft.com/office/word/2018/wordml/cex" xmlns:w16cid="http://schemas.microsoft.com/office/word/2016/wordml/cid" xmlns:w16="http://schemas.microsoft.com/office/word/2018/wordml" xmlns:w16sdtdh="http://schemas.microsoft.com/office/word/2020/wordml/sdtdatahash" xmlns:w16se="http://schemas.microsoft.com/office/word/2015/wordml/symex" xmlns:wpg="http://schemas.microsoft.com/office/word/2010/wordprocessingGroup" xmlns:wpi="http://schemas.microsoft.com/office/word/2010/wordprocessingInk" xmlns:wne="http://schemas.microsoft.com/office/word/2006/wordml" xmlns:wps="http://schemas.microsoft.com/office/word/2010/wordprocessingShape" mc:Ignorable="w14 w15 w16se w16cid w16 w16cex w16sdtdh wp14">
+<w:numbering xmlns:wpc="http://schemas.microsoft.com/office/word/2010/wordprocessingCanvas" xmlns:cx="http://schemas.microsoft.com/office/drawing/2014/chartex" xmlns:mc="http://schemas.openxmlformats.org/markup-compatibility/2006" xmlns:o="urn:schemas-microsoft-com:office:office" xmlns:r="http://schemas.openxmlformats.org/officeDocument/2006/relationships" xmlns:m="http://schemas.openxmlformats.org/officeDocument/2006/math" xmlns:v="urn:schemas-microsoft-com:vml" xmlns:wp14="http://schemas.microsoft.com/office/word/2010/wordprocessingDrawing" xmlns:wp="http://schemas.openxmlformats.org/drawingml/2006/wordprocessingDrawing" xmlns:w10="urn:schemas-microsoft-com:office:word" xmlns:w="http://schemas.openxmlformats.org/wordprocessingml/2006/main" xmlns:w14="http://schemas.microsoft.com/office/word/2010/wordml" xmlns:w15="http://schemas.microsoft.com/office/word/2012/wordml" xmlns:w16se="http://schemas.microsoft.com/office/word/2015/wordml/symex" xmlns:wpg="http://schemas.microsoft.com/office/word/2010/wordprocessingGroup" xmlns:wpi="http://schemas.microsoft.com/office/word/2010/wordprocessingInk" xmlns:wne="http://schemas.microsoft.com/office/word/2006/wordml" xmlns:wps="http://schemas.microsoft.com/office/word/2010/wordprocessingShape" mc:Ignorable="w14 w15 w16se wp14">
   <w:abstractNum w:abstractNumId="0" w15:restartNumberingAfterBreak="0">
     <w:nsid w:val="2CCC4409"/>
     <w:multiLevelType w:val="multilevel"/>
@@ -2426,17 +2479,17 @@
       <w:lvlJc w:val="left"/>
     </w:lvl>
   </w:abstractNum>
-  <w:num w:numId="1" w16cid:durableId="1520655415">
+  <w:num w:numId="1">
     <w:abstractNumId w:val="0"/>
   </w:num>
-  <w:num w:numId="2" w16cid:durableId="407505780">
+  <w:num w:numId="2">
     <w:abstractNumId w:val="1"/>
   </w:num>
 </w:numbering>
 </file>
 
 <file path=word/styles.xml><?xml version="1.0" encoding="utf-8"?>
-<w:styles xmlns:mc="http://schemas.openxmlformats.org/markup-compatibility/2006" xmlns:r="http://schemas.openxmlformats.org/officeDocument/2006/relationships" xmlns:w="http://schemas.openxmlformats.org/wordprocessingml/2006/main" xmlns:w14="http://schemas.microsoft.com/office/word/2010/wordml" xmlns:w15="http://schemas.microsoft.com/office/word/2012/wordml" xmlns:w16cex="http://schemas.microsoft.com/office/word/2018/wordml/cex" xmlns:w16cid="http://schemas.microsoft.com/office/word/2016/wordml/cid" xmlns:w16="http://schemas.microsoft.com/office/word/2018/wordml" xmlns:w16sdtdh="http://schemas.microsoft.com/office/word/2020/wordml/sdtdatahash" xmlns:w16se="http://schemas.microsoft.com/office/word/2015/wordml/symex" mc:Ignorable="w14 w15 w16se w16cid w16 w16cex w16sdtdh">
+<w:styles xmlns:mc="http://schemas.openxmlformats.org/markup-compatibility/2006" xmlns:r="http://schemas.openxmlformats.org/officeDocument/2006/relationships" xmlns:w="http://schemas.openxmlformats.org/wordprocessingml/2006/main" xmlns:w14="http://schemas.microsoft.com/office/word/2010/wordml" xmlns:w15="http://schemas.microsoft.com/office/word/2012/wordml" xmlns:w16se="http://schemas.microsoft.com/office/word/2015/wordml/symex" mc:Ignorable="w14 w15 w16se">
   <w:docDefaults>
     <w:rPrDefault>
       <w:rPr>
@@ -2454,7 +2507,7 @@
       </w:pPr>
     </w:pPrDefault>
   </w:docDefaults>
-  <w:latentStyles w:defLockedState="0" w:defUIPriority="99" w:defSemiHidden="0" w:defUnhideWhenUsed="0" w:defQFormat="0" w:count="376">
+  <w:latentStyles w:defLockedState="0" w:defUIPriority="99" w:defSemiHidden="0" w:defUnhideWhenUsed="0" w:defQFormat="0" w:count="371">
     <w:lsdException w:name="Normal" w:uiPriority="0" w:qFormat="1"/>
     <w:lsdException w:name="heading 1" w:uiPriority="9" w:qFormat="1"/>
     <w:lsdException w:name="heading 2" w:semiHidden="1" w:uiPriority="9" w:unhideWhenUsed="1" w:qFormat="1"/>
@@ -2826,17 +2879,12 @@
     <w:lsdException w:name="List Table 5 Dark Accent 6" w:uiPriority="50"/>
     <w:lsdException w:name="List Table 6 Colorful Accent 6" w:uiPriority="51"/>
     <w:lsdException w:name="List Table 7 Colorful Accent 6" w:uiPriority="52"/>
-    <w:lsdException w:name="Mention" w:semiHidden="1" w:unhideWhenUsed="1"/>
-    <w:lsdException w:name="Smart Hyperlink" w:semiHidden="1" w:unhideWhenUsed="1"/>
-    <w:lsdException w:name="Hashtag" w:semiHidden="1" w:unhideWhenUsed="1"/>
-    <w:lsdException w:name="Unresolved Mention" w:semiHidden="1" w:unhideWhenUsed="1"/>
-    <w:lsdException w:name="Smart Link" w:semiHidden="1" w:unhideWhenUsed="1"/>
   </w:latentStyles>
   <w:style w:type="paragraph" w:default="1" w:styleId="Normal">
     <w:name w:val="Normal"/>
     <w:qFormat/>
   </w:style>
-  <w:style w:type="character" w:default="1" w:styleId="Tipodeletrapredefinidodopargrafo">
+  <w:style w:type="character" w:default="1" w:styleId="Fontepargpadro">
     <w:name w:val="Default Paragraph Font"/>
     <w:uiPriority w:val="1"/>
     <w:semiHidden/>
@@ -2866,7 +2914,7 @@
   <w:style w:type="paragraph" w:styleId="Cabealho">
     <w:name w:val="header"/>
     <w:basedOn w:val="Normal"/>
-    <w:link w:val="CabealhoCarter"/>
+    <w:link w:val="CabealhoChar"/>
     <w:uiPriority w:val="99"/>
     <w:unhideWhenUsed/>
     <w:rsid w:val="00BE4286"/>
@@ -2878,9 +2926,9 @@
       <w:spacing w:after="0" w:line="240" w:lineRule="auto"/>
     </w:pPr>
   </w:style>
-  <w:style w:type="character" w:customStyle="1" w:styleId="CabealhoCarter">
-    <w:name w:val="Cabeçalho Caráter"/>
-    <w:basedOn w:val="Tipodeletrapredefinidodopargrafo"/>
+  <w:style w:type="character" w:customStyle="1" w:styleId="CabealhoChar">
+    <w:name w:val="Cabeçalho Char"/>
+    <w:basedOn w:val="Fontepargpadro"/>
     <w:link w:val="Cabealho"/>
     <w:uiPriority w:val="99"/>
     <w:rsid w:val="00BE4286"/>
@@ -2888,7 +2936,7 @@
   <w:style w:type="paragraph" w:styleId="Rodap">
     <w:name w:val="footer"/>
     <w:basedOn w:val="Normal"/>
-    <w:link w:val="RodapCarter"/>
+    <w:link w:val="RodapChar"/>
     <w:uiPriority w:val="99"/>
     <w:unhideWhenUsed/>
     <w:rsid w:val="00BE4286"/>
@@ -2900,9 +2948,9 @@
       <w:spacing w:after="0" w:line="240" w:lineRule="auto"/>
     </w:pPr>
   </w:style>
-  <w:style w:type="character" w:customStyle="1" w:styleId="RodapCarter">
-    <w:name w:val="Rodapé Caráter"/>
-    <w:basedOn w:val="Tipodeletrapredefinidodopargrafo"/>
+  <w:style w:type="character" w:customStyle="1" w:styleId="RodapChar">
+    <w:name w:val="Rodapé Char"/>
+    <w:basedOn w:val="Fontepargpadro"/>
     <w:link w:val="Rodap"/>
     <w:uiPriority w:val="99"/>
     <w:rsid w:val="00BE4286"/>

</xml_diff>

<commit_message>
ajustes finais na documentação, correção de erros ortográficos
</commit_message>
<xml_diff>
--- a/Entregáveis/Tecnologia da Informação/DocumentacaoWineTech.docx
+++ b/Entregáveis/Tecnologia da Informação/DocumentacaoWineTech.docx
@@ -1,6 +1,6 @@
 
 <file path=word/document.xml><?xml version="1.0" encoding="utf-8"?>
-<w:document xmlns:wpc="http://schemas.microsoft.com/office/word/2010/wordprocessingCanvas" xmlns:cx="http://schemas.microsoft.com/office/drawing/2014/chartex" xmlns:mc="http://schemas.openxmlformats.org/markup-compatibility/2006" xmlns:o="urn:schemas-microsoft-com:office:office" xmlns:r="http://schemas.openxmlformats.org/officeDocument/2006/relationships" xmlns:m="http://schemas.openxmlformats.org/officeDocument/2006/math" xmlns:v="urn:schemas-microsoft-com:vml" xmlns:wp14="http://schemas.microsoft.com/office/word/2010/wordprocessingDrawing" xmlns:wp="http://schemas.openxmlformats.org/drawingml/2006/wordprocessingDrawing" xmlns:w10="urn:schemas-microsoft-com:office:word" xmlns:w="http://schemas.openxmlformats.org/wordprocessingml/2006/main" xmlns:w14="http://schemas.microsoft.com/office/word/2010/wordml" xmlns:w15="http://schemas.microsoft.com/office/word/2012/wordml" xmlns:w16se="http://schemas.microsoft.com/office/word/2015/wordml/symex" xmlns:wpg="http://schemas.microsoft.com/office/word/2010/wordprocessingGroup" xmlns:wpi="http://schemas.microsoft.com/office/word/2010/wordprocessingInk" xmlns:wne="http://schemas.microsoft.com/office/word/2006/wordml" xmlns:wps="http://schemas.microsoft.com/office/word/2010/wordprocessingShape" mc:Ignorable="w14 w15 w16se wp14">
+<w:document xmlns:wpc="http://schemas.microsoft.com/office/word/2010/wordprocessingCanvas" xmlns:cx="http://schemas.microsoft.com/office/drawing/2014/chartex" xmlns:cx1="http://schemas.microsoft.com/office/drawing/2015/9/8/chartex" xmlns:cx2="http://schemas.microsoft.com/office/drawing/2015/10/21/chartex" xmlns:cx3="http://schemas.microsoft.com/office/drawing/2016/5/9/chartex" xmlns:cx4="http://schemas.microsoft.com/office/drawing/2016/5/10/chartex" xmlns:cx5="http://schemas.microsoft.com/office/drawing/2016/5/11/chartex" xmlns:cx6="http://schemas.microsoft.com/office/drawing/2016/5/12/chartex" xmlns:cx7="http://schemas.microsoft.com/office/drawing/2016/5/13/chartex" xmlns:cx8="http://schemas.microsoft.com/office/drawing/2016/5/14/chartex" xmlns:mc="http://schemas.openxmlformats.org/markup-compatibility/2006" xmlns:aink="http://schemas.microsoft.com/office/drawing/2016/ink" xmlns:am3d="http://schemas.microsoft.com/office/drawing/2017/model3d" xmlns:o="urn:schemas-microsoft-com:office:office" xmlns:oel="http://schemas.microsoft.com/office/2019/extlst" xmlns:r="http://schemas.openxmlformats.org/officeDocument/2006/relationships" xmlns:m="http://schemas.openxmlformats.org/officeDocument/2006/math" xmlns:v="urn:schemas-microsoft-com:vml" xmlns:wp14="http://schemas.microsoft.com/office/word/2010/wordprocessingDrawing" xmlns:wp="http://schemas.openxmlformats.org/drawingml/2006/wordprocessingDrawing" xmlns:w10="urn:schemas-microsoft-com:office:word" xmlns:w="http://schemas.openxmlformats.org/wordprocessingml/2006/main" xmlns:w14="http://schemas.microsoft.com/office/word/2010/wordml" xmlns:w15="http://schemas.microsoft.com/office/word/2012/wordml" xmlns:w16cex="http://schemas.microsoft.com/office/word/2018/wordml/cex" xmlns:w16cid="http://schemas.microsoft.com/office/word/2016/wordml/cid" xmlns:w16="http://schemas.microsoft.com/office/word/2018/wordml" xmlns:w16sdtdh="http://schemas.microsoft.com/office/word/2020/wordml/sdtdatahash" xmlns:w16se="http://schemas.microsoft.com/office/word/2015/wordml/symex" xmlns:wpg="http://schemas.microsoft.com/office/word/2010/wordprocessingGroup" xmlns:wpi="http://schemas.microsoft.com/office/word/2010/wordprocessingInk" xmlns:wne="http://schemas.microsoft.com/office/word/2006/wordml" xmlns:wps="http://schemas.microsoft.com/office/word/2010/wordprocessingShape" mc:Ignorable="w14 w15 w16se w16cid w16 w16cex w16sdtdh wp14">
   <w:body>
     <w:p>
       <w:pPr>
@@ -1004,14 +1004,44 @@
           <w:rFonts w:ascii="Calibri" w:eastAsia="Calibri" w:hAnsi="Calibri" w:cs="Calibri"/>
           <w:color w:val="595959"/>
         </w:rPr>
-        <w:t>• Sensores de Temperatura e Umidade: Utiliza</w:t>
-      </w:r>
-      <w:r>
-        <w:rPr>
-          <w:rFonts w:ascii="Simplon Mono" w:eastAsia="Simplon Mono" w:hAnsi="Simplon Mono" w:cs="Simplon Mono"/>
-          <w:color w:val="595959"/>
-        </w:rPr>
-        <w:t>ção de sensores de alta qualidade e precisão para monitorar as condições de armazenamento.</w:t>
+        <w:t xml:space="preserve">• </w:t>
+      </w:r>
+      <w:r>
+        <w:rPr>
+          <w:rFonts w:ascii="Calibri" w:eastAsia="Calibri" w:hAnsi="Calibri" w:cs="Calibri"/>
+          <w:b/>
+          <w:bCs/>
+          <w:color w:val="595959"/>
+        </w:rPr>
+        <w:t>Sensores de Temperatura e Umidade:</w:t>
+      </w:r>
+      <w:r>
+        <w:rPr>
+          <w:rFonts w:ascii="Calibri" w:eastAsia="Calibri" w:hAnsi="Calibri" w:cs="Calibri"/>
+          <w:color w:val="595959"/>
+        </w:rPr>
+        <w:t xml:space="preserve"> Utiliza</w:t>
+      </w:r>
+      <w:r>
+        <w:rPr>
+          <w:rFonts w:ascii="Simplon Mono" w:eastAsia="Simplon Mono" w:hAnsi="Simplon Mono" w:cs="Simplon Mono"/>
+          <w:color w:val="595959"/>
+        </w:rPr>
+        <w:t xml:space="preserve">ção de </w:t>
+      </w:r>
+      <w:r>
+        <w:rPr>
+          <w:rFonts w:ascii="Simplon Mono" w:eastAsia="Simplon Mono" w:hAnsi="Simplon Mono" w:cs="Simplon Mono"/>
+          <w:color w:val="595959"/>
+        </w:rPr>
+        <w:t xml:space="preserve">sensores </w:t>
+      </w:r>
+      <w:r>
+        <w:rPr>
+          <w:rFonts w:ascii="Simplon Mono" w:eastAsia="Simplon Mono" w:hAnsi="Simplon Mono" w:cs="Simplon Mono"/>
+          <w:color w:val="595959"/>
+        </w:rPr>
+        <w:t>para monitorar as condições de armazenamento.</w:t>
       </w:r>
     </w:p>
     <w:p>
@@ -1028,7 +1058,23 @@
           <w:rFonts w:ascii="Calibri" w:eastAsia="Calibri" w:hAnsi="Calibri" w:cs="Calibri"/>
           <w:color w:val="595959"/>
         </w:rPr>
-        <w:t>• Banco de Dados: Implementa</w:t>
+        <w:t xml:space="preserve">• </w:t>
+      </w:r>
+      <w:r>
+        <w:rPr>
+          <w:rFonts w:ascii="Calibri" w:eastAsia="Calibri" w:hAnsi="Calibri" w:cs="Calibri"/>
+          <w:b/>
+          <w:bCs/>
+          <w:color w:val="595959"/>
+        </w:rPr>
+        <w:t>Banco de Dados:</w:t>
+      </w:r>
+      <w:r>
+        <w:rPr>
+          <w:rFonts w:ascii="Calibri" w:eastAsia="Calibri" w:hAnsi="Calibri" w:cs="Calibri"/>
+          <w:color w:val="595959"/>
+        </w:rPr>
+        <w:t xml:space="preserve"> Implementa</w:t>
       </w:r>
       <w:r>
         <w:rPr>
@@ -1052,14 +1098,44 @@
           <w:rFonts w:ascii="Calibri" w:eastAsia="Calibri" w:hAnsi="Calibri" w:cs="Calibri"/>
           <w:color w:val="595959"/>
         </w:rPr>
-        <w:t>• Equipe de Desenvolvimento Web: Forma</w:t>
-      </w:r>
-      <w:r>
-        <w:rPr>
-          <w:rFonts w:ascii="Simplon Mono" w:eastAsia="Simplon Mono" w:hAnsi="Simplon Mono" w:cs="Simplon Mono"/>
-          <w:color w:val="595959"/>
-        </w:rPr>
-        <w:t>ção de uma equipe de desenvolvedores responsável pela criação do site institucional.</w:t>
+        <w:t xml:space="preserve">• </w:t>
+      </w:r>
+      <w:r>
+        <w:rPr>
+          <w:rFonts w:ascii="Calibri" w:eastAsia="Calibri" w:hAnsi="Calibri" w:cs="Calibri"/>
+          <w:b/>
+          <w:bCs/>
+          <w:color w:val="595959"/>
+        </w:rPr>
+        <w:t>Equipe de Desenvolvimento Web</w:t>
+      </w:r>
+      <w:r>
+        <w:rPr>
+          <w:rFonts w:ascii="Calibri" w:eastAsia="Calibri" w:hAnsi="Calibri" w:cs="Calibri"/>
+          <w:color w:val="595959"/>
+        </w:rPr>
+        <w:t>: Forma</w:t>
+      </w:r>
+      <w:r>
+        <w:rPr>
+          <w:rFonts w:ascii="Simplon Mono" w:eastAsia="Simplon Mono" w:hAnsi="Simplon Mono" w:cs="Simplon Mono"/>
+          <w:color w:val="595959"/>
+        </w:rPr>
+        <w:t>ção de uma equipe de desenvolvedores responsável pela criação do site institucional</w:t>
+      </w:r>
+      <w:r>
+        <w:rPr>
+          <w:rFonts w:ascii="Simplon Mono" w:eastAsia="Simplon Mono" w:hAnsi="Simplon Mono" w:cs="Simplon Mono"/>
+          <w:color w:val="595959"/>
+        </w:rPr>
+        <w:t xml:space="preserve"> e dashboard</w:t>
+      </w:r>
+      <w:r>
+        <w:rPr>
+          <w:rFonts w:ascii="Simplon Mono" w:eastAsia="Simplon Mono" w:hAnsi="Simplon Mono" w:cs="Simplon Mono"/>
+          <w:color w:val="595959"/>
+        </w:rPr>
+        <w:t>.</w:t>
       </w:r>
     </w:p>
     <w:p>
@@ -1076,38 +1152,39 @@
           <w:rFonts w:ascii="Calibri" w:eastAsia="Calibri" w:hAnsi="Calibri" w:cs="Calibri"/>
           <w:color w:val="595959"/>
         </w:rPr>
-        <w:t>• Suporte T</w:t>
-      </w:r>
-      <w:r>
-        <w:rPr>
-          <w:rFonts w:ascii="Simplon Mono" w:eastAsia="Simplon Mono" w:hAnsi="Simplon Mono" w:cs="Simplon Mono"/>
-          <w:color w:val="595959"/>
-        </w:rPr>
-        <w:t>écnico: Alocação de recursos para fornecer suporte técnico aos usuários finais após a conclusão do projeto.</w:t>
-      </w:r>
-    </w:p>
-    <w:p>
-      <w:pPr>
-        <w:spacing w:before="40" w:after="40" w:line="240" w:lineRule="auto"/>
-        <w:ind w:left="426"/>
-        <w:rPr>
-          <w:rFonts w:ascii="Simplon Mono" w:eastAsia="Simplon Mono" w:hAnsi="Simplon Mono" w:cs="Simplon Mono"/>
-          <w:color w:val="595959"/>
-        </w:rPr>
-      </w:pPr>
+        <w:t xml:space="preserve">• </w:t>
+      </w:r>
       <w:r>
         <w:rPr>
           <w:rFonts w:ascii="Calibri" w:eastAsia="Calibri" w:hAnsi="Calibri" w:cs="Calibri"/>
-          <w:color w:val="595959"/>
-        </w:rPr>
-        <w:t>• Software de Simula</w:t>
-      </w:r>
-      <w:r>
-        <w:rPr>
-          <w:rFonts w:ascii="Simplon Mono" w:eastAsia="Simplon Mono" w:hAnsi="Simplon Mono" w:cs="Simplon Mono"/>
-          <w:color w:val="595959"/>
-        </w:rPr>
-        <w:t>ção: Utilização de software de simulação, se necessário, para testar diferentes cenários relacionados às condições de armazenamento.</w:t>
+          <w:b/>
+          <w:bCs/>
+          <w:color w:val="595959"/>
+        </w:rPr>
+        <w:t>Suporte T</w:t>
+      </w:r>
+      <w:r>
+        <w:rPr>
+          <w:rFonts w:ascii="Simplon Mono" w:eastAsia="Simplon Mono" w:hAnsi="Simplon Mono" w:cs="Simplon Mono"/>
+          <w:b/>
+          <w:bCs/>
+          <w:color w:val="595959"/>
+        </w:rPr>
+        <w:t>écnico</w:t>
+      </w:r>
+      <w:r>
+        <w:rPr>
+          <w:rFonts w:ascii="Simplon Mono" w:eastAsia="Simplon Mono" w:hAnsi="Simplon Mono" w:cs="Simplon Mono"/>
+          <w:color w:val="595959"/>
+        </w:rPr>
+        <w:t>: Alocação de recursos para fornecer suporte técnico aos usuários finais após a conclusão do projeto</w:t>
+      </w:r>
+      <w:r>
+        <w:rPr>
+          <w:rFonts w:ascii="Simplon Mono" w:eastAsia="Simplon Mono" w:hAnsi="Simplon Mono" w:cs="Simplon Mono"/>
+          <w:color w:val="595959"/>
+        </w:rPr>
+        <w:t>.</w:t>
       </w:r>
     </w:p>
     <w:p>
@@ -1153,30 +1230,39 @@
       <w:r>
         <w:rPr>
           <w:rFonts w:ascii="Simplon Mono" w:eastAsia="Simplon Mono" w:hAnsi="Simplon Mono" w:cs="Simplon Mono"/>
-          <w:color w:val="595959"/>
-        </w:rPr>
-        <w:t>Treinamento dos colaboradores: Treinamento para capacitar os colaboradores na operação e manutenção do sistema.</w:t>
-      </w:r>
-    </w:p>
-    <w:p>
-      <w:pPr>
-        <w:numPr>
-          <w:ilvl w:val="0"/>
-          <w:numId w:val="1"/>
-        </w:numPr>
-        <w:spacing w:before="40" w:after="40" w:line="240" w:lineRule="auto"/>
-        <w:ind w:left="720" w:hanging="360"/>
-        <w:rPr>
-          <w:rFonts w:ascii="Simplon Mono" w:eastAsia="Simplon Mono" w:hAnsi="Simplon Mono" w:cs="Simplon Mono"/>
-          <w:color w:val="595959"/>
-        </w:rPr>
-      </w:pPr>
-      <w:r>
-        <w:rPr>
-          <w:rFonts w:ascii="Simplon Mono" w:eastAsia="Simplon Mono" w:hAnsi="Simplon Mono" w:cs="Simplon Mono"/>
-          <w:color w:val="595959"/>
-        </w:rPr>
-        <w:t>Sistema de Monitoramento em Tempo Real: Um sistema de monitoramento em tempo real que coleta e registra dados de temperatura e umidade dos locais de armazenamento dos grãos de café.</w:t>
+          <w:b/>
+          <w:bCs/>
+          <w:color w:val="595959"/>
+        </w:rPr>
+        <w:t xml:space="preserve">Sistema de Monitoramento em Tempo Real: </w:t>
+      </w:r>
+      <w:r>
+        <w:rPr>
+          <w:rFonts w:ascii="Simplon Mono" w:eastAsia="Simplon Mono" w:hAnsi="Simplon Mono" w:cs="Simplon Mono"/>
+          <w:color w:val="595959"/>
+        </w:rPr>
+        <w:t>Um sistema de monitoramento em tempo real que coleta e registra dados de temperatura e umidade dos locais de armazenamento</w:t>
+      </w:r>
+      <w:r>
+        <w:rPr>
+          <w:rFonts w:ascii="Simplon Mono" w:eastAsia="Simplon Mono" w:hAnsi="Simplon Mono" w:cs="Simplon Mono"/>
+          <w:color w:val="595959"/>
+        </w:rPr>
+        <w:t xml:space="preserve"> de vinho em barris de carvalho</w:t>
+      </w:r>
+      <w:r>
+        <w:rPr>
+          <w:rFonts w:ascii="Simplon Mono" w:eastAsia="Simplon Mono" w:hAnsi="Simplon Mono" w:cs="Simplon Mono"/>
+          <w:color w:val="595959"/>
+        </w:rPr>
+        <w:t>.</w:t>
+      </w:r>
+      <w:r>
+        <w:rPr>
+          <w:rFonts w:ascii="Simplon Mono" w:eastAsia="Simplon Mono" w:hAnsi="Simplon Mono" w:cs="Simplon Mono"/>
+          <w:color w:val="595959"/>
+        </w:rPr>
+        <w:t xml:space="preserve"> </w:t>
       </w:r>
     </w:p>
     <w:p>
@@ -1302,58 +1388,129 @@
     <w:p>
       <w:pPr>
         <w:spacing w:before="40" w:after="40" w:line="240" w:lineRule="auto"/>
-        <w:ind w:left="284"/>
-        <w:rPr>
-          <w:rFonts w:ascii="Simplon Mono" w:eastAsia="Simplon Mono" w:hAnsi="Simplon Mono" w:cs="Simplon Mono"/>
-          <w:color w:val="595959"/>
-        </w:rPr>
-      </w:pPr>
-      <w:r>
-        <w:rPr>
-          <w:rFonts w:ascii="Simplon Mono" w:eastAsia="Simplon Mono" w:hAnsi="Simplon Mono" w:cs="Simplon Mono"/>
-          <w:b/>
+        <w:ind w:left="284" w:firstLine="142"/>
+        <w:rPr>
+          <w:rFonts w:ascii="Simplon Mono" w:eastAsia="Simplon Mono" w:hAnsi="Simplon Mono" w:cs="Simplon Mono"/>
+          <w:color w:val="595959"/>
+        </w:rPr>
+      </w:pPr>
+      <w:r>
+        <w:rPr>
+          <w:rFonts w:ascii="Simplon Mono" w:eastAsia="Simplon Mono" w:hAnsi="Simplon Mono" w:cs="Simplon Mono"/>
+          <w:b/>
+          <w:color w:val="595959"/>
+        </w:rPr>
+        <w:t xml:space="preserve">Registro e Monitoramento de Sensores: </w:t>
+      </w:r>
+      <w:r>
+        <w:rPr>
+          <w:rFonts w:ascii="Simplon Mono" w:eastAsia="Simplon Mono" w:hAnsi="Simplon Mono" w:cs="Simplon Mono"/>
+          <w:color w:val="595959"/>
+        </w:rPr>
+        <w:t>O sistema deve ser capaz de registrar e monitorar leituras de sensores de temperatura e umidade em tempo real.</w:t>
+      </w:r>
+    </w:p>
+    <w:p>
+      <w:pPr>
+        <w:spacing w:before="40" w:after="40" w:line="240" w:lineRule="auto"/>
+        <w:ind w:left="284" w:firstLine="142"/>
+        <w:rPr>
+          <w:rFonts w:ascii="Simplon Mono" w:eastAsia="Simplon Mono" w:hAnsi="Simplon Mono" w:cs="Simplon Mono"/>
+          <w:color w:val="595959"/>
+        </w:rPr>
+      </w:pPr>
+      <w:r>
+        <w:rPr>
+          <w:rFonts w:ascii="Simplon Mono" w:eastAsia="Simplon Mono" w:hAnsi="Simplon Mono" w:cs="Simplon Mono"/>
+          <w:b/>
+          <w:color w:val="595959"/>
+        </w:rPr>
+        <w:t xml:space="preserve">Dashboard em Tempo Real: </w:t>
+      </w:r>
+      <w:r>
+        <w:rPr>
+          <w:rFonts w:ascii="Simplon Mono" w:eastAsia="Simplon Mono" w:hAnsi="Simplon Mono" w:cs="Simplon Mono"/>
+          <w:color w:val="595959"/>
+        </w:rPr>
+        <w:t>Uma dashboard em tempo real deve ser fornecida para exibir as leituras dos sensores e os alarmes.</w:t>
+      </w:r>
+      <w:r>
+        <w:rPr>
+          <w:rFonts w:ascii="Simplon Mono" w:eastAsia="Simplon Mono" w:hAnsi="Simplon Mono" w:cs="Simplon Mono"/>
+          <w:color w:val="595959"/>
+        </w:rPr>
+        <w:t xml:space="preserve"> </w:t>
+      </w:r>
+      <w:r>
+        <w:rPr>
+          <w:rFonts w:ascii="Simplon Mono" w:eastAsia="Simplon Mono" w:hAnsi="Simplon Mono" w:cs="Simplon Mono"/>
+          <w:color w:val="595959"/>
+        </w:rPr>
+        <w:t xml:space="preserve">A dashboard incluirá a visualização das </w:t>
+      </w:r>
+      <w:r>
+        <w:rPr>
+          <w:rFonts w:ascii="Simplon Mono" w:eastAsia="Simplon Mono" w:hAnsi="Simplon Mono" w:cs="Simplon Mono"/>
           <w:color w:val="595959"/>
         </w:rPr>
         <w:lastRenderedPageBreak/>
-        <w:t xml:space="preserve">Registro e Monitoramento de Sensores: </w:t>
-      </w:r>
-      <w:r>
-        <w:rPr>
-          <w:rFonts w:ascii="Simplon Mono" w:eastAsia="Simplon Mono" w:hAnsi="Simplon Mono" w:cs="Simplon Mono"/>
-          <w:color w:val="595959"/>
-        </w:rPr>
-        <w:t>O sistema deve ser capaz de registrar e monitorar leituras de sensores de temperatura e umidade em tempo real.</w:t>
-      </w:r>
-    </w:p>
-    <w:p>
-      <w:pPr>
-        <w:spacing w:before="40" w:after="40" w:line="240" w:lineRule="auto"/>
-        <w:ind w:left="284"/>
-        <w:rPr>
-          <w:rFonts w:ascii="Simplon Mono" w:eastAsia="Simplon Mono" w:hAnsi="Simplon Mono" w:cs="Simplon Mono"/>
-          <w:color w:val="595959"/>
-        </w:rPr>
-      </w:pPr>
-      <w:r>
-        <w:rPr>
-          <w:rFonts w:ascii="Simplon Mono" w:eastAsia="Simplon Mono" w:hAnsi="Simplon Mono" w:cs="Simplon Mono"/>
-          <w:b/>
-          <w:color w:val="595959"/>
-        </w:rPr>
-        <w:t xml:space="preserve">Dashboard em Tempo Real: </w:t>
-      </w:r>
-      <w:r>
-        <w:rPr>
-          <w:rFonts w:ascii="Simplon Mono" w:eastAsia="Simplon Mono" w:hAnsi="Simplon Mono" w:cs="Simplon Mono"/>
-          <w:color w:val="595959"/>
-        </w:rPr>
-        <w:t>Uma dashboard em tempo real deve ser fornecida para exibir as leituras dos sensores e os alarmes.</w:t>
-      </w:r>
-    </w:p>
-    <w:p>
-      <w:pPr>
-        <w:spacing w:before="40" w:after="40" w:line="240" w:lineRule="auto"/>
-        <w:ind w:left="284"/>
+        <w:t>informações de umidade e temperatura atuais, assim como as temperaturas e umidades mínimas e máximas alcançadas nas últimas 24 horas. Também contará com um painel de ocorrências que descreve cada alerta, bem como um gráfico que apresenta a quantidade de alertas por temperatura e umidade ao longo de cada semana.</w:t>
+      </w:r>
+    </w:p>
+    <w:p>
+      <w:pPr>
+        <w:spacing w:before="40" w:after="40" w:line="240" w:lineRule="auto"/>
+        <w:ind w:left="284" w:firstLine="142"/>
+        <w:rPr>
+          <w:rFonts w:ascii="Simplon Mono" w:eastAsia="Simplon Mono" w:hAnsi="Simplon Mono" w:cs="Simplon Mono"/>
+          <w:color w:val="595959"/>
+        </w:rPr>
+      </w:pPr>
+      <w:r>
+        <w:rPr>
+          <w:rFonts w:ascii="Simplon Mono" w:eastAsia="Simplon Mono" w:hAnsi="Simplon Mono" w:cs="Simplon Mono"/>
+          <w:b/>
+          <w:color w:val="595959"/>
+        </w:rPr>
+        <w:t>Interface de usuário amigável:</w:t>
+      </w:r>
+      <w:r>
+        <w:rPr>
+          <w:rFonts w:ascii="Simplon Mono" w:eastAsia="Simplon Mono" w:hAnsi="Simplon Mono" w:cs="Simplon Mono"/>
+          <w:color w:val="595959"/>
+        </w:rPr>
+        <w:t xml:space="preserve"> A dashboard deve ser intuitiva e de fácil utilização, com gráficos claros e informações relevantes.</w:t>
+      </w:r>
+    </w:p>
+    <w:p>
+      <w:pPr>
+        <w:spacing w:before="40" w:after="40" w:line="240" w:lineRule="auto"/>
+        <w:ind w:left="284" w:firstLine="142"/>
+        <w:rPr>
+          <w:rFonts w:ascii="Simplon Mono" w:eastAsia="Simplon Mono" w:hAnsi="Simplon Mono" w:cs="Simplon Mono"/>
+          <w:color w:val="595959"/>
+        </w:rPr>
+      </w:pPr>
+      <w:r>
+        <w:rPr>
+          <w:rFonts w:ascii="Simplon Mono" w:eastAsia="Simplon Mono" w:hAnsi="Simplon Mono" w:cs="Simplon Mono"/>
+          <w:b/>
+          <w:color w:val="595959"/>
+        </w:rPr>
+        <w:t xml:space="preserve">Alarmes e Notificações: </w:t>
+      </w:r>
+      <w:r>
+        <w:rPr>
+          <w:rFonts w:ascii="Simplon Mono" w:eastAsia="Simplon Mono" w:hAnsi="Simplon Mono" w:cs="Simplon Mono"/>
+          <w:color w:val="595959"/>
+        </w:rPr>
+        <w:t>O sistema deve ser capaz de definir limites de temperatura e umidade e enviar notificações de alerta quando esses limites forem excedidos.</w:t>
+      </w:r>
+    </w:p>
+    <w:p>
+      <w:pPr>
+        <w:spacing w:before="40" w:after="40" w:line="240" w:lineRule="auto"/>
+        <w:ind w:left="284" w:firstLine="142"/>
         <w:rPr>
           <w:rFonts w:ascii="Simplon Mono" w:eastAsia="Simplon Mono" w:hAnsi="Simplon Mono" w:cs="Simplon Mono"/>
           <w:color w:val="595959"/>
@@ -1372,47 +1529,13 @@
           <w:rFonts w:ascii="Simplon Mono" w:eastAsia="Simplon Mono" w:hAnsi="Simplon Mono" w:cs="Simplon Mono"/>
           <w:color w:val="595959"/>
         </w:rPr>
-        <w:t>Os dados dos sensores devem ser armazenados de forma confiável para fins de análise e relatórios.</w:t>
-      </w:r>
-    </w:p>
-    <w:p>
-      <w:pPr>
-        <w:spacing w:before="40" w:after="40" w:line="240" w:lineRule="auto"/>
-        <w:ind w:left="708"/>
-        <w:rPr>
-          <w:rFonts w:ascii="Simplon Mono" w:eastAsia="Simplon Mono" w:hAnsi="Simplon Mono" w:cs="Simplon Mono"/>
-          <w:color w:val="595959"/>
-        </w:rPr>
-      </w:pPr>
-      <w:r>
-        <w:rPr>
-          <w:rFonts w:ascii="Simplon Mono" w:eastAsia="Simplon Mono" w:hAnsi="Simplon Mono" w:cs="Simplon Mono"/>
-          <w:b/>
-          <w:color w:val="595959"/>
-        </w:rPr>
-        <w:t xml:space="preserve">Alarmes e Notificações: </w:t>
-      </w:r>
-      <w:r>
-        <w:rPr>
-          <w:rFonts w:ascii="Simplon Mono" w:eastAsia="Simplon Mono" w:hAnsi="Simplon Mono" w:cs="Simplon Mono"/>
-          <w:color w:val="595959"/>
-        </w:rPr>
-        <w:t xml:space="preserve">O sistema deve ser capaz de definir limites de temperatura e umidade aceitáveis e enviar notificações de alerta quando esses limites forem </w:t>
-      </w:r>
-      <w:bookmarkStart w:id="0" w:name="_GoBack"/>
-      <w:r>
-        <w:rPr>
-          <w:rFonts w:ascii="Simplon Mono" w:eastAsia="Simplon Mono" w:hAnsi="Simplon Mono" w:cs="Simplon Mono"/>
-          <w:color w:val="595959"/>
-        </w:rPr>
-        <w:t>excedidos.</w:t>
-      </w:r>
-      <w:bookmarkEnd w:id="0"/>
-    </w:p>
-    <w:p>
-      <w:pPr>
-        <w:spacing w:before="40" w:after="40" w:line="240" w:lineRule="auto"/>
-        <w:ind w:left="284"/>
+        <w:t>Os dados dos sensores devem ser armazenados para fins de análise e relatórios.</w:t>
+      </w:r>
+    </w:p>
+    <w:p>
+      <w:pPr>
+        <w:spacing w:before="40" w:after="40" w:line="240" w:lineRule="auto"/>
+        <w:ind w:left="284" w:firstLine="142"/>
         <w:rPr>
           <w:rFonts w:ascii="Simplon Mono" w:eastAsia="Simplon Mono" w:hAnsi="Simplon Mono" w:cs="Simplon Mono"/>
           <w:color w:val="595959"/>
@@ -1437,37 +1560,28 @@
     <w:p>
       <w:pPr>
         <w:spacing w:before="40" w:after="40" w:line="240" w:lineRule="auto"/>
-        <w:ind w:left="284"/>
-        <w:rPr>
-          <w:rFonts w:ascii="Simplon Mono" w:eastAsia="Simplon Mono" w:hAnsi="Simplon Mono" w:cs="Simplon Mono"/>
-          <w:color w:val="595959"/>
-        </w:rPr>
-      </w:pPr>
-      <w:r>
-        <w:rPr>
-          <w:rFonts w:ascii="Simplon Mono" w:eastAsia="Simplon Mono" w:hAnsi="Simplon Mono" w:cs="Simplon Mono"/>
-          <w:b/>
-          <w:color w:val="595959"/>
-        </w:rPr>
-        <w:t>Interface de usuário amigável:</w:t>
-      </w:r>
-      <w:r>
-        <w:rPr>
-          <w:rFonts w:ascii="Simplon Mono" w:eastAsia="Simplon Mono" w:hAnsi="Simplon Mono" w:cs="Simplon Mono"/>
-          <w:color w:val="595959"/>
-        </w:rPr>
-        <w:t xml:space="preserve"> A dashboard deve ser intuitiva e de fácil utilização, com gráficos claros e informações relevantes.</w:t>
-      </w:r>
-    </w:p>
-    <w:p>
-      <w:pPr>
-        <w:spacing w:before="40" w:after="40" w:line="240" w:lineRule="auto"/>
-        <w:ind w:left="284"/>
-        <w:rPr>
-          <w:rFonts w:ascii="Simplon Mono" w:eastAsia="Simplon Mono" w:hAnsi="Simplon Mono" w:cs="Simplon Mono"/>
-          <w:color w:val="595959"/>
-        </w:rPr>
-      </w:pPr>
+        <w:ind w:left="284" w:firstLine="142"/>
+        <w:rPr>
+          <w:rFonts w:ascii="Simplon Mono" w:eastAsia="Simplon Mono" w:hAnsi="Simplon Mono" w:cs="Simplon Mono"/>
+          <w:color w:val="595959"/>
+        </w:rPr>
+      </w:pPr>
+      <w:r>
+        <w:rPr>
+          <w:rFonts w:ascii="Simplon Mono" w:eastAsia="Simplon Mono" w:hAnsi="Simplon Mono" w:cs="Simplon Mono"/>
+          <w:b/>
+          <w:bCs/>
+          <w:color w:val="595959"/>
+        </w:rPr>
+        <w:t>Calculadora Financeira:</w:t>
+      </w:r>
+      <w:r>
+        <w:rPr>
+          <w:rFonts w:ascii="Simplon Mono" w:eastAsia="Simplon Mono" w:hAnsi="Simplon Mono" w:cs="Simplon Mono"/>
+          <w:color w:val="595959"/>
+        </w:rPr>
+        <w:t xml:space="preserve"> Uma seção de calculadora financeira será implementada no site institucional para permitir que os clientes simulem e calculem os gastos totais relacionados aos serviços oferecidos. Isso oferecerá aos clientes uma estimativa detalhada dos custos envolvidos, ajudando na tomada de decisões financeiras.</w:t>
+      </w:r>
     </w:p>
     <w:p>
       <w:pPr>
@@ -1512,35 +1626,228 @@
     <w:p>
       <w:pPr>
         <w:spacing w:before="40" w:after="40" w:line="240" w:lineRule="auto"/>
+        <w:ind w:left="426" w:firstLine="141"/>
+        <w:rPr>
+          <w:rFonts w:ascii="Simplon Mono" w:eastAsia="Simplon Mono" w:hAnsi="Simplon Mono" w:cs="Simplon Mono"/>
+          <w:b/>
+          <w:color w:val="595959"/>
+        </w:rPr>
+      </w:pPr>
+      <w:r>
+        <w:rPr>
+          <w:rFonts w:ascii="Simplon Mono" w:eastAsia="Simplon Mono" w:hAnsi="Simplon Mono" w:cs="Simplon Mono"/>
+          <w:b/>
+          <w:color w:val="595959"/>
+        </w:rPr>
+        <w:t xml:space="preserve">Comentários e Feedbacks: </w:t>
+      </w:r>
+      <w:r>
+        <w:rPr>
+          <w:rFonts w:ascii="Simplon Mono" w:eastAsia="Simplon Mono" w:hAnsi="Simplon Mono" w:cs="Simplon Mono"/>
+          <w:bCs/>
+          <w:color w:val="595959"/>
+        </w:rPr>
+        <w:t>Uma seção de comentários e feedback de clientes será adicionada ao site institucional</w:t>
+      </w:r>
+      <w:r>
+        <w:rPr>
+          <w:rFonts w:ascii="Simplon Mono" w:eastAsia="Simplon Mono" w:hAnsi="Simplon Mono" w:cs="Simplon Mono"/>
+          <w:bCs/>
+          <w:color w:val="595959"/>
+        </w:rPr>
+        <w:t xml:space="preserve">. </w:t>
+      </w:r>
+      <w:r>
+        <w:rPr>
+          <w:rFonts w:ascii="Simplon Mono" w:eastAsia="Simplon Mono" w:hAnsi="Simplon Mono" w:cs="Simplon Mono"/>
+          <w:bCs/>
+          <w:color w:val="595959"/>
+        </w:rPr>
+        <w:t>Esta seção servirá como um canal direto para que os clientes compartilhem suas opiniões, experiências e sugestões relacionadas aos nossos produtos e serviços</w:t>
+      </w:r>
+    </w:p>
+    <w:p>
+      <w:pPr>
+        <w:spacing w:before="40" w:after="40" w:line="240" w:lineRule="auto"/>
+        <w:ind w:left="426" w:firstLine="141"/>
+        <w:rPr>
+          <w:rFonts w:ascii="Simplon Mono" w:eastAsia="Simplon Mono" w:hAnsi="Simplon Mono" w:cs="Simplon Mono"/>
+          <w:bCs/>
+          <w:color w:val="595959"/>
+        </w:rPr>
+      </w:pPr>
+      <w:r>
+        <w:rPr>
+          <w:rFonts w:ascii="Simplon Mono" w:eastAsia="Simplon Mono" w:hAnsi="Simplon Mono" w:cs="Simplon Mono"/>
+          <w:b/>
+          <w:color w:val="595959"/>
+        </w:rPr>
+        <w:t xml:space="preserve">Suporte de Help Desk: </w:t>
+      </w:r>
+      <w:r>
+        <w:rPr>
+          <w:rFonts w:ascii="Simplon Mono" w:eastAsia="Simplon Mono" w:hAnsi="Simplon Mono" w:cs="Simplon Mono"/>
+          <w:bCs/>
+          <w:color w:val="595959"/>
+        </w:rPr>
+        <w:t xml:space="preserve">Deve ser disponibilizado um sistema de suporte de </w:t>
+      </w:r>
+      <w:r>
+        <w:rPr>
+          <w:rFonts w:ascii="Simplon Mono" w:eastAsia="Simplon Mono" w:hAnsi="Simplon Mono" w:cs="Simplon Mono"/>
+          <w:bCs/>
+          <w:color w:val="595959"/>
+        </w:rPr>
+        <w:t>HELP DESK</w:t>
+      </w:r>
+      <w:r>
+        <w:rPr>
+          <w:rFonts w:ascii="Simplon Mono" w:eastAsia="Simplon Mono" w:hAnsi="Simplon Mono" w:cs="Simplon Mono"/>
+          <w:bCs/>
+          <w:color w:val="595959"/>
+        </w:rPr>
+        <w:t xml:space="preserve"> para que os usuários possam obter assistência técnica e solucionar dúvidas e problemas relacionados ao sistema.</w:t>
+      </w:r>
+    </w:p>
+    <w:p>
+      <w:pPr>
+        <w:spacing w:before="40" w:after="40" w:line="240" w:lineRule="auto"/>
+        <w:ind w:left="426" w:firstLine="141"/>
+        <w:rPr>
+          <w:rFonts w:ascii="Simplon Mono" w:eastAsia="Simplon Mono" w:hAnsi="Simplon Mono" w:cs="Simplon Mono"/>
+          <w:bCs/>
+          <w:color w:val="595959"/>
+        </w:rPr>
+      </w:pPr>
+      <w:r>
+        <w:rPr>
+          <w:rFonts w:ascii="Simplon Mono" w:eastAsia="Simplon Mono" w:hAnsi="Simplon Mono" w:cs="Simplon Mono"/>
+          <w:b/>
+          <w:bCs/>
+          <w:color w:val="595959"/>
+        </w:rPr>
+        <w:t>Simulador Financeiro Interativo:</w:t>
+      </w:r>
+      <w:r>
+        <w:rPr>
+          <w:rFonts w:ascii="Simplon Mono" w:eastAsia="Simplon Mono" w:hAnsi="Simplon Mono" w:cs="Simplon Mono"/>
+          <w:bCs/>
+          <w:color w:val="595959"/>
+        </w:rPr>
+        <w:t xml:space="preserve"> O site incluirá um recurso interativo de um </w:t>
+      </w:r>
+      <w:proofErr w:type="spellStart"/>
+      <w:r>
+        <w:rPr>
+          <w:rFonts w:ascii="Simplon Mono" w:eastAsia="Simplon Mono" w:hAnsi="Simplon Mono" w:cs="Simplon Mono"/>
+          <w:bCs/>
+          <w:color w:val="595959"/>
+        </w:rPr>
+        <w:t>keyframe</w:t>
+      </w:r>
+      <w:proofErr w:type="spellEnd"/>
+      <w:r>
+        <w:rPr>
+          <w:rFonts w:ascii="Simplon Mono" w:eastAsia="Simplon Mono" w:hAnsi="Simplon Mono" w:cs="Simplon Mono"/>
+          <w:bCs/>
+          <w:color w:val="595959"/>
+        </w:rPr>
+        <w:t xml:space="preserve"> de uma garrafa posicionada à direita. Ao rolar a página para baixo, a garrafa esvaziará gradualmente, e ao rolar para cima, ela se encherá novamente. Ao clicar na garrafa, um simulador financeiro será acionado, permitindo aos clientes </w:t>
+      </w:r>
+      <w:proofErr w:type="gramStart"/>
+      <w:r>
+        <w:rPr>
+          <w:rFonts w:ascii="Simplon Mono" w:eastAsia="Simplon Mono" w:hAnsi="Simplon Mono" w:cs="Simplon Mono"/>
+          <w:bCs/>
+          <w:color w:val="595959"/>
+        </w:rPr>
+        <w:t>simular</w:t>
+      </w:r>
+      <w:proofErr w:type="gramEnd"/>
+      <w:r>
+        <w:rPr>
+          <w:rFonts w:ascii="Simplon Mono" w:eastAsia="Simplon Mono" w:hAnsi="Simplon Mono" w:cs="Simplon Mono"/>
+          <w:bCs/>
+          <w:color w:val="595959"/>
+        </w:rPr>
+        <w:t xml:space="preserve"> seus gastos e obter informações detalhadas sobre os custos associados aos serviços oferecidos.</w:t>
+      </w:r>
+    </w:p>
+    <w:p>
+      <w:pPr>
+        <w:spacing w:before="40" w:after="40" w:line="240" w:lineRule="auto"/>
+        <w:ind w:left="426" w:firstLine="141"/>
+        <w:rPr>
+          <w:rFonts w:ascii="Simplon Mono" w:eastAsia="Simplon Mono" w:hAnsi="Simplon Mono" w:cs="Simplon Mono"/>
+          <w:bCs/>
+          <w:color w:val="595959"/>
+        </w:rPr>
+      </w:pPr>
+      <w:r>
+        <w:rPr>
+          <w:rFonts w:ascii="Simplon Mono" w:eastAsia="Simplon Mono" w:hAnsi="Simplon Mono" w:cs="Simplon Mono"/>
+          <w:b/>
+          <w:bCs/>
+          <w:color w:val="595959"/>
+        </w:rPr>
+        <w:t>Controle de Vinhos:</w:t>
+      </w:r>
+      <w:r>
+        <w:rPr>
+          <w:rFonts w:ascii="Simplon Mono" w:eastAsia="Simplon Mono" w:hAnsi="Simplon Mono" w:cs="Simplon Mono"/>
+          <w:bCs/>
+          <w:color w:val="595959"/>
+        </w:rPr>
+        <w:t xml:space="preserve"> Será disponibilizada uma seção de Controle de Vinhos, apresentando uma cartela de vinhos selecionados, incluindo variedades como Chardonnay, Cabernet Sauvignon, Rosé de Provence, </w:t>
+      </w:r>
+      <w:proofErr w:type="spellStart"/>
+      <w:r>
+        <w:rPr>
+          <w:rFonts w:ascii="Simplon Mono" w:eastAsia="Simplon Mono" w:hAnsi="Simplon Mono" w:cs="Simplon Mono"/>
+          <w:bCs/>
+          <w:color w:val="595959"/>
+        </w:rPr>
+        <w:t>Prosecco</w:t>
+      </w:r>
+      <w:proofErr w:type="spellEnd"/>
+      <w:r>
+        <w:rPr>
+          <w:rFonts w:ascii="Simplon Mono" w:eastAsia="Simplon Mono" w:hAnsi="Simplon Mono" w:cs="Simplon Mono"/>
+          <w:bCs/>
+          <w:color w:val="595959"/>
+        </w:rPr>
+        <w:t>, entre outros. Cada vinho será acompanhado de informações detalhadas, como temperatura ideal de serviço e sugestões de harmonização, proporcionando aos visitantes uma experiência informativ</w:t>
+      </w:r>
+      <w:r>
+        <w:rPr>
+          <w:rFonts w:ascii="Simplon Mono" w:eastAsia="Simplon Mono" w:hAnsi="Simplon Mono" w:cs="Simplon Mono"/>
+          <w:bCs/>
+          <w:color w:val="595959"/>
+        </w:rPr>
+        <w:t>a.</w:t>
+      </w:r>
+    </w:p>
+    <w:p>
+      <w:pPr>
+        <w:spacing w:before="40" w:after="40" w:line="240" w:lineRule="auto"/>
+        <w:ind w:left="426" w:firstLine="141"/>
+        <w:rPr>
+          <w:rFonts w:ascii="Simplon Mono" w:eastAsia="Simplon Mono" w:hAnsi="Simplon Mono" w:cs="Simplon Mono"/>
+          <w:bCs/>
+          <w:color w:val="595959"/>
+        </w:rPr>
+      </w:pPr>
+    </w:p>
+    <w:p>
+      <w:pPr>
+        <w:spacing w:before="40" w:after="40" w:line="240" w:lineRule="auto"/>
         <w:ind w:left="426"/>
         <w:rPr>
           <w:rFonts w:ascii="Simplon Mono" w:eastAsia="Simplon Mono" w:hAnsi="Simplon Mono" w:cs="Simplon Mono"/>
-          <w:color w:val="595959"/>
-        </w:rPr>
-      </w:pPr>
-      <w:r>
-        <w:rPr>
-          <w:rFonts w:ascii="Simplon Mono" w:eastAsia="Simplon Mono" w:hAnsi="Simplon Mono" w:cs="Simplon Mono"/>
-          <w:b/>
-          <w:color w:val="595959"/>
-        </w:rPr>
-        <w:t xml:space="preserve"> </w:t>
-      </w:r>
-      <w:r>
-        <w:rPr>
-          <w:rFonts w:ascii="Simplon Mono" w:eastAsia="Simplon Mono" w:hAnsi="Simplon Mono" w:cs="Simplon Mono"/>
-          <w:b/>
-          <w:color w:val="595959"/>
-        </w:rPr>
-        <w:t>Notificações Múltiplas</w:t>
-      </w:r>
-      <w:r>
-        <w:rPr>
-          <w:rFonts w:ascii="Simplon Mono" w:eastAsia="Simplon Mono" w:hAnsi="Simplon Mono" w:cs="Simplon Mono"/>
-          <w:color w:val="595959"/>
-        </w:rPr>
-        <w:t>: Os alertas devem ser enviados por e-mail.</w:t>
-      </w:r>
+          <w:bCs/>
+          <w:color w:val="595959"/>
+        </w:rPr>
+      </w:pPr>
     </w:p>
     <w:p>
       <w:pPr>
@@ -1552,13 +1859,54 @@
           <w:color w:val="595959"/>
         </w:rPr>
       </w:pPr>
-      <w:r>
-        <w:rPr>
-          <w:rFonts w:ascii="Simplon Mono" w:eastAsia="Simplon Mono" w:hAnsi="Simplon Mono" w:cs="Simplon Mono"/>
-          <w:b/>
-          <w:color w:val="595959"/>
-        </w:rPr>
-        <w:t xml:space="preserve">Comentários e Feedbacks: </w:t>
+    </w:p>
+    <w:p>
+      <w:pPr>
+        <w:spacing w:before="40" w:after="40" w:line="240" w:lineRule="auto"/>
+        <w:ind w:left="567"/>
+        <w:rPr>
+          <w:rFonts w:ascii="Simplon Mono" w:eastAsia="Simplon Mono" w:hAnsi="Simplon Mono" w:cs="Simplon Mono"/>
+          <w:b/>
+          <w:color w:val="595959"/>
+        </w:rPr>
+      </w:pPr>
+      <w:r>
+        <w:rPr>
+          <w:rFonts w:ascii="Simplon Mono" w:eastAsia="Simplon Mono" w:hAnsi="Simplon Mono" w:cs="Simplon Mono"/>
+          <w:b/>
+          <w:color w:val="595959"/>
+        </w:rPr>
+        <w:t>Desejável:</w:t>
+      </w:r>
+    </w:p>
+    <w:p>
+      <w:pPr>
+        <w:spacing w:before="40" w:after="40" w:line="240" w:lineRule="auto"/>
+        <w:ind w:left="567"/>
+        <w:rPr>
+          <w:rFonts w:ascii="Simplon Mono" w:eastAsia="Simplon Mono" w:hAnsi="Simplon Mono" w:cs="Simplon Mono"/>
+          <w:b/>
+          <w:color w:val="595959"/>
+        </w:rPr>
+      </w:pPr>
+    </w:p>
+    <w:p>
+      <w:pPr>
+        <w:spacing w:before="40" w:after="40" w:line="240" w:lineRule="auto"/>
+        <w:ind w:left="426"/>
+        <w:rPr>
+          <w:rFonts w:ascii="Simplon Mono" w:eastAsia="Simplon Mono" w:hAnsi="Simplon Mono" w:cs="Simplon Mono"/>
+          <w:b/>
+          <w:color w:val="595959"/>
+        </w:rPr>
+      </w:pPr>
+      <w:r>
+        <w:rPr>
+          <w:rFonts w:ascii="Simplon Mono" w:eastAsia="Simplon Mono" w:hAnsi="Simplon Mono" w:cs="Simplon Mono"/>
+          <w:b/>
+          <w:color w:val="595959"/>
+        </w:rPr>
+        <w:t xml:space="preserve">Notificações Múltiplas: </w:t>
       </w:r>
       <w:r>
         <w:rPr>
@@ -1566,7 +1914,7 @@
           <w:bCs/>
           <w:color w:val="595959"/>
         </w:rPr>
-        <w:t>Uma seção de comentários e feedback de clientes será adicionada ao site institucional</w:t>
+        <w:t>Os alertas devem ser enviados por e-mail</w:t>
       </w:r>
       <w:r>
         <w:rPr>
@@ -1574,123 +1922,7 @@
           <w:bCs/>
           <w:color w:val="595959"/>
         </w:rPr>
-        <w:t xml:space="preserve">. </w:t>
-      </w:r>
-      <w:r>
-        <w:rPr>
-          <w:rFonts w:ascii="Simplon Mono" w:eastAsia="Simplon Mono" w:hAnsi="Simplon Mono" w:cs="Simplon Mono"/>
-          <w:bCs/>
-          <w:color w:val="595959"/>
-        </w:rPr>
-        <w:t>Esta seção servirá como um canal direto para que os clientes compartilhem suas opiniões, experiências e sugestões relacionadas aos nossos produtos e serviços</w:t>
-      </w:r>
-    </w:p>
-    <w:p>
-      <w:pPr>
-        <w:spacing w:before="40" w:after="40" w:line="240" w:lineRule="auto"/>
-        <w:ind w:left="426"/>
-        <w:rPr>
-          <w:rFonts w:ascii="Simplon Mono" w:eastAsia="Simplon Mono" w:hAnsi="Simplon Mono" w:cs="Simplon Mono"/>
-          <w:color w:val="595959"/>
-        </w:rPr>
-      </w:pPr>
-      <w:r>
-        <w:rPr>
-          <w:rFonts w:ascii="Simplon Mono" w:eastAsia="Simplon Mono" w:hAnsi="Simplon Mono" w:cs="Simplon Mono"/>
-          <w:b/>
-          <w:color w:val="595959"/>
-        </w:rPr>
-        <w:t xml:space="preserve">Suporte de Help Desk: </w:t>
-      </w:r>
-      <w:r>
-        <w:rPr>
-          <w:rFonts w:ascii="Simplon Mono" w:eastAsia="Simplon Mono" w:hAnsi="Simplon Mono" w:cs="Simplon Mono"/>
-          <w:bCs/>
-          <w:color w:val="595959"/>
-        </w:rPr>
-        <w:t xml:space="preserve">Deve ser disponibilizado um sistema de suporte de </w:t>
-      </w:r>
-      <w:r>
-        <w:rPr>
-          <w:rFonts w:ascii="Simplon Mono" w:eastAsia="Simplon Mono" w:hAnsi="Simplon Mono" w:cs="Simplon Mono"/>
-          <w:bCs/>
-          <w:color w:val="595959"/>
-        </w:rPr>
-        <w:t>HELP DESK</w:t>
-      </w:r>
-      <w:r>
-        <w:rPr>
-          <w:rFonts w:ascii="Simplon Mono" w:eastAsia="Simplon Mono" w:hAnsi="Simplon Mono" w:cs="Simplon Mono"/>
-          <w:bCs/>
-          <w:color w:val="595959"/>
-        </w:rPr>
-        <w:t xml:space="preserve"> para que os usuários possam obter assistência técnica e solucionar dúvidas e problemas relacionados ao sistema.</w:t>
-      </w:r>
-    </w:p>
-    <w:p>
-      <w:pPr>
-        <w:spacing w:before="40" w:after="40" w:line="240" w:lineRule="auto"/>
-        <w:ind w:left="426"/>
-        <w:rPr>
-          <w:rFonts w:ascii="Simplon Mono" w:eastAsia="Simplon Mono" w:hAnsi="Simplon Mono" w:cs="Simplon Mono"/>
-          <w:b/>
-          <w:color w:val="595959"/>
-        </w:rPr>
-      </w:pPr>
-    </w:p>
-    <w:p>
-      <w:pPr>
-        <w:spacing w:before="40" w:after="40" w:line="240" w:lineRule="auto"/>
-        <w:ind w:left="567"/>
-        <w:rPr>
-          <w:rFonts w:ascii="Simplon Mono" w:eastAsia="Simplon Mono" w:hAnsi="Simplon Mono" w:cs="Simplon Mono"/>
-          <w:b/>
-          <w:color w:val="595959"/>
-        </w:rPr>
-      </w:pPr>
-      <w:r>
-        <w:rPr>
-          <w:rFonts w:ascii="Simplon Mono" w:eastAsia="Simplon Mono" w:hAnsi="Simplon Mono" w:cs="Simplon Mono"/>
-          <w:b/>
-          <w:color w:val="595959"/>
-        </w:rPr>
-        <w:t>Desejável:</w:t>
-      </w:r>
-    </w:p>
-    <w:p>
-      <w:pPr>
-        <w:spacing w:before="40" w:after="40" w:line="240" w:lineRule="auto"/>
-        <w:ind w:left="567"/>
-        <w:rPr>
-          <w:rFonts w:ascii="Simplon Mono" w:eastAsia="Simplon Mono" w:hAnsi="Simplon Mono" w:cs="Simplon Mono"/>
-          <w:b/>
-          <w:color w:val="595959"/>
-        </w:rPr>
-      </w:pPr>
-    </w:p>
-    <w:p>
-      <w:pPr>
-        <w:spacing w:before="40" w:after="40" w:line="240" w:lineRule="auto"/>
-        <w:ind w:left="426"/>
-        <w:rPr>
-          <w:rFonts w:ascii="Simplon Mono" w:eastAsia="Simplon Mono" w:hAnsi="Simplon Mono" w:cs="Simplon Mono"/>
-          <w:color w:val="595959"/>
-        </w:rPr>
-      </w:pPr>
-      <w:r>
-        <w:rPr>
-          <w:rFonts w:ascii="Simplon Mono" w:eastAsia="Simplon Mono" w:hAnsi="Simplon Mono" w:cs="Simplon Mono"/>
-          <w:b/>
-          <w:color w:val="595959"/>
-        </w:rPr>
-        <w:t xml:space="preserve">Configuração de Alarmes Personalizados: </w:t>
-      </w:r>
-      <w:r>
-        <w:rPr>
-          <w:rFonts w:ascii="Simplon Mono" w:eastAsia="Simplon Mono" w:hAnsi="Simplon Mono" w:cs="Simplon Mono"/>
-          <w:color w:val="595959"/>
-        </w:rPr>
-        <w:t>Os usuários devem poder configurar alarmes personalizados com base em suas necessidades específicas.</w:t>
+        <w:t>.</w:t>
       </w:r>
     </w:p>
     <w:p>
@@ -1899,7 +2131,6 @@
           <w:color w:val="2F5496"/>
           <w:sz w:val="32"/>
         </w:rPr>
-        <w:lastRenderedPageBreak/>
         <w:t>Restrições</w:t>
       </w:r>
     </w:p>
@@ -2326,7 +2557,7 @@
 </file>
 
 <file path=word/endnotes.xml><?xml version="1.0" encoding="utf-8"?>
-<w:endnotes xmlns:wpc="http://schemas.microsoft.com/office/word/2010/wordprocessingCanvas" xmlns:cx="http://schemas.microsoft.com/office/drawing/2014/chartex" xmlns:mc="http://schemas.openxmlformats.org/markup-compatibility/2006" xmlns:o="urn:schemas-microsoft-com:office:office" xmlns:r="http://schemas.openxmlformats.org/officeDocument/2006/relationships" xmlns:m="http://schemas.openxmlformats.org/officeDocument/2006/math" xmlns:v="urn:schemas-microsoft-com:vml" xmlns:wp14="http://schemas.microsoft.com/office/word/2010/wordprocessingDrawing" xmlns:wp="http://schemas.openxmlformats.org/drawingml/2006/wordprocessingDrawing" xmlns:w10="urn:schemas-microsoft-com:office:word" xmlns:w="http://schemas.openxmlformats.org/wordprocessingml/2006/main" xmlns:w14="http://schemas.microsoft.com/office/word/2010/wordml" xmlns:w15="http://schemas.microsoft.com/office/word/2012/wordml" xmlns:w16se="http://schemas.microsoft.com/office/word/2015/wordml/symex" xmlns:wpg="http://schemas.microsoft.com/office/word/2010/wordprocessingGroup" xmlns:wpi="http://schemas.microsoft.com/office/word/2010/wordprocessingInk" xmlns:wne="http://schemas.microsoft.com/office/word/2006/wordml" xmlns:wps="http://schemas.microsoft.com/office/word/2010/wordprocessingShape" mc:Ignorable="w14 w15 w16se wp14">
+<w:endnotes xmlns:wpc="http://schemas.microsoft.com/office/word/2010/wordprocessingCanvas" xmlns:cx="http://schemas.microsoft.com/office/drawing/2014/chartex" xmlns:cx1="http://schemas.microsoft.com/office/drawing/2015/9/8/chartex" xmlns:cx2="http://schemas.microsoft.com/office/drawing/2015/10/21/chartex" xmlns:cx3="http://schemas.microsoft.com/office/drawing/2016/5/9/chartex" xmlns:cx4="http://schemas.microsoft.com/office/drawing/2016/5/10/chartex" xmlns:cx5="http://schemas.microsoft.com/office/drawing/2016/5/11/chartex" xmlns:cx6="http://schemas.microsoft.com/office/drawing/2016/5/12/chartex" xmlns:cx7="http://schemas.microsoft.com/office/drawing/2016/5/13/chartex" xmlns:cx8="http://schemas.microsoft.com/office/drawing/2016/5/14/chartex" xmlns:mc="http://schemas.openxmlformats.org/markup-compatibility/2006" xmlns:aink="http://schemas.microsoft.com/office/drawing/2016/ink" xmlns:am3d="http://schemas.microsoft.com/office/drawing/2017/model3d" xmlns:o="urn:schemas-microsoft-com:office:office" xmlns:oel="http://schemas.microsoft.com/office/2019/extlst" xmlns:r="http://schemas.openxmlformats.org/officeDocument/2006/relationships" xmlns:m="http://schemas.openxmlformats.org/officeDocument/2006/math" xmlns:v="urn:schemas-microsoft-com:vml" xmlns:wp14="http://schemas.microsoft.com/office/word/2010/wordprocessingDrawing" xmlns:wp="http://schemas.openxmlformats.org/drawingml/2006/wordprocessingDrawing" xmlns:w10="urn:schemas-microsoft-com:office:word" xmlns:w="http://schemas.openxmlformats.org/wordprocessingml/2006/main" xmlns:w14="http://schemas.microsoft.com/office/word/2010/wordml" xmlns:w15="http://schemas.microsoft.com/office/word/2012/wordml" xmlns:w16cex="http://schemas.microsoft.com/office/word/2018/wordml/cex" xmlns:w16cid="http://schemas.microsoft.com/office/word/2016/wordml/cid" xmlns:w16="http://schemas.microsoft.com/office/word/2018/wordml" xmlns:w16sdtdh="http://schemas.microsoft.com/office/word/2020/wordml/sdtdatahash" xmlns:w16se="http://schemas.microsoft.com/office/word/2015/wordml/symex" xmlns:wpg="http://schemas.microsoft.com/office/word/2010/wordprocessingGroup" xmlns:wpi="http://schemas.microsoft.com/office/word/2010/wordprocessingInk" xmlns:wne="http://schemas.microsoft.com/office/word/2006/wordml" xmlns:wps="http://schemas.microsoft.com/office/word/2010/wordprocessingShape" mc:Ignorable="w14 w15 w16se w16cid w16 w16cex w16sdtdh wp14">
   <w:endnote w:type="separator" w:id="-1">
     <w:p>
       <w:pPr>
@@ -2351,7 +2582,7 @@
 </file>
 
 <file path=word/footnotes.xml><?xml version="1.0" encoding="utf-8"?>
-<w:footnotes xmlns:wpc="http://schemas.microsoft.com/office/word/2010/wordprocessingCanvas" xmlns:cx="http://schemas.microsoft.com/office/drawing/2014/chartex" xmlns:mc="http://schemas.openxmlformats.org/markup-compatibility/2006" xmlns:o="urn:schemas-microsoft-com:office:office" xmlns:r="http://schemas.openxmlformats.org/officeDocument/2006/relationships" xmlns:m="http://schemas.openxmlformats.org/officeDocument/2006/math" xmlns:v="urn:schemas-microsoft-com:vml" xmlns:wp14="http://schemas.microsoft.com/office/word/2010/wordprocessingDrawing" xmlns:wp="http://schemas.openxmlformats.org/drawingml/2006/wordprocessingDrawing" xmlns:w10="urn:schemas-microsoft-com:office:word" xmlns:w="http://schemas.openxmlformats.org/wordprocessingml/2006/main" xmlns:w14="http://schemas.microsoft.com/office/word/2010/wordml" xmlns:w15="http://schemas.microsoft.com/office/word/2012/wordml" xmlns:w16se="http://schemas.microsoft.com/office/word/2015/wordml/symex" xmlns:wpg="http://schemas.microsoft.com/office/word/2010/wordprocessingGroup" xmlns:wpi="http://schemas.microsoft.com/office/word/2010/wordprocessingInk" xmlns:wne="http://schemas.microsoft.com/office/word/2006/wordml" xmlns:wps="http://schemas.microsoft.com/office/word/2010/wordprocessingShape" mc:Ignorable="w14 w15 w16se wp14">
+<w:footnotes xmlns:wpc="http://schemas.microsoft.com/office/word/2010/wordprocessingCanvas" xmlns:cx="http://schemas.microsoft.com/office/drawing/2014/chartex" xmlns:cx1="http://schemas.microsoft.com/office/drawing/2015/9/8/chartex" xmlns:cx2="http://schemas.microsoft.com/office/drawing/2015/10/21/chartex" xmlns:cx3="http://schemas.microsoft.com/office/drawing/2016/5/9/chartex" xmlns:cx4="http://schemas.microsoft.com/office/drawing/2016/5/10/chartex" xmlns:cx5="http://schemas.microsoft.com/office/drawing/2016/5/11/chartex" xmlns:cx6="http://schemas.microsoft.com/office/drawing/2016/5/12/chartex" xmlns:cx7="http://schemas.microsoft.com/office/drawing/2016/5/13/chartex" xmlns:cx8="http://schemas.microsoft.com/office/drawing/2016/5/14/chartex" xmlns:mc="http://schemas.openxmlformats.org/markup-compatibility/2006" xmlns:aink="http://schemas.microsoft.com/office/drawing/2016/ink" xmlns:am3d="http://schemas.microsoft.com/office/drawing/2017/model3d" xmlns:o="urn:schemas-microsoft-com:office:office" xmlns:oel="http://schemas.microsoft.com/office/2019/extlst" xmlns:r="http://schemas.openxmlformats.org/officeDocument/2006/relationships" xmlns:m="http://schemas.openxmlformats.org/officeDocument/2006/math" xmlns:v="urn:schemas-microsoft-com:vml" xmlns:wp14="http://schemas.microsoft.com/office/word/2010/wordprocessingDrawing" xmlns:wp="http://schemas.openxmlformats.org/drawingml/2006/wordprocessingDrawing" xmlns:w10="urn:schemas-microsoft-com:office:word" xmlns:w="http://schemas.openxmlformats.org/wordprocessingml/2006/main" xmlns:w14="http://schemas.microsoft.com/office/word/2010/wordml" xmlns:w15="http://schemas.microsoft.com/office/word/2012/wordml" xmlns:w16cex="http://schemas.microsoft.com/office/word/2018/wordml/cex" xmlns:w16cid="http://schemas.microsoft.com/office/word/2016/wordml/cid" xmlns:w16="http://schemas.microsoft.com/office/word/2018/wordml" xmlns:w16sdtdh="http://schemas.microsoft.com/office/word/2020/wordml/sdtdatahash" xmlns:w16se="http://schemas.microsoft.com/office/word/2015/wordml/symex" xmlns:wpg="http://schemas.microsoft.com/office/word/2010/wordprocessingGroup" xmlns:wpi="http://schemas.microsoft.com/office/word/2010/wordprocessingInk" xmlns:wne="http://schemas.microsoft.com/office/word/2006/wordml" xmlns:wps="http://schemas.microsoft.com/office/word/2010/wordprocessingShape" mc:Ignorable="w14 w15 w16se w16cid w16 w16cex w16sdtdh wp14">
   <w:footnote w:type="separator" w:id="-1">
     <w:p>
       <w:pPr>
@@ -2376,7 +2607,7 @@
 </file>
 
 <file path=word/numbering.xml><?xml version="1.0" encoding="utf-8"?>
-<w:numbering xmlns:wpc="http://schemas.microsoft.com/office/word/2010/wordprocessingCanvas" xmlns:cx="http://schemas.microsoft.com/office/drawing/2014/chartex" xmlns:mc="http://schemas.openxmlformats.org/markup-compatibility/2006" xmlns:o="urn:schemas-microsoft-com:office:office" xmlns:r="http://schemas.openxmlformats.org/officeDocument/2006/relationships" xmlns:m="http://schemas.openxmlformats.org/officeDocument/2006/math" xmlns:v="urn:schemas-microsoft-com:vml" xmlns:wp14="http://schemas.microsoft.com/office/word/2010/wordprocessingDrawing" xmlns:wp="http://schemas.openxmlformats.org/drawingml/2006/wordprocessingDrawing" xmlns:w10="urn:schemas-microsoft-com:office:word" xmlns:w="http://schemas.openxmlformats.org/wordprocessingml/2006/main" xmlns:w14="http://schemas.microsoft.com/office/word/2010/wordml" xmlns:w15="http://schemas.microsoft.com/office/word/2012/wordml" xmlns:w16se="http://schemas.microsoft.com/office/word/2015/wordml/symex" xmlns:wpg="http://schemas.microsoft.com/office/word/2010/wordprocessingGroup" xmlns:wpi="http://schemas.microsoft.com/office/word/2010/wordprocessingInk" xmlns:wne="http://schemas.microsoft.com/office/word/2006/wordml" xmlns:wps="http://schemas.microsoft.com/office/word/2010/wordprocessingShape" mc:Ignorable="w14 w15 w16se wp14">
+<w:numbering xmlns:wpc="http://schemas.microsoft.com/office/word/2010/wordprocessingCanvas" xmlns:cx="http://schemas.microsoft.com/office/drawing/2014/chartex" xmlns:cx1="http://schemas.microsoft.com/office/drawing/2015/9/8/chartex" xmlns:cx2="http://schemas.microsoft.com/office/drawing/2015/10/21/chartex" xmlns:cx3="http://schemas.microsoft.com/office/drawing/2016/5/9/chartex" xmlns:cx4="http://schemas.microsoft.com/office/drawing/2016/5/10/chartex" xmlns:cx5="http://schemas.microsoft.com/office/drawing/2016/5/11/chartex" xmlns:cx6="http://schemas.microsoft.com/office/drawing/2016/5/12/chartex" xmlns:cx7="http://schemas.microsoft.com/office/drawing/2016/5/13/chartex" xmlns:cx8="http://schemas.microsoft.com/office/drawing/2016/5/14/chartex" xmlns:mc="http://schemas.openxmlformats.org/markup-compatibility/2006" xmlns:aink="http://schemas.microsoft.com/office/drawing/2016/ink" xmlns:am3d="http://schemas.microsoft.com/office/drawing/2017/model3d" xmlns:o="urn:schemas-microsoft-com:office:office" xmlns:oel="http://schemas.microsoft.com/office/2019/extlst" xmlns:r="http://schemas.openxmlformats.org/officeDocument/2006/relationships" xmlns:m="http://schemas.openxmlformats.org/officeDocument/2006/math" xmlns:v="urn:schemas-microsoft-com:vml" xmlns:wp14="http://schemas.microsoft.com/office/word/2010/wordprocessingDrawing" xmlns:wp="http://schemas.openxmlformats.org/drawingml/2006/wordprocessingDrawing" xmlns:w10="urn:schemas-microsoft-com:office:word" xmlns:w="http://schemas.openxmlformats.org/wordprocessingml/2006/main" xmlns:w14="http://schemas.microsoft.com/office/word/2010/wordml" xmlns:w15="http://schemas.microsoft.com/office/word/2012/wordml" xmlns:w16cex="http://schemas.microsoft.com/office/word/2018/wordml/cex" xmlns:w16cid="http://schemas.microsoft.com/office/word/2016/wordml/cid" xmlns:w16="http://schemas.microsoft.com/office/word/2018/wordml" xmlns:w16sdtdh="http://schemas.microsoft.com/office/word/2020/wordml/sdtdatahash" xmlns:w16se="http://schemas.microsoft.com/office/word/2015/wordml/symex" xmlns:wpg="http://schemas.microsoft.com/office/word/2010/wordprocessingGroup" xmlns:wpi="http://schemas.microsoft.com/office/word/2010/wordprocessingInk" xmlns:wne="http://schemas.microsoft.com/office/word/2006/wordml" xmlns:wps="http://schemas.microsoft.com/office/word/2010/wordprocessingShape" mc:Ignorable="w14 w15 w16se w16cid w16 w16cex w16sdtdh wp14">
   <w:abstractNum w:abstractNumId="0" w15:restartNumberingAfterBreak="0">
     <w:nsid w:val="2CCC4409"/>
     <w:multiLevelType w:val="multilevel"/>
@@ -2479,17 +2710,17 @@
       <w:lvlJc w:val="left"/>
     </w:lvl>
   </w:abstractNum>
-  <w:num w:numId="1">
+  <w:num w:numId="1" w16cid:durableId="1204514961">
     <w:abstractNumId w:val="0"/>
   </w:num>
-  <w:num w:numId="2">
+  <w:num w:numId="2" w16cid:durableId="1846509181">
     <w:abstractNumId w:val="1"/>
   </w:num>
 </w:numbering>
 </file>
 
 <file path=word/styles.xml><?xml version="1.0" encoding="utf-8"?>
-<w:styles xmlns:mc="http://schemas.openxmlformats.org/markup-compatibility/2006" xmlns:r="http://schemas.openxmlformats.org/officeDocument/2006/relationships" xmlns:w="http://schemas.openxmlformats.org/wordprocessingml/2006/main" xmlns:w14="http://schemas.microsoft.com/office/word/2010/wordml" xmlns:w15="http://schemas.microsoft.com/office/word/2012/wordml" xmlns:w16se="http://schemas.microsoft.com/office/word/2015/wordml/symex" mc:Ignorable="w14 w15 w16se">
+<w:styles xmlns:mc="http://schemas.openxmlformats.org/markup-compatibility/2006" xmlns:r="http://schemas.openxmlformats.org/officeDocument/2006/relationships" xmlns:w="http://schemas.openxmlformats.org/wordprocessingml/2006/main" xmlns:w14="http://schemas.microsoft.com/office/word/2010/wordml" xmlns:w15="http://schemas.microsoft.com/office/word/2012/wordml" xmlns:w16cex="http://schemas.microsoft.com/office/word/2018/wordml/cex" xmlns:w16cid="http://schemas.microsoft.com/office/word/2016/wordml/cid" xmlns:w16="http://schemas.microsoft.com/office/word/2018/wordml" xmlns:w16sdtdh="http://schemas.microsoft.com/office/word/2020/wordml/sdtdatahash" xmlns:w16se="http://schemas.microsoft.com/office/word/2015/wordml/symex" mc:Ignorable="w14 w15 w16se w16cid w16 w16cex w16sdtdh">
   <w:docDefaults>
     <w:rPrDefault>
       <w:rPr>
@@ -2507,7 +2738,7 @@
       </w:pPr>
     </w:pPrDefault>
   </w:docDefaults>
-  <w:latentStyles w:defLockedState="0" w:defUIPriority="99" w:defSemiHidden="0" w:defUnhideWhenUsed="0" w:defQFormat="0" w:count="371">
+  <w:latentStyles w:defLockedState="0" w:defUIPriority="99" w:defSemiHidden="0" w:defUnhideWhenUsed="0" w:defQFormat="0" w:count="376">
     <w:lsdException w:name="Normal" w:uiPriority="0" w:qFormat="1"/>
     <w:lsdException w:name="heading 1" w:uiPriority="9" w:qFormat="1"/>
     <w:lsdException w:name="heading 2" w:semiHidden="1" w:uiPriority="9" w:unhideWhenUsed="1" w:qFormat="1"/>
@@ -2879,6 +3110,11 @@
     <w:lsdException w:name="List Table 5 Dark Accent 6" w:uiPriority="50"/>
     <w:lsdException w:name="List Table 6 Colorful Accent 6" w:uiPriority="51"/>
     <w:lsdException w:name="List Table 7 Colorful Accent 6" w:uiPriority="52"/>
+    <w:lsdException w:name="Mention" w:semiHidden="1" w:unhideWhenUsed="1"/>
+    <w:lsdException w:name="Smart Hyperlink" w:semiHidden="1" w:unhideWhenUsed="1"/>
+    <w:lsdException w:name="Hashtag" w:semiHidden="1" w:unhideWhenUsed="1"/>
+    <w:lsdException w:name="Unresolved Mention" w:semiHidden="1" w:unhideWhenUsed="1"/>
+    <w:lsdException w:name="Smart Link" w:semiHidden="1" w:unhideWhenUsed="1"/>
   </w:latentStyles>
   <w:style w:type="paragraph" w:default="1" w:styleId="Normal">
     <w:name w:val="Normal"/>
@@ -2887,7 +3123,6 @@
   <w:style w:type="character" w:default="1" w:styleId="Fontepargpadro">
     <w:name w:val="Default Paragraph Font"/>
     <w:uiPriority w:val="1"/>
-    <w:semiHidden/>
     <w:unhideWhenUsed/>
   </w:style>
   <w:style w:type="table" w:default="1" w:styleId="Tabelanormal">

</xml_diff>

<commit_message>
Adição de premissas e restrições à documentação do projeto
</commit_message>
<xml_diff>
--- a/Entregáveis/Tecnologia da Informação/DocumentacaoWineTech.docx
+++ b/Entregáveis/Tecnologia da Informação/DocumentacaoWineTech.docx
@@ -1,6 +1,6 @@
 
 <file path=word/document.xml><?xml version="1.0" encoding="utf-8"?>
-<w:document xmlns:wpc="http://schemas.microsoft.com/office/word/2010/wordprocessingCanvas" xmlns:cx="http://schemas.microsoft.com/office/drawing/2014/chartex" xmlns:cx1="http://schemas.microsoft.com/office/drawing/2015/9/8/chartex" xmlns:cx2="http://schemas.microsoft.com/office/drawing/2015/10/21/chartex" xmlns:cx3="http://schemas.microsoft.com/office/drawing/2016/5/9/chartex" xmlns:cx4="http://schemas.microsoft.com/office/drawing/2016/5/10/chartex" xmlns:cx5="http://schemas.microsoft.com/office/drawing/2016/5/11/chartex" xmlns:cx6="http://schemas.microsoft.com/office/drawing/2016/5/12/chartex" xmlns:cx7="http://schemas.microsoft.com/office/drawing/2016/5/13/chartex" xmlns:cx8="http://schemas.microsoft.com/office/drawing/2016/5/14/chartex" xmlns:mc="http://schemas.openxmlformats.org/markup-compatibility/2006" xmlns:aink="http://schemas.microsoft.com/office/drawing/2016/ink" xmlns:am3d="http://schemas.microsoft.com/office/drawing/2017/model3d" xmlns:o="urn:schemas-microsoft-com:office:office" xmlns:oel="http://schemas.microsoft.com/office/2019/extlst" xmlns:r="http://schemas.openxmlformats.org/officeDocument/2006/relationships" xmlns:m="http://schemas.openxmlformats.org/officeDocument/2006/math" xmlns:v="urn:schemas-microsoft-com:vml" xmlns:wp14="http://schemas.microsoft.com/office/word/2010/wordprocessingDrawing" xmlns:wp="http://schemas.openxmlformats.org/drawingml/2006/wordprocessingDrawing" xmlns:w10="urn:schemas-microsoft-com:office:word" xmlns:w="http://schemas.openxmlformats.org/wordprocessingml/2006/main" xmlns:w14="http://schemas.microsoft.com/office/word/2010/wordml" xmlns:w15="http://schemas.microsoft.com/office/word/2012/wordml" xmlns:w16cex="http://schemas.microsoft.com/office/word/2018/wordml/cex" xmlns:w16cid="http://schemas.microsoft.com/office/word/2016/wordml/cid" xmlns:w16="http://schemas.microsoft.com/office/word/2018/wordml" xmlns:w16sdtdh="http://schemas.microsoft.com/office/word/2020/wordml/sdtdatahash" xmlns:w16se="http://schemas.microsoft.com/office/word/2015/wordml/symex" xmlns:wpg="http://schemas.microsoft.com/office/word/2010/wordprocessingGroup" xmlns:wpi="http://schemas.microsoft.com/office/word/2010/wordprocessingInk" xmlns:wne="http://schemas.microsoft.com/office/word/2006/wordml" xmlns:wps="http://schemas.microsoft.com/office/word/2010/wordprocessingShape" mc:Ignorable="w14 w15 w16se w16cid w16 w16cex w16sdtdh wp14">
+<w:document xmlns:wpc="http://schemas.microsoft.com/office/word/2010/wordprocessingCanvas" xmlns:cx="http://schemas.microsoft.com/office/drawing/2014/chartex" xmlns:mc="http://schemas.openxmlformats.org/markup-compatibility/2006" xmlns:o="urn:schemas-microsoft-com:office:office" xmlns:r="http://schemas.openxmlformats.org/officeDocument/2006/relationships" xmlns:m="http://schemas.openxmlformats.org/officeDocument/2006/math" xmlns:v="urn:schemas-microsoft-com:vml" xmlns:wp14="http://schemas.microsoft.com/office/word/2010/wordprocessingDrawing" xmlns:wp="http://schemas.openxmlformats.org/drawingml/2006/wordprocessingDrawing" xmlns:w10="urn:schemas-microsoft-com:office:word" xmlns:w="http://schemas.openxmlformats.org/wordprocessingml/2006/main" xmlns:w14="http://schemas.microsoft.com/office/word/2010/wordml" xmlns:w15="http://schemas.microsoft.com/office/word/2012/wordml" xmlns:w16se="http://schemas.microsoft.com/office/word/2015/wordml/symex" xmlns:wpg="http://schemas.microsoft.com/office/word/2010/wordprocessingGroup" xmlns:wpi="http://schemas.microsoft.com/office/word/2010/wordprocessingInk" xmlns:wne="http://schemas.microsoft.com/office/word/2006/wordml" xmlns:wps="http://schemas.microsoft.com/office/word/2010/wordprocessingShape" mc:Ignorable="w14 w15 w16se wp14">
   <w:body>
     <w:p>
       <w:pPr>
@@ -39,19 +39,8 @@
           <w:color w:val="2F5496"/>
           <w:sz w:val="32"/>
         </w:rPr>
-        <w:t xml:space="preserve"> – </w:t>
-      </w:r>
-      <w:proofErr w:type="spellStart"/>
-      <w:r>
-        <w:rPr>
-          <w:rFonts w:ascii="Simplon Mono" w:eastAsia="Simplon Mono" w:hAnsi="Simplon Mono" w:cs="Simplon Mono"/>
-          <w:b/>
-          <w:color w:val="2F5496"/>
-          <w:sz w:val="32"/>
-        </w:rPr>
-        <w:t>WineTech</w:t>
-      </w:r>
-      <w:proofErr w:type="spellEnd"/>
+        <w:t xml:space="preserve"> – WineTech</w:t>
+      </w:r>
     </w:p>
     <w:p>
       <w:pPr>
@@ -238,36 +227,8 @@
                 <w:color w:val="595959"/>
                 <w:sz w:val="20"/>
               </w:rPr>
-              <w:t xml:space="preserve">Guilherme </w:t>
+              <w:t>Guilherme Christofani Cruci</w:t>
             </w:r>
-            <w:proofErr w:type="spellStart"/>
-            <w:r>
-              <w:rPr>
-                <w:rFonts w:ascii="Simplon Mono" w:eastAsia="Simplon Mono" w:hAnsi="Simplon Mono" w:cs="Simplon Mono"/>
-                <w:color w:val="595959"/>
-                <w:sz w:val="20"/>
-              </w:rPr>
-              <w:t>Christofani</w:t>
-            </w:r>
-            <w:proofErr w:type="spellEnd"/>
-            <w:r>
-              <w:rPr>
-                <w:rFonts w:ascii="Simplon Mono" w:eastAsia="Simplon Mono" w:hAnsi="Simplon Mono" w:cs="Simplon Mono"/>
-                <w:color w:val="595959"/>
-                <w:sz w:val="20"/>
-              </w:rPr>
-              <w:t xml:space="preserve"> </w:t>
-            </w:r>
-            <w:proofErr w:type="spellStart"/>
-            <w:r>
-              <w:rPr>
-                <w:rFonts w:ascii="Simplon Mono" w:eastAsia="Simplon Mono" w:hAnsi="Simplon Mono" w:cs="Simplon Mono"/>
-                <w:color w:val="595959"/>
-                <w:sz w:val="20"/>
-              </w:rPr>
-              <w:t>Cruci</w:t>
-            </w:r>
-            <w:proofErr w:type="spellEnd"/>
           </w:p>
         </w:tc>
         <w:tc>
@@ -398,36 +359,8 @@
                 <w:color w:val="595959"/>
                 <w:sz w:val="20"/>
               </w:rPr>
-              <w:t xml:space="preserve">Raissa de Oliveira </w:t>
+              <w:t>Raissa de Oliveira Uyema Meggiolaro</w:t>
             </w:r>
-            <w:proofErr w:type="spellStart"/>
-            <w:r>
-              <w:rPr>
-                <w:rFonts w:ascii="Simplon Mono" w:eastAsia="Simplon Mono" w:hAnsi="Simplon Mono" w:cs="Simplon Mono"/>
-                <w:color w:val="595959"/>
-                <w:sz w:val="20"/>
-              </w:rPr>
-              <w:t>Uyema</w:t>
-            </w:r>
-            <w:proofErr w:type="spellEnd"/>
-            <w:r>
-              <w:rPr>
-                <w:rFonts w:ascii="Simplon Mono" w:eastAsia="Simplon Mono" w:hAnsi="Simplon Mono" w:cs="Simplon Mono"/>
-                <w:color w:val="595959"/>
-                <w:sz w:val="20"/>
-              </w:rPr>
-              <w:t xml:space="preserve"> </w:t>
-            </w:r>
-            <w:proofErr w:type="spellStart"/>
-            <w:r>
-              <w:rPr>
-                <w:rFonts w:ascii="Simplon Mono" w:eastAsia="Simplon Mono" w:hAnsi="Simplon Mono" w:cs="Simplon Mono"/>
-                <w:color w:val="595959"/>
-                <w:sz w:val="20"/>
-              </w:rPr>
-              <w:t>Meggiolaro</w:t>
-            </w:r>
-            <w:proofErr w:type="spellEnd"/>
           </w:p>
         </w:tc>
         <w:tc>
@@ -1734,89 +1667,35 @@
           <w:bCs/>
           <w:color w:val="595959"/>
         </w:rPr>
-        <w:t xml:space="preserve"> O site incluirá um recurso interativo de um </w:t>
-      </w:r>
-      <w:proofErr w:type="spellStart"/>
-      <w:r>
+        <w:t xml:space="preserve"> O site incluirá um recurso interativo de um keyframe de uma garrafa posicionada à direita. Ao rolar a página para baixo, a garrafa esvaziará gradualmente, e ao rolar para cima, ela se encherá novamente. Ao clicar na garrafa, um simulador financeiro será acionado, permitindo aos clientes simular seus gastos e obter informações detalhadas sobre os custos associados aos serviços oferecidos.</w:t>
+      </w:r>
+    </w:p>
+    <w:p>
+      <w:pPr>
+        <w:spacing w:before="40" w:after="40" w:line="240" w:lineRule="auto"/>
+        <w:ind w:left="426" w:firstLine="141"/>
         <w:rPr>
           <w:rFonts w:ascii="Simplon Mono" w:eastAsia="Simplon Mono" w:hAnsi="Simplon Mono" w:cs="Simplon Mono"/>
           <w:bCs/>
           <w:color w:val="595959"/>
         </w:rPr>
-        <w:t>keyframe</w:t>
-      </w:r>
-      <w:proofErr w:type="spellEnd"/>
-      <w:r>
-        <w:rPr>
-          <w:rFonts w:ascii="Simplon Mono" w:eastAsia="Simplon Mono" w:hAnsi="Simplon Mono" w:cs="Simplon Mono"/>
+      </w:pPr>
+      <w:r>
+        <w:rPr>
+          <w:rFonts w:ascii="Simplon Mono" w:eastAsia="Simplon Mono" w:hAnsi="Simplon Mono" w:cs="Simplon Mono"/>
+          <w:b/>
           <w:bCs/>
           <w:color w:val="595959"/>
         </w:rPr>
-        <w:t xml:space="preserve"> de uma garrafa posicionada à direita. Ao rolar a página para baixo, a garrafa esvaziará gradualmente, e ao rolar para cima, ela se encherá novamente. Ao clicar na garrafa, um simulador financeiro será acionado, permitindo aos clientes </w:t>
-      </w:r>
-      <w:proofErr w:type="gramStart"/>
+        <w:t>Controle de Vinhos:</w:t>
+      </w:r>
       <w:r>
         <w:rPr>
           <w:rFonts w:ascii="Simplon Mono" w:eastAsia="Simplon Mono" w:hAnsi="Simplon Mono" w:cs="Simplon Mono"/>
           <w:bCs/>
           <w:color w:val="595959"/>
         </w:rPr>
-        <w:t>simular</w:t>
-      </w:r>
-      <w:proofErr w:type="gramEnd"/>
-      <w:r>
-        <w:rPr>
-          <w:rFonts w:ascii="Simplon Mono" w:eastAsia="Simplon Mono" w:hAnsi="Simplon Mono" w:cs="Simplon Mono"/>
-          <w:bCs/>
-          <w:color w:val="595959"/>
-        </w:rPr>
-        <w:t xml:space="preserve"> seus gastos e obter informações detalhadas sobre os custos associados aos serviços oferecidos.</w:t>
-      </w:r>
-    </w:p>
-    <w:p>
-      <w:pPr>
-        <w:spacing w:before="40" w:after="40" w:line="240" w:lineRule="auto"/>
-        <w:ind w:left="426" w:firstLine="141"/>
-        <w:rPr>
-          <w:rFonts w:ascii="Simplon Mono" w:eastAsia="Simplon Mono" w:hAnsi="Simplon Mono" w:cs="Simplon Mono"/>
-          <w:bCs/>
-          <w:color w:val="595959"/>
-        </w:rPr>
-      </w:pPr>
-      <w:r>
-        <w:rPr>
-          <w:rFonts w:ascii="Simplon Mono" w:eastAsia="Simplon Mono" w:hAnsi="Simplon Mono" w:cs="Simplon Mono"/>
-          <w:b/>
-          <w:bCs/>
-          <w:color w:val="595959"/>
-        </w:rPr>
-        <w:t>Controle de Vinhos:</w:t>
-      </w:r>
-      <w:r>
-        <w:rPr>
-          <w:rFonts w:ascii="Simplon Mono" w:eastAsia="Simplon Mono" w:hAnsi="Simplon Mono" w:cs="Simplon Mono"/>
-          <w:bCs/>
-          <w:color w:val="595959"/>
-        </w:rPr>
-        <w:t xml:space="preserve"> Será disponibilizada uma seção de Controle de Vinhos, apresentando uma cartela de vinhos selecionados, incluindo variedades como Chardonnay, Cabernet Sauvignon, Rosé de Provence, </w:t>
-      </w:r>
-      <w:proofErr w:type="spellStart"/>
-      <w:r>
-        <w:rPr>
-          <w:rFonts w:ascii="Simplon Mono" w:eastAsia="Simplon Mono" w:hAnsi="Simplon Mono" w:cs="Simplon Mono"/>
-          <w:bCs/>
-          <w:color w:val="595959"/>
-        </w:rPr>
-        <w:t>Prosecco</w:t>
-      </w:r>
-      <w:proofErr w:type="spellEnd"/>
-      <w:r>
-        <w:rPr>
-          <w:rFonts w:ascii="Simplon Mono" w:eastAsia="Simplon Mono" w:hAnsi="Simplon Mono" w:cs="Simplon Mono"/>
-          <w:bCs/>
-          <w:color w:val="595959"/>
-        </w:rPr>
-        <w:t>, entre outros. Cada vinho será acompanhado de informações detalhadas, como temperatura ideal de serviço e sugestões de harmonização, proporcionando aos visitantes uma experiência informativ</w:t>
+        <w:t xml:space="preserve"> Será disponibilizada uma seção de Controle de Vinhos, apresentando uma cartela de vinhos selecionados, incluindo variedades como Chardonnay, Cabernet Sauvignon, Rosé de Provence, Prosecco, entre outros. Cada vinho será acompanhado de informações detalhadas, como temperatura ideal de serviço e sugestões de harmonização, proporcionando aos visitantes uma experiência informativ</w:t>
       </w:r>
       <w:r>
         <w:rPr>
@@ -2067,6 +1946,73 @@
           <w:b/>
           <w:color w:val="595959"/>
         </w:rPr>
+        <w:t>Feedback dos Usuários:</w:t>
+      </w:r>
+      <w:r>
+        <w:rPr>
+          <w:rFonts w:ascii="Simplon Mono" w:eastAsia="Simplon Mono" w:hAnsi="Simplon Mono" w:cs="Simplon Mono"/>
+          <w:color w:val="595959"/>
+        </w:rPr>
+        <w:t xml:space="preserve"> A equipe de desenvolvimento poderá coletar feedback dos usuários para aprimorar continuamente a dashboard e o sistema de monitoramento.</w:t>
+      </w:r>
+    </w:p>
+    <w:p>
+      <w:pPr>
+        <w:spacing w:before="40" w:after="40" w:line="240" w:lineRule="auto"/>
+        <w:ind w:left="360"/>
+        <w:rPr>
+          <w:rFonts w:ascii="Simplon Mono" w:eastAsia="Simplon Mono" w:hAnsi="Simplon Mono" w:cs="Simplon Mono"/>
+          <w:color w:val="595959"/>
+        </w:rPr>
+      </w:pPr>
+      <w:r>
+        <w:rPr>
+          <w:rFonts w:ascii="Simplon Mono" w:eastAsia="Simplon Mono" w:hAnsi="Simplon Mono" w:cs="Simplon Mono"/>
+          <w:b/>
+          <w:color w:val="595959"/>
+        </w:rPr>
+        <w:t>Atualização de Software:</w:t>
+      </w:r>
+      <w:r>
+        <w:rPr>
+          <w:rFonts w:ascii="Simplon Mono" w:eastAsia="Simplon Mono" w:hAnsi="Simplon Mono" w:cs="Simplon Mono"/>
+          <w:b/>
+          <w:color w:val="595959"/>
+        </w:rPr>
+        <w:t xml:space="preserve"> </w:t>
+      </w:r>
+      <w:r>
+        <w:rPr>
+          <w:rFonts w:ascii="Simplon Mono" w:eastAsia="Simplon Mono" w:hAnsi="Simplon Mono" w:cs="Simplon Mono"/>
+          <w:color w:val="595959"/>
+        </w:rPr>
+        <w:t xml:space="preserve">Atualizações regulares de software serão realizadas para </w:t>
+      </w:r>
+      <w:bookmarkStart w:id="0" w:name="_GoBack"/>
+      <w:r>
+        <w:rPr>
+          <w:rFonts w:ascii="Simplon Mono" w:eastAsia="Simplon Mono" w:hAnsi="Simplon Mono" w:cs="Simplon Mono"/>
+          <w:color w:val="595959"/>
+        </w:rPr>
+        <w:t>manter a segurança e eficácia do sistema ao longo do tempo.</w:t>
+      </w:r>
+    </w:p>
+    <w:bookmarkEnd w:id="0"/>
+    <w:p>
+      <w:pPr>
+        <w:spacing w:before="40" w:after="40" w:line="240" w:lineRule="auto"/>
+        <w:ind w:left="360"/>
+        <w:rPr>
+          <w:rFonts w:ascii="Simplon Mono" w:eastAsia="Simplon Mono" w:hAnsi="Simplon Mono" w:cs="Simplon Mono"/>
+          <w:color w:val="595959"/>
+        </w:rPr>
+      </w:pPr>
+      <w:r>
+        <w:rPr>
+          <w:rFonts w:ascii="Simplon Mono" w:eastAsia="Simplon Mono" w:hAnsi="Simplon Mono" w:cs="Simplon Mono"/>
+          <w:b/>
+          <w:color w:val="595959"/>
+        </w:rPr>
         <w:t>Disponibilidade de Conexão à Internet:</w:t>
       </w:r>
       <w:r>
@@ -2074,7 +2020,35 @@
           <w:rFonts w:ascii="Simplon Mono" w:eastAsia="Simplon Mono" w:hAnsi="Simplon Mono" w:cs="Simplon Mono"/>
           <w:color w:val="595959"/>
         </w:rPr>
-        <w:t xml:space="preserve"> É assumido que as adegas onde os sensores serão instalados terão acesso confiável à internet para transmitir os dados em tempo real para a dashboard.</w:t>
+        <w:t xml:space="preserve"> É assumido que as adegas onde os sensores serão instalados terão acesso confiável à internet para transmitir os dados em tempo real para a dashboard</w:t>
+      </w:r>
+      <w:r>
+        <w:rPr>
+          <w:rFonts w:ascii="Simplon Mono" w:eastAsia="Simplon Mono" w:hAnsi="Simplon Mono" w:cs="Simplon Mono"/>
+          <w:color w:val="595959"/>
+        </w:rPr>
+        <w:t xml:space="preserve">, </w:t>
+      </w:r>
+      <w:r>
+        <w:rPr>
+          <w:rFonts w:ascii="Simplon Mono" w:eastAsia="Simplon Mono" w:hAnsi="Simplon Mono" w:cs="Simplon Mono"/>
+          <w:color w:val="595959"/>
+        </w:rPr>
+        <w:t>caso contrário uma internet compatível com os requisit</w:t>
+      </w:r>
+      <w:r>
+        <w:rPr>
+          <w:rFonts w:ascii="Simplon Mono" w:eastAsia="Simplon Mono" w:hAnsi="Simplon Mono" w:cs="Simplon Mono"/>
+          <w:color w:val="595959"/>
+        </w:rPr>
+        <w:t>os do projeto será implementada</w:t>
+      </w:r>
+      <w:r>
+        <w:rPr>
+          <w:rFonts w:ascii="Simplon Mono" w:eastAsia="Simplon Mono" w:hAnsi="Simplon Mono" w:cs="Simplon Mono"/>
+          <w:color w:val="595959"/>
+        </w:rPr>
+        <w:t>.</w:t>
       </w:r>
     </w:p>
     <w:p>
@@ -2092,14 +2066,14 @@
           <w:b/>
           <w:color w:val="595959"/>
         </w:rPr>
-        <w:t>Feedback dos Usuários:</w:t>
-      </w:r>
-      <w:r>
-        <w:rPr>
-          <w:rFonts w:ascii="Simplon Mono" w:eastAsia="Simplon Mono" w:hAnsi="Simplon Mono" w:cs="Simplon Mono"/>
-          <w:color w:val="595959"/>
-        </w:rPr>
-        <w:t xml:space="preserve"> A equipe de desenvolvimento poderá coletar feedback dos usuários para aprimorar continuamente a dashboard e o sistema de monitoramento.</w:t>
+        <w:t>Compatibilidade de Hardware:</w:t>
+      </w:r>
+      <w:r>
+        <w:rPr>
+          <w:rFonts w:ascii="Simplon Mono" w:eastAsia="Simplon Mono" w:hAnsi="Simplon Mono" w:cs="Simplon Mono"/>
+          <w:color w:val="595959"/>
+        </w:rPr>
+        <w:t xml:space="preserve"> Pressupõe-se que os sensores DHT11 e LM35 são compatíveis com a infraestrutura existente nas adegas. Caso seja necessária a atualização ou substituição de hardware nas adegas para acomodar os sensores, isso será considerado durante a implementação.</w:t>
       </w:r>
     </w:p>
     <w:p>
@@ -2111,6 +2085,28 @@
           <w:color w:val="595959"/>
         </w:rPr>
       </w:pPr>
+      <w:r>
+        <w:rPr>
+          <w:rFonts w:ascii="Simplon Mono" w:eastAsia="Simplon Mono" w:hAnsi="Simplon Mono" w:cs="Simplon Mono"/>
+          <w:b/>
+          <w:color w:val="595959"/>
+        </w:rPr>
+        <w:t>Manutenção e Atualização dos Sensores:</w:t>
+      </w:r>
+      <w:r>
+        <w:rPr>
+          <w:rFonts w:ascii="Simplon Mono" w:eastAsia="Simplon Mono" w:hAnsi="Simplon Mono" w:cs="Simplon Mono"/>
+          <w:color w:val="595959"/>
+        </w:rPr>
+        <w:t xml:space="preserve"> </w:t>
+      </w:r>
+      <w:r>
+        <w:rPr>
+          <w:rFonts w:ascii="Simplon Mono" w:eastAsia="Simplon Mono" w:hAnsi="Simplon Mono" w:cs="Simplon Mono"/>
+          <w:color w:val="595959"/>
+        </w:rPr>
+        <w:t>Assume-se que haverá um programa de manutenção regular para os sensores de temperatura e umidade. A calibração e substituição dos sensores serão realizadas conforme as recomendações do fabricante para garantir leituras precisas.</w:t>
+      </w:r>
     </w:p>
     <w:p>
       <w:pPr>
@@ -2136,92 +2132,6 @@
     </w:p>
     <w:p>
       <w:pPr>
-        <w:spacing w:before="40" w:after="40" w:line="240" w:lineRule="auto"/>
-        <w:ind w:left="360"/>
-        <w:rPr>
-          <w:rFonts w:ascii="Simplon Mono" w:eastAsia="Simplon Mono" w:hAnsi="Simplon Mono" w:cs="Simplon Mono"/>
-          <w:color w:val="595959"/>
-        </w:rPr>
-      </w:pPr>
-      <w:r>
-        <w:rPr>
-          <w:rFonts w:ascii="Simplon Mono" w:eastAsia="Simplon Mono" w:hAnsi="Simplon Mono" w:cs="Simplon Mono"/>
-          <w:b/>
-          <w:color w:val="595959"/>
-        </w:rPr>
-        <w:t>Integração com Sistemas Existentes:</w:t>
-      </w:r>
-      <w:r>
-        <w:rPr>
-          <w:rFonts w:ascii="Simplon Mono" w:eastAsia="Simplon Mono" w:hAnsi="Simplon Mono" w:cs="Simplon Mono"/>
-          <w:color w:val="595959"/>
-        </w:rPr>
-        <w:t xml:space="preserve"> Se as adegas já tiverem sistemas de controle ou segurança, a integração com esses sistemas pode ser restrita devido às limitações técnicas.</w:t>
-      </w:r>
-    </w:p>
-    <w:p>
-      <w:pPr>
-        <w:spacing w:before="40" w:after="40" w:line="240" w:lineRule="auto"/>
-        <w:ind w:left="360"/>
-        <w:rPr>
-          <w:rFonts w:ascii="Simplon Mono" w:eastAsia="Simplon Mono" w:hAnsi="Simplon Mono" w:cs="Simplon Mono"/>
-          <w:color w:val="595959"/>
-        </w:rPr>
-      </w:pPr>
-      <w:r>
-        <w:rPr>
-          <w:rFonts w:ascii="Simplon Mono" w:eastAsia="Simplon Mono" w:hAnsi="Simplon Mono" w:cs="Simplon Mono"/>
-          <w:b/>
-          <w:bCs/>
-          <w:color w:val="595959"/>
-        </w:rPr>
-        <w:t>Dependência de Fornecedores de Serviços de Internet:</w:t>
-      </w:r>
-      <w:r>
-        <w:rPr>
-          <w:rFonts w:ascii="Simplon Mono" w:eastAsia="Simplon Mono" w:hAnsi="Simplon Mono" w:cs="Simplon Mono"/>
-          <w:color w:val="595959"/>
-        </w:rPr>
-        <w:t xml:space="preserve"> A operação contínua do sistema depende de fornecedores de serviços de internet externos, e interrupções em seus serviços podem afetar o monitoramento em tempo real.</w:t>
-      </w:r>
-    </w:p>
-    <w:p>
-      <w:pPr>
-        <w:spacing w:before="40" w:after="40" w:line="240" w:lineRule="auto"/>
-        <w:ind w:left="360"/>
-        <w:rPr>
-          <w:rFonts w:ascii="Simplon Mono" w:eastAsia="Simplon Mono" w:hAnsi="Simplon Mono" w:cs="Simplon Mono"/>
-          <w:color w:val="595959"/>
-        </w:rPr>
-      </w:pPr>
-      <w:r>
-        <w:rPr>
-          <w:rFonts w:ascii="Simplon Mono" w:eastAsia="Simplon Mono" w:hAnsi="Simplon Mono" w:cs="Simplon Mono"/>
-          <w:b/>
-          <w:bCs/>
-          <w:color w:val="595959"/>
-        </w:rPr>
-        <w:t xml:space="preserve">Limitações de Largura de Banda da Internet: </w:t>
-      </w:r>
-      <w:r>
-        <w:rPr>
-          <w:rFonts w:ascii="Simplon Mono" w:eastAsia="Simplon Mono" w:hAnsi="Simplon Mono" w:cs="Simplon Mono"/>
-          <w:color w:val="595959"/>
-        </w:rPr>
-        <w:t>A largura de banda da internet disponível nas adegas pode ser limitada, afetando a capacidade de transmitir dados em tempo real de forma eficiente.</w:t>
-      </w:r>
-    </w:p>
-    <w:p>
-      <w:pPr>
-        <w:spacing w:before="40" w:after="40" w:line="240" w:lineRule="auto"/>
-        <w:ind w:left="360"/>
-        <w:rPr>
-          <w:rFonts w:ascii="Simplon Mono" w:eastAsia="Simplon Mono" w:hAnsi="Simplon Mono" w:cs="Simplon Mono"/>
-        </w:rPr>
-      </w:pPr>
-    </w:p>
-    <w:p>
-      <w:pPr>
         <w:keepNext/>
         <w:keepLines/>
         <w:spacing w:before="240" w:after="0" w:line="240" w:lineRule="auto"/>
@@ -2229,16 +2139,165 @@
           <w:rFonts w:ascii="Simplon Mono" w:eastAsia="Simplon Mono" w:hAnsi="Simplon Mono" w:cs="Simplon Mono"/>
           <w:b/>
           <w:color w:val="2F5496"/>
-          <w:sz w:val="32"/>
-        </w:rPr>
-      </w:pPr>
-      <w:r>
+        </w:rPr>
+      </w:pPr>
+    </w:p>
+    <w:p>
+      <w:pPr>
+        <w:spacing w:before="40" w:after="40" w:line="240" w:lineRule="auto"/>
+        <w:ind w:left="360"/>
+        <w:rPr>
+          <w:rFonts w:ascii="Simplon Mono" w:eastAsia="Simplon Mono" w:hAnsi="Simplon Mono" w:cs="Simplon Mono"/>
+          <w:color w:val="595959"/>
+        </w:rPr>
+      </w:pPr>
+      <w:r>
+        <w:rPr>
+          <w:rFonts w:ascii="Simplon Mono" w:eastAsia="Simplon Mono" w:hAnsi="Simplon Mono" w:cs="Simplon Mono"/>
+          <w:b/>
+          <w:color w:val="595959"/>
+        </w:rPr>
+        <w:t>Integração com Sistemas Existentes:</w:t>
+      </w:r>
+      <w:r>
+        <w:rPr>
+          <w:rFonts w:ascii="Simplon Mono" w:eastAsia="Simplon Mono" w:hAnsi="Simplon Mono" w:cs="Simplon Mono"/>
+          <w:color w:val="595959"/>
+        </w:rPr>
+        <w:t xml:space="preserve"> Se as adegas já tiverem sistemas de controle ou segurança, a integração com esses sistemas pode ser restrita devido às limitações técnicas.</w:t>
+      </w:r>
+    </w:p>
+    <w:p>
+      <w:pPr>
+        <w:spacing w:before="40" w:after="40" w:line="240" w:lineRule="auto"/>
+        <w:ind w:left="360"/>
+        <w:rPr>
+          <w:rFonts w:ascii="Simplon Mono" w:eastAsia="Simplon Mono" w:hAnsi="Simplon Mono" w:cs="Simplon Mono"/>
+          <w:color w:val="595959"/>
+        </w:rPr>
+      </w:pPr>
+      <w:r>
+        <w:rPr>
+          <w:rFonts w:ascii="Simplon Mono" w:eastAsia="Simplon Mono" w:hAnsi="Simplon Mono" w:cs="Simplon Mono"/>
+          <w:b/>
+          <w:bCs/>
+          <w:color w:val="595959"/>
+        </w:rPr>
+        <w:t>Dependência de Fornecedores de Serviços de Internet:</w:t>
+      </w:r>
+      <w:r>
+        <w:rPr>
+          <w:rFonts w:ascii="Simplon Mono" w:eastAsia="Simplon Mono" w:hAnsi="Simplon Mono" w:cs="Simplon Mono"/>
+          <w:color w:val="595959"/>
+        </w:rPr>
+        <w:t xml:space="preserve"> A operação contínua do sistema depende de fornecedores de serviços de internet externos, e interrupções em seus serviços podem afetar o monitoramento em tempo real.</w:t>
+      </w:r>
+    </w:p>
+    <w:p>
+      <w:pPr>
+        <w:spacing w:before="40" w:after="40" w:line="240" w:lineRule="auto"/>
+        <w:ind w:left="360"/>
+        <w:rPr>
+          <w:rFonts w:ascii="Simplon Mono" w:eastAsia="Simplon Mono" w:hAnsi="Simplon Mono" w:cs="Simplon Mono"/>
+          <w:color w:val="595959"/>
+        </w:rPr>
+      </w:pPr>
+      <w:r>
+        <w:rPr>
+          <w:rFonts w:ascii="Simplon Mono" w:eastAsia="Simplon Mono" w:hAnsi="Simplon Mono" w:cs="Simplon Mono"/>
+          <w:b/>
+          <w:color w:val="595959"/>
+        </w:rPr>
+        <w:t>Internet de fibra óptica:</w:t>
+      </w:r>
+      <w:r>
+        <w:rPr>
+          <w:rFonts w:ascii="Simplon Mono" w:eastAsia="Simplon Mono" w:hAnsi="Simplon Mono" w:cs="Simplon Mono"/>
+          <w:color w:val="595959"/>
+        </w:rPr>
+        <w:t xml:space="preserve"> É de suma importância que a(s) adega(s) tenham uma internet W-FI ou LAN de pelo menos 100mb para o funcionamento preciso da aplicação web.</w:t>
+      </w:r>
+    </w:p>
+    <w:p>
+      <w:pPr>
+        <w:spacing w:before="40" w:after="40" w:line="240" w:lineRule="auto"/>
+        <w:ind w:left="360"/>
+        <w:rPr>
+          <w:rFonts w:ascii="Simplon Mono" w:eastAsia="Simplon Mono" w:hAnsi="Simplon Mono" w:cs="Simplon Mono"/>
+          <w:color w:val="595959"/>
+        </w:rPr>
+      </w:pPr>
+      <w:r>
+        <w:rPr>
+          <w:rFonts w:ascii="Simplon Mono" w:eastAsia="Simplon Mono" w:hAnsi="Simplon Mono" w:cs="Simplon Mono"/>
+          <w:b/>
+          <w:bCs/>
+          <w:color w:val="595959"/>
+        </w:rPr>
+        <w:t>Requisitos de Energia:</w:t>
+      </w:r>
+      <w:r>
+        <w:rPr>
+          <w:rFonts w:ascii="Simplon Mono" w:eastAsia="Simplon Mono" w:hAnsi="Simplon Mono" w:cs="Simplon Mono"/>
+          <w:color w:val="595959"/>
+        </w:rPr>
+        <w:t xml:space="preserve"> Restrições relacionadas à disponibilidade e confiabilidade de energia elétrica nas instalações das adegas podem impactar o funcionamento contínuo dos sensores e do sistema.</w:t>
+      </w:r>
+    </w:p>
+    <w:p>
+      <w:pPr>
+        <w:spacing w:before="40" w:after="40" w:line="240" w:lineRule="auto"/>
+        <w:ind w:left="360"/>
+        <w:rPr>
+          <w:rFonts w:ascii="Simplon Mono" w:eastAsia="Simplon Mono" w:hAnsi="Simplon Mono" w:cs="Simplon Mono"/>
+          <w:color w:val="595959"/>
+        </w:rPr>
+      </w:pPr>
+      <w:r>
+        <w:rPr>
+          <w:rFonts w:ascii="Simplon Mono" w:eastAsia="Simplon Mono" w:hAnsi="Simplon Mono" w:cs="Simplon Mono"/>
+          <w:b/>
+          <w:bCs/>
+          <w:color w:val="595959"/>
+        </w:rPr>
+        <w:t>Acesso Físico às Instalações:</w:t>
+      </w:r>
+      <w:r>
+        <w:rPr>
+          <w:rFonts w:ascii="Simplon Mono" w:eastAsia="Simplon Mono" w:hAnsi="Simplon Mono" w:cs="Simplon Mono"/>
+          <w:color w:val="595959"/>
+        </w:rPr>
+        <w:t xml:space="preserve"> Restrições de acesso físico às adegas podem impactar a instalação e manutenção dos sensores, bem como implementação de medidas de segurança física.</w:t>
+      </w:r>
+    </w:p>
+    <w:p>
+      <w:pPr>
+        <w:spacing w:before="40" w:after="40" w:line="240" w:lineRule="auto"/>
+        <w:ind w:left="360"/>
+        <w:rPr>
+          <w:rFonts w:ascii="Simplon Mono" w:eastAsia="Simplon Mono" w:hAnsi="Simplon Mono" w:cs="Simplon Mono"/>
+        </w:rPr>
+      </w:pPr>
+    </w:p>
+    <w:p>
+      <w:pPr>
+        <w:keepNext/>
+        <w:keepLines/>
+        <w:spacing w:before="240" w:after="0" w:line="240" w:lineRule="auto"/>
         <w:rPr>
           <w:rFonts w:ascii="Simplon Mono" w:eastAsia="Simplon Mono" w:hAnsi="Simplon Mono" w:cs="Simplon Mono"/>
           <w:b/>
           <w:color w:val="2F5496"/>
           <w:sz w:val="32"/>
         </w:rPr>
+      </w:pPr>
+      <w:r>
+        <w:rPr>
+          <w:rFonts w:ascii="Simplon Mono" w:eastAsia="Simplon Mono" w:hAnsi="Simplon Mono" w:cs="Simplon Mono"/>
+          <w:b/>
+          <w:color w:val="2F5496"/>
+          <w:sz w:val="32"/>
+        </w:rPr>
         <w:t>Anexos</w:t>
       </w:r>
     </w:p>
@@ -2265,6 +2324,7 @@
         <w:rPr>
           <w:noProof/>
         </w:rPr>
+        <w:lastRenderedPageBreak/>
         <w:drawing>
           <wp:inline distT="0" distB="0" distL="0" distR="0" wp14:anchorId="0169E013" wp14:editId="32429FA5">
             <wp:extent cx="5972529" cy="3371850"/>
@@ -2338,7 +2398,6 @@
         <w:rPr>
           <w:noProof/>
         </w:rPr>
-        <w:lastRenderedPageBreak/>
         <w:drawing>
           <wp:inline distT="0" distB="0" distL="0" distR="0" wp14:anchorId="55C5FBE3" wp14:editId="16BB80A3">
             <wp:extent cx="5972175" cy="3383915"/>
@@ -2434,6 +2493,7 @@
           <w:noProof/>
           <w:color w:val="595959"/>
         </w:rPr>
+        <w:lastRenderedPageBreak/>
         <w:drawing>
           <wp:inline distT="0" distB="0" distL="0" distR="0" wp14:anchorId="1ED1B815" wp14:editId="03F3B41B">
             <wp:extent cx="5400040" cy="2785745"/>
@@ -2502,7 +2562,6 @@
           <w:noProof/>
           <w:color w:val="595959"/>
         </w:rPr>
-        <w:lastRenderedPageBreak/>
         <w:drawing>
           <wp:inline distT="0" distB="0" distL="0" distR="0" wp14:anchorId="212F7379" wp14:editId="71A67F3E">
             <wp:extent cx="5400040" cy="3037840"/>
@@ -2557,7 +2616,7 @@
 </file>
 
 <file path=word/endnotes.xml><?xml version="1.0" encoding="utf-8"?>
-<w:endnotes xmlns:wpc="http://schemas.microsoft.com/office/word/2010/wordprocessingCanvas" xmlns:cx="http://schemas.microsoft.com/office/drawing/2014/chartex" xmlns:cx1="http://schemas.microsoft.com/office/drawing/2015/9/8/chartex" xmlns:cx2="http://schemas.microsoft.com/office/drawing/2015/10/21/chartex" xmlns:cx3="http://schemas.microsoft.com/office/drawing/2016/5/9/chartex" xmlns:cx4="http://schemas.microsoft.com/office/drawing/2016/5/10/chartex" xmlns:cx5="http://schemas.microsoft.com/office/drawing/2016/5/11/chartex" xmlns:cx6="http://schemas.microsoft.com/office/drawing/2016/5/12/chartex" xmlns:cx7="http://schemas.microsoft.com/office/drawing/2016/5/13/chartex" xmlns:cx8="http://schemas.microsoft.com/office/drawing/2016/5/14/chartex" xmlns:mc="http://schemas.openxmlformats.org/markup-compatibility/2006" xmlns:aink="http://schemas.microsoft.com/office/drawing/2016/ink" xmlns:am3d="http://schemas.microsoft.com/office/drawing/2017/model3d" xmlns:o="urn:schemas-microsoft-com:office:office" xmlns:oel="http://schemas.microsoft.com/office/2019/extlst" xmlns:r="http://schemas.openxmlformats.org/officeDocument/2006/relationships" xmlns:m="http://schemas.openxmlformats.org/officeDocument/2006/math" xmlns:v="urn:schemas-microsoft-com:vml" xmlns:wp14="http://schemas.microsoft.com/office/word/2010/wordprocessingDrawing" xmlns:wp="http://schemas.openxmlformats.org/drawingml/2006/wordprocessingDrawing" xmlns:w10="urn:schemas-microsoft-com:office:word" xmlns:w="http://schemas.openxmlformats.org/wordprocessingml/2006/main" xmlns:w14="http://schemas.microsoft.com/office/word/2010/wordml" xmlns:w15="http://schemas.microsoft.com/office/word/2012/wordml" xmlns:w16cex="http://schemas.microsoft.com/office/word/2018/wordml/cex" xmlns:w16cid="http://schemas.microsoft.com/office/word/2016/wordml/cid" xmlns:w16="http://schemas.microsoft.com/office/word/2018/wordml" xmlns:w16sdtdh="http://schemas.microsoft.com/office/word/2020/wordml/sdtdatahash" xmlns:w16se="http://schemas.microsoft.com/office/word/2015/wordml/symex" xmlns:wpg="http://schemas.microsoft.com/office/word/2010/wordprocessingGroup" xmlns:wpi="http://schemas.microsoft.com/office/word/2010/wordprocessingInk" xmlns:wne="http://schemas.microsoft.com/office/word/2006/wordml" xmlns:wps="http://schemas.microsoft.com/office/word/2010/wordprocessingShape" mc:Ignorable="w14 w15 w16se w16cid w16 w16cex w16sdtdh wp14">
+<w:endnotes xmlns:wpc="http://schemas.microsoft.com/office/word/2010/wordprocessingCanvas" xmlns:cx="http://schemas.microsoft.com/office/drawing/2014/chartex" xmlns:mc="http://schemas.openxmlformats.org/markup-compatibility/2006" xmlns:o="urn:schemas-microsoft-com:office:office" xmlns:r="http://schemas.openxmlformats.org/officeDocument/2006/relationships" xmlns:m="http://schemas.openxmlformats.org/officeDocument/2006/math" xmlns:v="urn:schemas-microsoft-com:vml" xmlns:wp14="http://schemas.microsoft.com/office/word/2010/wordprocessingDrawing" xmlns:wp="http://schemas.openxmlformats.org/drawingml/2006/wordprocessingDrawing" xmlns:w10="urn:schemas-microsoft-com:office:word" xmlns:w="http://schemas.openxmlformats.org/wordprocessingml/2006/main" xmlns:w14="http://schemas.microsoft.com/office/word/2010/wordml" xmlns:w15="http://schemas.microsoft.com/office/word/2012/wordml" xmlns:w16se="http://schemas.microsoft.com/office/word/2015/wordml/symex" xmlns:wpg="http://schemas.microsoft.com/office/word/2010/wordprocessingGroup" xmlns:wpi="http://schemas.microsoft.com/office/word/2010/wordprocessingInk" xmlns:wne="http://schemas.microsoft.com/office/word/2006/wordml" xmlns:wps="http://schemas.microsoft.com/office/word/2010/wordprocessingShape" mc:Ignorable="w14 w15 w16se wp14">
   <w:endnote w:type="separator" w:id="-1">
     <w:p>
       <w:pPr>
@@ -2582,7 +2641,7 @@
 </file>
 
 <file path=word/footnotes.xml><?xml version="1.0" encoding="utf-8"?>
-<w:footnotes xmlns:wpc="http://schemas.microsoft.com/office/word/2010/wordprocessingCanvas" xmlns:cx="http://schemas.microsoft.com/office/drawing/2014/chartex" xmlns:cx1="http://schemas.microsoft.com/office/drawing/2015/9/8/chartex" xmlns:cx2="http://schemas.microsoft.com/office/drawing/2015/10/21/chartex" xmlns:cx3="http://schemas.microsoft.com/office/drawing/2016/5/9/chartex" xmlns:cx4="http://schemas.microsoft.com/office/drawing/2016/5/10/chartex" xmlns:cx5="http://schemas.microsoft.com/office/drawing/2016/5/11/chartex" xmlns:cx6="http://schemas.microsoft.com/office/drawing/2016/5/12/chartex" xmlns:cx7="http://schemas.microsoft.com/office/drawing/2016/5/13/chartex" xmlns:cx8="http://schemas.microsoft.com/office/drawing/2016/5/14/chartex" xmlns:mc="http://schemas.openxmlformats.org/markup-compatibility/2006" xmlns:aink="http://schemas.microsoft.com/office/drawing/2016/ink" xmlns:am3d="http://schemas.microsoft.com/office/drawing/2017/model3d" xmlns:o="urn:schemas-microsoft-com:office:office" xmlns:oel="http://schemas.microsoft.com/office/2019/extlst" xmlns:r="http://schemas.openxmlformats.org/officeDocument/2006/relationships" xmlns:m="http://schemas.openxmlformats.org/officeDocument/2006/math" xmlns:v="urn:schemas-microsoft-com:vml" xmlns:wp14="http://schemas.microsoft.com/office/word/2010/wordprocessingDrawing" xmlns:wp="http://schemas.openxmlformats.org/drawingml/2006/wordprocessingDrawing" xmlns:w10="urn:schemas-microsoft-com:office:word" xmlns:w="http://schemas.openxmlformats.org/wordprocessingml/2006/main" xmlns:w14="http://schemas.microsoft.com/office/word/2010/wordml" xmlns:w15="http://schemas.microsoft.com/office/word/2012/wordml" xmlns:w16cex="http://schemas.microsoft.com/office/word/2018/wordml/cex" xmlns:w16cid="http://schemas.microsoft.com/office/word/2016/wordml/cid" xmlns:w16="http://schemas.microsoft.com/office/word/2018/wordml" xmlns:w16sdtdh="http://schemas.microsoft.com/office/word/2020/wordml/sdtdatahash" xmlns:w16se="http://schemas.microsoft.com/office/word/2015/wordml/symex" xmlns:wpg="http://schemas.microsoft.com/office/word/2010/wordprocessingGroup" xmlns:wpi="http://schemas.microsoft.com/office/word/2010/wordprocessingInk" xmlns:wne="http://schemas.microsoft.com/office/word/2006/wordml" xmlns:wps="http://schemas.microsoft.com/office/word/2010/wordprocessingShape" mc:Ignorable="w14 w15 w16se w16cid w16 w16cex w16sdtdh wp14">
+<w:footnotes xmlns:wpc="http://schemas.microsoft.com/office/word/2010/wordprocessingCanvas" xmlns:cx="http://schemas.microsoft.com/office/drawing/2014/chartex" xmlns:mc="http://schemas.openxmlformats.org/markup-compatibility/2006" xmlns:o="urn:schemas-microsoft-com:office:office" xmlns:r="http://schemas.openxmlformats.org/officeDocument/2006/relationships" xmlns:m="http://schemas.openxmlformats.org/officeDocument/2006/math" xmlns:v="urn:schemas-microsoft-com:vml" xmlns:wp14="http://schemas.microsoft.com/office/word/2010/wordprocessingDrawing" xmlns:wp="http://schemas.openxmlformats.org/drawingml/2006/wordprocessingDrawing" xmlns:w10="urn:schemas-microsoft-com:office:word" xmlns:w="http://schemas.openxmlformats.org/wordprocessingml/2006/main" xmlns:w14="http://schemas.microsoft.com/office/word/2010/wordml" xmlns:w15="http://schemas.microsoft.com/office/word/2012/wordml" xmlns:w16se="http://schemas.microsoft.com/office/word/2015/wordml/symex" xmlns:wpg="http://schemas.microsoft.com/office/word/2010/wordprocessingGroup" xmlns:wpi="http://schemas.microsoft.com/office/word/2010/wordprocessingInk" xmlns:wne="http://schemas.microsoft.com/office/word/2006/wordml" xmlns:wps="http://schemas.microsoft.com/office/word/2010/wordprocessingShape" mc:Ignorable="w14 w15 w16se wp14">
   <w:footnote w:type="separator" w:id="-1">
     <w:p>
       <w:pPr>
@@ -2607,7 +2666,7 @@
 </file>
 
 <file path=word/numbering.xml><?xml version="1.0" encoding="utf-8"?>
-<w:numbering xmlns:wpc="http://schemas.microsoft.com/office/word/2010/wordprocessingCanvas" xmlns:cx="http://schemas.microsoft.com/office/drawing/2014/chartex" xmlns:cx1="http://schemas.microsoft.com/office/drawing/2015/9/8/chartex" xmlns:cx2="http://schemas.microsoft.com/office/drawing/2015/10/21/chartex" xmlns:cx3="http://schemas.microsoft.com/office/drawing/2016/5/9/chartex" xmlns:cx4="http://schemas.microsoft.com/office/drawing/2016/5/10/chartex" xmlns:cx5="http://schemas.microsoft.com/office/drawing/2016/5/11/chartex" xmlns:cx6="http://schemas.microsoft.com/office/drawing/2016/5/12/chartex" xmlns:cx7="http://schemas.microsoft.com/office/drawing/2016/5/13/chartex" xmlns:cx8="http://schemas.microsoft.com/office/drawing/2016/5/14/chartex" xmlns:mc="http://schemas.openxmlformats.org/markup-compatibility/2006" xmlns:aink="http://schemas.microsoft.com/office/drawing/2016/ink" xmlns:am3d="http://schemas.microsoft.com/office/drawing/2017/model3d" xmlns:o="urn:schemas-microsoft-com:office:office" xmlns:oel="http://schemas.microsoft.com/office/2019/extlst" xmlns:r="http://schemas.openxmlformats.org/officeDocument/2006/relationships" xmlns:m="http://schemas.openxmlformats.org/officeDocument/2006/math" xmlns:v="urn:schemas-microsoft-com:vml" xmlns:wp14="http://schemas.microsoft.com/office/word/2010/wordprocessingDrawing" xmlns:wp="http://schemas.openxmlformats.org/drawingml/2006/wordprocessingDrawing" xmlns:w10="urn:schemas-microsoft-com:office:word" xmlns:w="http://schemas.openxmlformats.org/wordprocessingml/2006/main" xmlns:w14="http://schemas.microsoft.com/office/word/2010/wordml" xmlns:w15="http://schemas.microsoft.com/office/word/2012/wordml" xmlns:w16cex="http://schemas.microsoft.com/office/word/2018/wordml/cex" xmlns:w16cid="http://schemas.microsoft.com/office/word/2016/wordml/cid" xmlns:w16="http://schemas.microsoft.com/office/word/2018/wordml" xmlns:w16sdtdh="http://schemas.microsoft.com/office/word/2020/wordml/sdtdatahash" xmlns:w16se="http://schemas.microsoft.com/office/word/2015/wordml/symex" xmlns:wpg="http://schemas.microsoft.com/office/word/2010/wordprocessingGroup" xmlns:wpi="http://schemas.microsoft.com/office/word/2010/wordprocessingInk" xmlns:wne="http://schemas.microsoft.com/office/word/2006/wordml" xmlns:wps="http://schemas.microsoft.com/office/word/2010/wordprocessingShape" mc:Ignorable="w14 w15 w16se w16cid w16 w16cex w16sdtdh wp14">
+<w:numbering xmlns:wpc="http://schemas.microsoft.com/office/word/2010/wordprocessingCanvas" xmlns:cx="http://schemas.microsoft.com/office/drawing/2014/chartex" xmlns:mc="http://schemas.openxmlformats.org/markup-compatibility/2006" xmlns:o="urn:schemas-microsoft-com:office:office" xmlns:r="http://schemas.openxmlformats.org/officeDocument/2006/relationships" xmlns:m="http://schemas.openxmlformats.org/officeDocument/2006/math" xmlns:v="urn:schemas-microsoft-com:vml" xmlns:wp14="http://schemas.microsoft.com/office/word/2010/wordprocessingDrawing" xmlns:wp="http://schemas.openxmlformats.org/drawingml/2006/wordprocessingDrawing" xmlns:w10="urn:schemas-microsoft-com:office:word" xmlns:w="http://schemas.openxmlformats.org/wordprocessingml/2006/main" xmlns:w14="http://schemas.microsoft.com/office/word/2010/wordml" xmlns:w15="http://schemas.microsoft.com/office/word/2012/wordml" xmlns:w16se="http://schemas.microsoft.com/office/word/2015/wordml/symex" xmlns:wpg="http://schemas.microsoft.com/office/word/2010/wordprocessingGroup" xmlns:wpi="http://schemas.microsoft.com/office/word/2010/wordprocessingInk" xmlns:wne="http://schemas.microsoft.com/office/word/2006/wordml" xmlns:wps="http://schemas.microsoft.com/office/word/2010/wordprocessingShape" mc:Ignorable="w14 w15 w16se wp14">
   <w:abstractNum w:abstractNumId="0" w15:restartNumberingAfterBreak="0">
     <w:nsid w:val="2CCC4409"/>
     <w:multiLevelType w:val="multilevel"/>
@@ -2710,17 +2769,17 @@
       <w:lvlJc w:val="left"/>
     </w:lvl>
   </w:abstractNum>
-  <w:num w:numId="1" w16cid:durableId="1204514961">
+  <w:num w:numId="1">
     <w:abstractNumId w:val="0"/>
   </w:num>
-  <w:num w:numId="2" w16cid:durableId="1846509181">
+  <w:num w:numId="2">
     <w:abstractNumId w:val="1"/>
   </w:num>
 </w:numbering>
 </file>
 
 <file path=word/styles.xml><?xml version="1.0" encoding="utf-8"?>
-<w:styles xmlns:mc="http://schemas.openxmlformats.org/markup-compatibility/2006" xmlns:r="http://schemas.openxmlformats.org/officeDocument/2006/relationships" xmlns:w="http://schemas.openxmlformats.org/wordprocessingml/2006/main" xmlns:w14="http://schemas.microsoft.com/office/word/2010/wordml" xmlns:w15="http://schemas.microsoft.com/office/word/2012/wordml" xmlns:w16cex="http://schemas.microsoft.com/office/word/2018/wordml/cex" xmlns:w16cid="http://schemas.microsoft.com/office/word/2016/wordml/cid" xmlns:w16="http://schemas.microsoft.com/office/word/2018/wordml" xmlns:w16sdtdh="http://schemas.microsoft.com/office/word/2020/wordml/sdtdatahash" xmlns:w16se="http://schemas.microsoft.com/office/word/2015/wordml/symex" mc:Ignorable="w14 w15 w16se w16cid w16 w16cex w16sdtdh">
+<w:styles xmlns:mc="http://schemas.openxmlformats.org/markup-compatibility/2006" xmlns:r="http://schemas.openxmlformats.org/officeDocument/2006/relationships" xmlns:w="http://schemas.openxmlformats.org/wordprocessingml/2006/main" xmlns:w14="http://schemas.microsoft.com/office/word/2010/wordml" xmlns:w15="http://schemas.microsoft.com/office/word/2012/wordml" xmlns:w16se="http://schemas.microsoft.com/office/word/2015/wordml/symex" mc:Ignorable="w14 w15 w16se">
   <w:docDefaults>
     <w:rPrDefault>
       <w:rPr>
@@ -2738,7 +2797,7 @@
       </w:pPr>
     </w:pPrDefault>
   </w:docDefaults>
-  <w:latentStyles w:defLockedState="0" w:defUIPriority="99" w:defSemiHidden="0" w:defUnhideWhenUsed="0" w:defQFormat="0" w:count="376">
+  <w:latentStyles w:defLockedState="0" w:defUIPriority="99" w:defSemiHidden="0" w:defUnhideWhenUsed="0" w:defQFormat="0" w:count="371">
     <w:lsdException w:name="Normal" w:uiPriority="0" w:qFormat="1"/>
     <w:lsdException w:name="heading 1" w:uiPriority="9" w:qFormat="1"/>
     <w:lsdException w:name="heading 2" w:semiHidden="1" w:uiPriority="9" w:unhideWhenUsed="1" w:qFormat="1"/>
@@ -3110,11 +3169,6 @@
     <w:lsdException w:name="List Table 5 Dark Accent 6" w:uiPriority="50"/>
     <w:lsdException w:name="List Table 6 Colorful Accent 6" w:uiPriority="51"/>
     <w:lsdException w:name="List Table 7 Colorful Accent 6" w:uiPriority="52"/>
-    <w:lsdException w:name="Mention" w:semiHidden="1" w:unhideWhenUsed="1"/>
-    <w:lsdException w:name="Smart Hyperlink" w:semiHidden="1" w:unhideWhenUsed="1"/>
-    <w:lsdException w:name="Hashtag" w:semiHidden="1" w:unhideWhenUsed="1"/>
-    <w:lsdException w:name="Unresolved Mention" w:semiHidden="1" w:unhideWhenUsed="1"/>
-    <w:lsdException w:name="Smart Link" w:semiHidden="1" w:unhideWhenUsed="1"/>
   </w:latentStyles>
   <w:style w:type="paragraph" w:default="1" w:styleId="Normal">
     <w:name w:val="Normal"/>
@@ -3123,6 +3177,7 @@
   <w:style w:type="character" w:default="1" w:styleId="Fontepargpadro">
     <w:name w:val="Default Paragraph Font"/>
     <w:uiPriority w:val="1"/>
+    <w:semiHidden/>
     <w:unhideWhenUsed/>
   </w:style>
   <w:style w:type="table" w:default="1" w:styleId="Tabelanormal">

</xml_diff>